<commit_message>
RAD - added new scenarios
</commit_message>
<xml_diff>
--- a/Documents/RAD/RAD.docx
+++ b/Documents/RAD/RAD.docx
@@ -24,7 +24,7 @@
     </w:p>
     <w:p>
       <w:pPr>
-        <w:pStyle w:val="ListeParagraf"/>
+        <w:pStyle w:val="ListParagraph"/>
         <w:numPr>
           <w:ilvl w:val="0"/>
           <w:numId w:val="2"/>
@@ -48,7 +48,7 @@
     </w:p>
     <w:p>
       <w:pPr>
-        <w:pStyle w:val="ListeParagraf"/>
+        <w:pStyle w:val="ListParagraph"/>
         <w:numPr>
           <w:ilvl w:val="1"/>
           <w:numId w:val="2"/>
@@ -102,8 +102,13 @@
       <w:r>
         <w:t xml:space="preserve"> The purpose of the task management system </w:t>
       </w:r>
-      <w:r>
-        <w:t xml:space="preserve">Tasky </w:t>
+      <w:proofErr w:type="spellStart"/>
+      <w:r>
+        <w:t>Tasky</w:t>
+      </w:r>
+      <w:proofErr w:type="spellEnd"/>
+      <w:r>
+        <w:t xml:space="preserve"> </w:t>
       </w:r>
       <w:r>
         <w:t>is making easier and more efficient working and managing the projects and tasks.</w:t>
@@ -128,9 +133,11 @@
       <w:r>
         <w:t xml:space="preserve">visualize the projects and tasks with the </w:t>
       </w:r>
+      <w:proofErr w:type="spellStart"/>
       <w:r>
         <w:t>Tasky</w:t>
       </w:r>
+      <w:proofErr w:type="spellEnd"/>
       <w:r>
         <w:t>.</w:t>
       </w:r>
@@ -144,7 +151,7 @@
     </w:p>
     <w:p>
       <w:pPr>
-        <w:pStyle w:val="ListeParagraf"/>
+        <w:pStyle w:val="ListParagraph"/>
         <w:numPr>
           <w:ilvl w:val="1"/>
           <w:numId w:val="2"/>
@@ -191,9 +198,11 @@
       <w:r>
         <w:t xml:space="preserve">Task management system </w:t>
       </w:r>
+      <w:proofErr w:type="spellStart"/>
       <w:r>
         <w:t>Tasky</w:t>
       </w:r>
+      <w:proofErr w:type="spellEnd"/>
       <w:r>
         <w:t xml:space="preserve"> is designed for making tracking a project easier and more efficient.</w:t>
       </w:r>
@@ -263,7 +272,15 @@
         <w:t>too,</w:t>
       </w:r>
       <w:r>
-        <w:t xml:space="preserve"> but they can assign this task to only themselves. They can log work to the tasks. Users whose have watcher role in the project can only monitor the project. They can not do any operation.</w:t>
+        <w:t xml:space="preserve"> but they can assign this task to only themselves. They can log work to the tasks. Users whose have watcher role in the project can only monitor the project. They </w:t>
+      </w:r>
+      <w:proofErr w:type="spellStart"/>
+      <w:r>
+        <w:t>can not</w:t>
+      </w:r>
+      <w:proofErr w:type="spellEnd"/>
+      <w:r>
+        <w:t xml:space="preserve"> do any operation.</w:t>
       </w:r>
     </w:p>
     <w:p>
@@ -275,7 +292,7 @@
     </w:p>
     <w:p>
       <w:pPr>
-        <w:pStyle w:val="ListeParagraf"/>
+        <w:pStyle w:val="ListParagraph"/>
         <w:numPr>
           <w:ilvl w:val="1"/>
           <w:numId w:val="2"/>
@@ -358,7 +375,15 @@
         <w:t>objective</w:t>
       </w:r>
       <w:r>
-        <w:t xml:space="preserve"> of the task management system Tasky is </w:t>
+        <w:t xml:space="preserve"> of the task management system </w:t>
+      </w:r>
+      <w:proofErr w:type="spellStart"/>
+      <w:r>
+        <w:t>Tasky</w:t>
+      </w:r>
+      <w:proofErr w:type="spellEnd"/>
+      <w:r>
+        <w:t xml:space="preserve"> is </w:t>
       </w:r>
       <w:r>
         <w:t xml:space="preserve">providing a strong platform for managing projects and tasks with a web site and mobile application. By developing this </w:t>
@@ -451,7 +476,7 @@
     </w:p>
     <w:p>
       <w:pPr>
-        <w:pStyle w:val="ListeParagraf"/>
+        <w:pStyle w:val="ListParagraph"/>
         <w:numPr>
           <w:ilvl w:val="1"/>
           <w:numId w:val="2"/>
@@ -517,13 +542,23 @@
           <w:szCs w:val="24"/>
         </w:rPr>
       </w:pPr>
-      <w:r>
-        <w:rPr>
-          <w:rFonts w:cs="Times New Roman"/>
-          <w:b/>
-          <w:szCs w:val="24"/>
-        </w:rPr>
-        <w:t xml:space="preserve">Tasky: </w:t>
+      <w:proofErr w:type="spellStart"/>
+      <w:r>
+        <w:rPr>
+          <w:rFonts w:cs="Times New Roman"/>
+          <w:b/>
+          <w:szCs w:val="24"/>
+        </w:rPr>
+        <w:t>Tasky</w:t>
+      </w:r>
+      <w:proofErr w:type="spellEnd"/>
+      <w:r>
+        <w:rPr>
+          <w:rFonts w:cs="Times New Roman"/>
+          <w:b/>
+          <w:szCs w:val="24"/>
+        </w:rPr>
+        <w:t xml:space="preserve">: </w:t>
       </w:r>
       <w:r>
         <w:rPr>
@@ -543,7 +578,7 @@
     </w:p>
     <w:p>
       <w:pPr>
-        <w:pStyle w:val="ListeParagraf"/>
+        <w:pStyle w:val="ListParagraph"/>
         <w:numPr>
           <w:ilvl w:val="1"/>
           <w:numId w:val="2"/>
@@ -684,7 +719,7 @@
     </w:p>
     <w:p>
       <w:pPr>
-        <w:pStyle w:val="ListeParagraf"/>
+        <w:pStyle w:val="ListParagraph"/>
         <w:spacing w:after="0" w:line="360" w:lineRule="auto"/>
         <w:ind w:left="705" w:firstLine="0"/>
         <w:jc w:val="left"/>
@@ -697,7 +732,7 @@
     </w:p>
     <w:p>
       <w:pPr>
-        <w:pStyle w:val="ListeParagraf"/>
+        <w:pStyle w:val="ListParagraph"/>
         <w:numPr>
           <w:ilvl w:val="0"/>
           <w:numId w:val="2"/>
@@ -771,7 +806,15 @@
         <w:t xml:space="preserve"> and faster</w:t>
       </w:r>
       <w:r>
-        <w:t xml:space="preserve"> than current systems. We aim to ensure simpler and more undersantable interface. Also, </w:t>
+        <w:t xml:space="preserve"> than current systems. We aim to ensure simpler and more </w:t>
+      </w:r>
+      <w:proofErr w:type="spellStart"/>
+      <w:r>
+        <w:t>undersantable</w:t>
+      </w:r>
+      <w:proofErr w:type="spellEnd"/>
+      <w:r>
+        <w:t xml:space="preserve"> interface. Also, </w:t>
       </w:r>
       <w:r>
         <w:t>with the mobile application we aim to make accessible our system from everywhere.</w:t>
@@ -807,7 +850,7 @@
     </w:p>
     <w:p>
       <w:pPr>
-        <w:pStyle w:val="ListeParagraf"/>
+        <w:pStyle w:val="ListParagraph"/>
         <w:numPr>
           <w:ilvl w:val="0"/>
           <w:numId w:val="2"/>
@@ -851,7 +894,15 @@
         <w:jc w:val="left"/>
       </w:pPr>
       <w:r>
-        <w:t xml:space="preserve">In this project, a task management system which consists of a web and mobile application named Tasky is </w:t>
+        <w:t xml:space="preserve">In this project, a task management system which consists of a web and mobile application named </w:t>
+      </w:r>
+      <w:proofErr w:type="spellStart"/>
+      <w:r>
+        <w:t>Tasky</w:t>
+      </w:r>
+      <w:proofErr w:type="spellEnd"/>
+      <w:r>
+        <w:t xml:space="preserve"> is </w:t>
       </w:r>
       <w:r>
         <w:t>proposed</w:t>
@@ -865,7 +916,7 @@
     </w:p>
     <w:p>
       <w:pPr>
-        <w:pStyle w:val="ListeParagraf"/>
+        <w:pStyle w:val="ListParagraph"/>
         <w:numPr>
           <w:ilvl w:val="0"/>
           <w:numId w:val="7"/>
@@ -878,7 +929,7 @@
     </w:p>
     <w:p>
       <w:pPr>
-        <w:pStyle w:val="ListeParagraf"/>
+        <w:pStyle w:val="ListParagraph"/>
         <w:numPr>
           <w:ilvl w:val="0"/>
           <w:numId w:val="7"/>
@@ -891,7 +942,7 @@
     </w:p>
     <w:p>
       <w:pPr>
-        <w:pStyle w:val="ListeParagraf"/>
+        <w:pStyle w:val="ListParagraph"/>
         <w:numPr>
           <w:ilvl w:val="0"/>
           <w:numId w:val="7"/>
@@ -934,7 +985,7 @@
     </w:p>
     <w:p>
       <w:pPr>
-        <w:pStyle w:val="ListeParagraf"/>
+        <w:pStyle w:val="ListParagraph"/>
         <w:numPr>
           <w:ilvl w:val="1"/>
           <w:numId w:val="2"/>
@@ -964,9 +1015,11 @@
       <w:r>
         <w:t xml:space="preserve">The main functions of the </w:t>
       </w:r>
+      <w:proofErr w:type="spellStart"/>
       <w:r>
         <w:t>Tasky</w:t>
       </w:r>
+      <w:proofErr w:type="spellEnd"/>
       <w:r>
         <w:t xml:space="preserve"> </w:t>
       </w:r>
@@ -1066,7 +1119,7 @@
     </w:p>
     <w:p>
       <w:pPr>
-        <w:pStyle w:val="ListeParagraf"/>
+        <w:pStyle w:val="ListParagraph"/>
         <w:numPr>
           <w:ilvl w:val="1"/>
           <w:numId w:val="2"/>
@@ -1160,7 +1213,15 @@
         <w:t xml:space="preserve"> projects</w:t>
       </w:r>
       <w:r>
-        <w:t xml:space="preserve"> via Tasky </w:t>
+        <w:t xml:space="preserve"> via </w:t>
+      </w:r>
+      <w:proofErr w:type="spellStart"/>
+      <w:r>
+        <w:t>Tasky</w:t>
+      </w:r>
+      <w:proofErr w:type="spellEnd"/>
+      <w:r>
+        <w:t xml:space="preserve"> </w:t>
       </w:r>
       <w:r>
         <w:t>w</w:t>
@@ -1263,9 +1324,11 @@
       <w:r>
         <w:t xml:space="preserve"> </w:t>
       </w:r>
+      <w:proofErr w:type="spellStart"/>
       <w:r>
         <w:t>Tasky</w:t>
       </w:r>
+      <w:proofErr w:type="spellEnd"/>
       <w:r>
         <w:t xml:space="preserve"> web application. These tasks can have sub-tasks. The only difference between the task and sub-task is that sub-tasks have a root task.</w:t>
       </w:r>
@@ -1382,7 +1445,7 @@
     </w:p>
     <w:p>
       <w:pPr>
-        <w:pStyle w:val="ListeParagraf"/>
+        <w:pStyle w:val="ListParagraph"/>
         <w:numPr>
           <w:ilvl w:val="0"/>
           <w:numId w:val="5"/>
@@ -1396,7 +1459,7 @@
     </w:p>
     <w:p>
       <w:pPr>
-        <w:pStyle w:val="ListeParagraf"/>
+        <w:pStyle w:val="ListParagraph"/>
         <w:numPr>
           <w:ilvl w:val="0"/>
           <w:numId w:val="5"/>
@@ -1410,7 +1473,7 @@
     </w:p>
     <w:p>
       <w:pPr>
-        <w:pStyle w:val="ListeParagraf"/>
+        <w:pStyle w:val="ListParagraph"/>
         <w:numPr>
           <w:ilvl w:val="0"/>
           <w:numId w:val="5"/>
@@ -1424,7 +1487,7 @@
     </w:p>
     <w:p>
       <w:pPr>
-        <w:pStyle w:val="ListeParagraf"/>
+        <w:pStyle w:val="ListParagraph"/>
         <w:numPr>
           <w:ilvl w:val="0"/>
           <w:numId w:val="5"/>
@@ -1438,7 +1501,7 @@
     </w:p>
     <w:p>
       <w:pPr>
-        <w:pStyle w:val="ListeParagraf"/>
+        <w:pStyle w:val="ListParagraph"/>
         <w:numPr>
           <w:ilvl w:val="0"/>
           <w:numId w:val="5"/>
@@ -1471,7 +1534,7 @@
     </w:p>
     <w:p>
       <w:pPr>
-        <w:pStyle w:val="ListeParagraf"/>
+        <w:pStyle w:val="ListParagraph"/>
         <w:numPr>
           <w:ilvl w:val="0"/>
           <w:numId w:val="6"/>
@@ -1485,7 +1548,7 @@
     </w:p>
     <w:p>
       <w:pPr>
-        <w:pStyle w:val="ListeParagraf"/>
+        <w:pStyle w:val="ListParagraph"/>
         <w:numPr>
           <w:ilvl w:val="0"/>
           <w:numId w:val="6"/>
@@ -1499,7 +1562,7 @@
     </w:p>
     <w:p>
       <w:pPr>
-        <w:pStyle w:val="ListeParagraf"/>
+        <w:pStyle w:val="ListParagraph"/>
         <w:numPr>
           <w:ilvl w:val="0"/>
           <w:numId w:val="6"/>
@@ -1516,7 +1579,7 @@
     </w:p>
     <w:p>
       <w:pPr>
-        <w:pStyle w:val="ListeParagraf"/>
+        <w:pStyle w:val="ListParagraph"/>
         <w:numPr>
           <w:ilvl w:val="0"/>
           <w:numId w:val="6"/>
@@ -1533,7 +1596,7 @@
     </w:p>
     <w:p>
       <w:pPr>
-        <w:pStyle w:val="ListeParagraf"/>
+        <w:pStyle w:val="ListParagraph"/>
         <w:spacing w:after="0"/>
         <w:ind w:left="1425" w:firstLine="0"/>
         <w:jc w:val="left"/>
@@ -1541,7 +1604,7 @@
     </w:p>
     <w:p>
       <w:pPr>
-        <w:pStyle w:val="ListeParagraf"/>
+        <w:pStyle w:val="ListParagraph"/>
         <w:numPr>
           <w:ilvl w:val="1"/>
           <w:numId w:val="2"/>
@@ -1582,7 +1645,7 @@
     </w:p>
     <w:p>
       <w:pPr>
-        <w:pStyle w:val="ListeParagraf"/>
+        <w:pStyle w:val="ListParagraph"/>
         <w:numPr>
           <w:ilvl w:val="2"/>
           <w:numId w:val="2"/>
@@ -1606,7 +1669,7 @@
     </w:p>
     <w:p>
       <w:pPr>
-        <w:pStyle w:val="ListeParagraf"/>
+        <w:pStyle w:val="ListParagraph"/>
         <w:numPr>
           <w:ilvl w:val="0"/>
           <w:numId w:val="24"/>
@@ -1626,7 +1689,7 @@
     </w:p>
     <w:p>
       <w:pPr>
-        <w:pStyle w:val="ListeParagraf"/>
+        <w:pStyle w:val="ListParagraph"/>
         <w:numPr>
           <w:ilvl w:val="0"/>
           <w:numId w:val="24"/>
@@ -1655,7 +1718,7 @@
     </w:p>
     <w:p>
       <w:pPr>
-        <w:pStyle w:val="ListeParagraf"/>
+        <w:pStyle w:val="ListParagraph"/>
         <w:numPr>
           <w:ilvl w:val="2"/>
           <w:numId w:val="2"/>
@@ -1679,7 +1742,7 @@
     </w:p>
     <w:p>
       <w:pPr>
-        <w:pStyle w:val="ListeParagraf"/>
+        <w:pStyle w:val="ListParagraph"/>
         <w:numPr>
           <w:ilvl w:val="0"/>
           <w:numId w:val="24"/>
@@ -1699,7 +1762,7 @@
     </w:p>
     <w:p>
       <w:pPr>
-        <w:pStyle w:val="ListeParagraf"/>
+        <w:pStyle w:val="ListParagraph"/>
         <w:numPr>
           <w:ilvl w:val="0"/>
           <w:numId w:val="24"/>
@@ -1738,7 +1801,7 @@
     </w:p>
     <w:p>
       <w:pPr>
-        <w:pStyle w:val="ListeParagraf"/>
+        <w:pStyle w:val="ListParagraph"/>
         <w:numPr>
           <w:ilvl w:val="2"/>
           <w:numId w:val="2"/>
@@ -1762,7 +1825,7 @@
     </w:p>
     <w:p>
       <w:pPr>
-        <w:pStyle w:val="ListeParagraf"/>
+        <w:pStyle w:val="ListParagraph"/>
         <w:numPr>
           <w:ilvl w:val="0"/>
           <w:numId w:val="24"/>
@@ -1789,7 +1852,7 @@
     </w:p>
     <w:p>
       <w:pPr>
-        <w:pStyle w:val="ListeParagraf"/>
+        <w:pStyle w:val="ListParagraph"/>
         <w:numPr>
           <w:ilvl w:val="2"/>
           <w:numId w:val="2"/>
@@ -1813,7 +1876,7 @@
     </w:p>
     <w:p>
       <w:pPr>
-        <w:pStyle w:val="ListeParagraf"/>
+        <w:pStyle w:val="ListParagraph"/>
         <w:numPr>
           <w:ilvl w:val="0"/>
           <w:numId w:val="24"/>
@@ -1840,7 +1903,7 @@
     </w:p>
     <w:p>
       <w:pPr>
-        <w:pStyle w:val="ListeParagraf"/>
+        <w:pStyle w:val="ListParagraph"/>
         <w:numPr>
           <w:ilvl w:val="2"/>
           <w:numId w:val="2"/>
@@ -1864,7 +1927,7 @@
     </w:p>
     <w:p>
       <w:pPr>
-        <w:pStyle w:val="ListeParagraf"/>
+        <w:pStyle w:val="ListParagraph"/>
         <w:numPr>
           <w:ilvl w:val="0"/>
           <w:numId w:val="24"/>
@@ -1881,7 +1944,7 @@
     </w:p>
     <w:p>
       <w:pPr>
-        <w:pStyle w:val="ListeParagraf"/>
+        <w:pStyle w:val="ListParagraph"/>
         <w:numPr>
           <w:ilvl w:val="0"/>
           <w:numId w:val="24"/>
@@ -1895,7 +1958,7 @@
     </w:p>
     <w:p>
       <w:pPr>
-        <w:pStyle w:val="ListeParagraf"/>
+        <w:pStyle w:val="ListParagraph"/>
         <w:numPr>
           <w:ilvl w:val="0"/>
           <w:numId w:val="24"/>
@@ -1909,7 +1972,7 @@
     </w:p>
     <w:p>
       <w:pPr>
-        <w:pStyle w:val="ListeParagraf"/>
+        <w:pStyle w:val="ListParagraph"/>
         <w:numPr>
           <w:ilvl w:val="0"/>
           <w:numId w:val="24"/>
@@ -1923,7 +1986,7 @@
     </w:p>
     <w:p>
       <w:pPr>
-        <w:pStyle w:val="ListeParagraf"/>
+        <w:pStyle w:val="ListParagraph"/>
         <w:numPr>
           <w:ilvl w:val="0"/>
           <w:numId w:val="24"/>
@@ -1944,7 +2007,7 @@
     </w:p>
     <w:p>
       <w:pPr>
-        <w:pStyle w:val="ListeParagraf"/>
+        <w:pStyle w:val="ListParagraph"/>
         <w:numPr>
           <w:ilvl w:val="2"/>
           <w:numId w:val="2"/>
@@ -1970,7 +2033,7 @@
     </w:p>
     <w:p>
       <w:pPr>
-        <w:pStyle w:val="ListeParagraf"/>
+        <w:pStyle w:val="ListParagraph"/>
         <w:numPr>
           <w:ilvl w:val="0"/>
           <w:numId w:val="24"/>
@@ -1999,7 +2062,7 @@
     </w:p>
     <w:p>
       <w:pPr>
-        <w:pStyle w:val="ListeParagraf"/>
+        <w:pStyle w:val="ListParagraph"/>
         <w:numPr>
           <w:ilvl w:val="2"/>
           <w:numId w:val="2"/>
@@ -2023,7 +2086,7 @@
     </w:p>
     <w:p>
       <w:pPr>
-        <w:pStyle w:val="ListeParagraf"/>
+        <w:pStyle w:val="ListParagraph"/>
         <w:numPr>
           <w:ilvl w:val="0"/>
           <w:numId w:val="24"/>
@@ -2037,7 +2100,7 @@
     </w:p>
     <w:p>
       <w:pPr>
-        <w:pStyle w:val="ListeParagraf"/>
+        <w:pStyle w:val="ListParagraph"/>
         <w:numPr>
           <w:ilvl w:val="0"/>
           <w:numId w:val="24"/>
@@ -2064,7 +2127,7 @@
     </w:p>
     <w:p>
       <w:pPr>
-        <w:pStyle w:val="ListeParagraf"/>
+        <w:pStyle w:val="ListParagraph"/>
         <w:numPr>
           <w:ilvl w:val="2"/>
           <w:numId w:val="2"/>
@@ -2088,7 +2151,7 @@
     </w:p>
     <w:p>
       <w:pPr>
-        <w:pStyle w:val="ListeParagraf"/>
+        <w:pStyle w:val="ListParagraph"/>
         <w:numPr>
           <w:ilvl w:val="0"/>
           <w:numId w:val="24"/>
@@ -2114,7 +2177,7 @@
     </w:p>
     <w:p>
       <w:pPr>
-        <w:pStyle w:val="ListeParagraf"/>
+        <w:pStyle w:val="ListParagraph"/>
         <w:numPr>
           <w:ilvl w:val="1"/>
           <w:numId w:val="2"/>
@@ -2147,7 +2210,7 @@
     </w:p>
     <w:p>
       <w:pPr>
-        <w:pStyle w:val="ListeParagraf"/>
+        <w:pStyle w:val="ListParagraph"/>
         <w:numPr>
           <w:ilvl w:val="2"/>
           <w:numId w:val="2"/>
@@ -2268,7 +2331,7 @@
     </w:p>
     <w:p>
       <w:pPr>
-        <w:pStyle w:val="ListeParagraf"/>
+        <w:pStyle w:val="ListParagraph"/>
         <w:numPr>
           <w:ilvl w:val="0"/>
           <w:numId w:val="8"/>
@@ -2343,7 +2406,25 @@
           <w:bCs/>
           <w:szCs w:val="24"/>
         </w:rPr>
-        <w:t>main page/screen of the Tasky web/mobile application</w:t>
+        <w:t xml:space="preserve">main page/screen of the </w:t>
+      </w:r>
+      <w:proofErr w:type="spellStart"/>
+      <w:r>
+        <w:rPr>
+          <w:rFonts w:cs="Times New Roman"/>
+          <w:bCs/>
+          <w:szCs w:val="24"/>
+        </w:rPr>
+        <w:t>Tasky</w:t>
+      </w:r>
+      <w:proofErr w:type="spellEnd"/>
+      <w:r>
+        <w:rPr>
+          <w:rFonts w:cs="Times New Roman"/>
+          <w:bCs/>
+          <w:szCs w:val="24"/>
+        </w:rPr>
+        <w:t xml:space="preserve"> web/mobile application</w:t>
       </w:r>
       <w:r>
         <w:rPr>
@@ -2356,7 +2437,7 @@
     </w:p>
     <w:p>
       <w:pPr>
-        <w:pStyle w:val="ListeParagraf"/>
+        <w:pStyle w:val="ListParagraph"/>
         <w:numPr>
           <w:ilvl w:val="0"/>
           <w:numId w:val="8"/>
@@ -2396,7 +2477,7 @@
     </w:p>
     <w:p>
       <w:pPr>
-        <w:pStyle w:val="ListeParagraf"/>
+        <w:pStyle w:val="ListParagraph"/>
         <w:numPr>
           <w:ilvl w:val="0"/>
           <w:numId w:val="8"/>
@@ -2520,7 +2601,7 @@
     </w:p>
     <w:p>
       <w:pPr>
-        <w:pStyle w:val="ListeParagraf"/>
+        <w:pStyle w:val="ListParagraph"/>
         <w:numPr>
           <w:ilvl w:val="0"/>
           <w:numId w:val="16"/>
@@ -2555,12 +2636,30 @@
           <w:bCs/>
           <w:szCs w:val="24"/>
         </w:rPr>
-        <w:t>on the Register button on the main page/screen of the Tasky web/mobile application.</w:t>
-      </w:r>
-    </w:p>
-    <w:p>
-      <w:pPr>
-        <w:pStyle w:val="ListeParagraf"/>
+        <w:t xml:space="preserve">on the Register button on the main page/screen of the </w:t>
+      </w:r>
+      <w:proofErr w:type="spellStart"/>
+      <w:r>
+        <w:rPr>
+          <w:rFonts w:cs="Times New Roman"/>
+          <w:bCs/>
+          <w:szCs w:val="24"/>
+        </w:rPr>
+        <w:t>Tasky</w:t>
+      </w:r>
+      <w:proofErr w:type="spellEnd"/>
+      <w:r>
+        <w:rPr>
+          <w:rFonts w:cs="Times New Roman"/>
+          <w:bCs/>
+          <w:szCs w:val="24"/>
+        </w:rPr>
+        <w:t xml:space="preserve"> web/mobile application.</w:t>
+      </w:r>
+    </w:p>
+    <w:p>
+      <w:pPr>
+        <w:pStyle w:val="ListParagraph"/>
         <w:numPr>
           <w:ilvl w:val="0"/>
           <w:numId w:val="16"/>
@@ -2584,7 +2683,7 @@
     </w:p>
     <w:p>
       <w:pPr>
-        <w:pStyle w:val="ListeParagraf"/>
+        <w:pStyle w:val="ListParagraph"/>
         <w:numPr>
           <w:ilvl w:val="0"/>
           <w:numId w:val="16"/>
@@ -2603,12 +2702,30 @@
           <w:bCs/>
           <w:szCs w:val="24"/>
         </w:rPr>
-        <w:t>Given credentials are checked and if they are valid an activation email is sent to Berke’s email.</w:t>
-      </w:r>
-    </w:p>
-    <w:p>
-      <w:pPr>
-        <w:pStyle w:val="ListeParagraf"/>
+        <w:t xml:space="preserve">Given credentials are checked and if they are valid an activation email is sent to </w:t>
+      </w:r>
+      <w:proofErr w:type="spellStart"/>
+      <w:r>
+        <w:rPr>
+          <w:rFonts w:cs="Times New Roman"/>
+          <w:bCs/>
+          <w:szCs w:val="24"/>
+        </w:rPr>
+        <w:t>Berke’s</w:t>
+      </w:r>
+      <w:proofErr w:type="spellEnd"/>
+      <w:r>
+        <w:rPr>
+          <w:rFonts w:cs="Times New Roman"/>
+          <w:bCs/>
+          <w:szCs w:val="24"/>
+        </w:rPr>
+        <w:t xml:space="preserve"> email.</w:t>
+      </w:r>
+    </w:p>
+    <w:p>
+      <w:pPr>
+        <w:pStyle w:val="ListParagraph"/>
         <w:numPr>
           <w:ilvl w:val="0"/>
           <w:numId w:val="16"/>
@@ -2632,7 +2749,7 @@
     </w:p>
     <w:p>
       <w:pPr>
-        <w:pStyle w:val="ListeParagraf"/>
+        <w:pStyle w:val="ListParagraph"/>
         <w:numPr>
           <w:ilvl w:val="0"/>
           <w:numId w:val="16"/>
@@ -2768,7 +2885,7 @@
     </w:p>
     <w:p>
       <w:pPr>
-        <w:pStyle w:val="ListeParagraf"/>
+        <w:pStyle w:val="ListParagraph"/>
         <w:numPr>
           <w:ilvl w:val="0"/>
           <w:numId w:val="9"/>
@@ -2827,7 +2944,43 @@
           <w:bCs/>
           <w:szCs w:val="24"/>
         </w:rPr>
-        <w:t xml:space="preserve"> which is visible on every page/screen of Tasky web/mobil application</w:t>
+        <w:t xml:space="preserve"> which is visible on every page/screen of </w:t>
+      </w:r>
+      <w:proofErr w:type="spellStart"/>
+      <w:r>
+        <w:rPr>
+          <w:rFonts w:cs="Times New Roman"/>
+          <w:bCs/>
+          <w:szCs w:val="24"/>
+        </w:rPr>
+        <w:t>Tasky</w:t>
+      </w:r>
+      <w:proofErr w:type="spellEnd"/>
+      <w:r>
+        <w:rPr>
+          <w:rFonts w:cs="Times New Roman"/>
+          <w:bCs/>
+          <w:szCs w:val="24"/>
+        </w:rPr>
+        <w:t xml:space="preserve"> web/</w:t>
+      </w:r>
+      <w:proofErr w:type="spellStart"/>
+      <w:r>
+        <w:rPr>
+          <w:rFonts w:cs="Times New Roman"/>
+          <w:bCs/>
+          <w:szCs w:val="24"/>
+        </w:rPr>
+        <w:t>mobil</w:t>
+      </w:r>
+      <w:proofErr w:type="spellEnd"/>
+      <w:r>
+        <w:rPr>
+          <w:rFonts w:cs="Times New Roman"/>
+          <w:bCs/>
+          <w:szCs w:val="24"/>
+        </w:rPr>
+        <w:t xml:space="preserve"> application</w:t>
       </w:r>
       <w:r>
         <w:rPr>
@@ -2840,7 +2993,7 @@
     </w:p>
     <w:p>
       <w:pPr>
-        <w:pStyle w:val="ListeParagraf"/>
+        <w:pStyle w:val="ListParagraph"/>
         <w:numPr>
           <w:ilvl w:val="0"/>
           <w:numId w:val="9"/>
@@ -2859,7 +3012,25 @@
           <w:bCs/>
           <w:szCs w:val="24"/>
         </w:rPr>
-        <w:t>Ali is logged out from the Tasky application.</w:t>
+        <w:t xml:space="preserve">Ali is logged out from the </w:t>
+      </w:r>
+      <w:proofErr w:type="spellStart"/>
+      <w:r>
+        <w:rPr>
+          <w:rFonts w:cs="Times New Roman"/>
+          <w:bCs/>
+          <w:szCs w:val="24"/>
+        </w:rPr>
+        <w:t>Tasky</w:t>
+      </w:r>
+      <w:proofErr w:type="spellEnd"/>
+      <w:r>
+        <w:rPr>
+          <w:rFonts w:cs="Times New Roman"/>
+          <w:bCs/>
+          <w:szCs w:val="24"/>
+        </w:rPr>
+        <w:t xml:space="preserve"> application.</w:t>
       </w:r>
     </w:p>
     <w:p>
@@ -2988,7 +3159,25 @@
           <w:bCs/>
           <w:szCs w:val="24"/>
         </w:rPr>
-        <w:t xml:space="preserve">In the main screen of Tasky mobile application, </w:t>
+        <w:t xml:space="preserve">In the main screen of </w:t>
+      </w:r>
+      <w:proofErr w:type="spellStart"/>
+      <w:r>
+        <w:rPr>
+          <w:rFonts w:cs="Times New Roman"/>
+          <w:bCs/>
+          <w:szCs w:val="24"/>
+        </w:rPr>
+        <w:t>Tasky</w:t>
+      </w:r>
+      <w:proofErr w:type="spellEnd"/>
+      <w:r>
+        <w:rPr>
+          <w:rFonts w:cs="Times New Roman"/>
+          <w:bCs/>
+          <w:szCs w:val="24"/>
+        </w:rPr>
+        <w:t xml:space="preserve"> mobile application, </w:t>
       </w:r>
       <w:r>
         <w:rPr>
@@ -3216,7 +3405,25 @@
           <w:bCs/>
           <w:szCs w:val="24"/>
         </w:rPr>
-        <w:t>Ali clicks on his profile image on top right corner of the Tasky web application.</w:t>
+        <w:t xml:space="preserve">Ali clicks on his profile image on top right corner of the </w:t>
+      </w:r>
+      <w:proofErr w:type="spellStart"/>
+      <w:r>
+        <w:rPr>
+          <w:rFonts w:cs="Times New Roman"/>
+          <w:bCs/>
+          <w:szCs w:val="24"/>
+        </w:rPr>
+        <w:t>Tasky</w:t>
+      </w:r>
+      <w:proofErr w:type="spellEnd"/>
+      <w:r>
+        <w:rPr>
+          <w:rFonts w:cs="Times New Roman"/>
+          <w:bCs/>
+          <w:szCs w:val="24"/>
+        </w:rPr>
+        <w:t xml:space="preserve"> web application.</w:t>
       </w:r>
     </w:p>
     <w:p>
@@ -3402,7 +3609,7 @@
     </w:p>
     <w:p>
       <w:pPr>
-        <w:pStyle w:val="ListeParagraf"/>
+        <w:pStyle w:val="ListParagraph"/>
         <w:numPr>
           <w:ilvl w:val="0"/>
           <w:numId w:val="9"/>
@@ -3426,7 +3633,7 @@
     </w:p>
     <w:p>
       <w:pPr>
-        <w:pStyle w:val="ListeParagraf"/>
+        <w:pStyle w:val="ListParagraph"/>
         <w:numPr>
           <w:ilvl w:val="0"/>
           <w:numId w:val="9"/>
@@ -3450,7 +3657,7 @@
     </w:p>
     <w:p>
       <w:pPr>
-        <w:pStyle w:val="ListeParagraf"/>
+        <w:pStyle w:val="ListParagraph"/>
         <w:numPr>
           <w:ilvl w:val="0"/>
           <w:numId w:val="9"/>
@@ -3490,7 +3697,7 @@
     </w:p>
     <w:p>
       <w:pPr>
-        <w:pStyle w:val="ListeParagraf"/>
+        <w:pStyle w:val="ListParagraph"/>
         <w:numPr>
           <w:ilvl w:val="0"/>
           <w:numId w:val="9"/>
@@ -3514,7 +3721,7 @@
     </w:p>
     <w:p>
       <w:pPr>
-        <w:pStyle w:val="ListeParagraf"/>
+        <w:pStyle w:val="ListParagraph"/>
         <w:numPr>
           <w:ilvl w:val="0"/>
           <w:numId w:val="9"/>
@@ -3538,7 +3745,7 @@
     </w:p>
     <w:p>
       <w:pPr>
-        <w:pStyle w:val="ListeParagraf"/>
+        <w:pStyle w:val="ListParagraph"/>
         <w:numPr>
           <w:ilvl w:val="0"/>
           <w:numId w:val="9"/>
@@ -3662,7 +3869,7 @@
     </w:p>
     <w:p>
       <w:pPr>
-        <w:pStyle w:val="ListeParagraf"/>
+        <w:pStyle w:val="ListParagraph"/>
         <w:numPr>
           <w:ilvl w:val="0"/>
           <w:numId w:val="17"/>
@@ -3681,12 +3888,30 @@
           <w:bCs/>
           <w:szCs w:val="24"/>
         </w:rPr>
-        <w:t>Ali clicks on his profile image on top right corner of the Tasky web application.</w:t>
-      </w:r>
-    </w:p>
-    <w:p>
-      <w:pPr>
-        <w:pStyle w:val="ListeParagraf"/>
+        <w:t xml:space="preserve">Ali clicks on his profile image on top right corner of the </w:t>
+      </w:r>
+      <w:proofErr w:type="spellStart"/>
+      <w:r>
+        <w:rPr>
+          <w:rFonts w:cs="Times New Roman"/>
+          <w:bCs/>
+          <w:szCs w:val="24"/>
+        </w:rPr>
+        <w:t>Tasky</w:t>
+      </w:r>
+      <w:proofErr w:type="spellEnd"/>
+      <w:r>
+        <w:rPr>
+          <w:rFonts w:cs="Times New Roman"/>
+          <w:bCs/>
+          <w:szCs w:val="24"/>
+        </w:rPr>
+        <w:t xml:space="preserve"> web application.</w:t>
+      </w:r>
+    </w:p>
+    <w:p>
+      <w:pPr>
+        <w:pStyle w:val="ListParagraph"/>
         <w:numPr>
           <w:ilvl w:val="0"/>
           <w:numId w:val="17"/>
@@ -3710,7 +3935,7 @@
     </w:p>
     <w:p>
       <w:pPr>
-        <w:pStyle w:val="ListeParagraf"/>
+        <w:pStyle w:val="ListParagraph"/>
         <w:numPr>
           <w:ilvl w:val="0"/>
           <w:numId w:val="17"/>
@@ -3734,7 +3959,7 @@
     </w:p>
     <w:p>
       <w:pPr>
-        <w:pStyle w:val="ListeParagraf"/>
+        <w:pStyle w:val="ListParagraph"/>
         <w:numPr>
           <w:ilvl w:val="0"/>
           <w:numId w:val="17"/>
@@ -3782,7 +4007,7 @@
     </w:p>
     <w:p>
       <w:pPr>
-        <w:pStyle w:val="ListeParagraf"/>
+        <w:pStyle w:val="ListParagraph"/>
         <w:numPr>
           <w:ilvl w:val="0"/>
           <w:numId w:val="17"/>
@@ -3806,7 +4031,7 @@
     </w:p>
     <w:p>
       <w:pPr>
-        <w:pStyle w:val="ListeParagraf"/>
+        <w:pStyle w:val="ListParagraph"/>
         <w:numPr>
           <w:ilvl w:val="0"/>
           <w:numId w:val="17"/>
@@ -3830,7 +4055,7 @@
     </w:p>
     <w:p>
       <w:pPr>
-        <w:pStyle w:val="ListeParagraf"/>
+        <w:pStyle w:val="ListParagraph"/>
         <w:numPr>
           <w:ilvl w:val="0"/>
           <w:numId w:val="17"/>
@@ -3988,7 +4213,7 @@
     </w:p>
     <w:p>
       <w:pPr>
-        <w:pStyle w:val="ListeParagraf"/>
+        <w:pStyle w:val="ListParagraph"/>
         <w:numPr>
           <w:ilvl w:val="0"/>
           <w:numId w:val="23"/>
@@ -4039,7 +4264,25 @@
           <w:bCs/>
           <w:szCs w:val="24"/>
         </w:rPr>
-        <w:t xml:space="preserve">page of Tasky </w:t>
+        <w:t xml:space="preserve">page of </w:t>
+      </w:r>
+      <w:proofErr w:type="spellStart"/>
+      <w:r>
+        <w:rPr>
+          <w:rFonts w:cs="Times New Roman"/>
+          <w:bCs/>
+          <w:szCs w:val="24"/>
+        </w:rPr>
+        <w:t>Tasky</w:t>
+      </w:r>
+      <w:proofErr w:type="spellEnd"/>
+      <w:r>
+        <w:rPr>
+          <w:rFonts w:cs="Times New Roman"/>
+          <w:bCs/>
+          <w:szCs w:val="24"/>
+        </w:rPr>
+        <w:t xml:space="preserve"> </w:t>
       </w:r>
       <w:r>
         <w:rPr>
@@ -4060,7 +4303,7 @@
     </w:p>
     <w:p>
       <w:pPr>
-        <w:pStyle w:val="ListeParagraf"/>
+        <w:pStyle w:val="ListParagraph"/>
         <w:numPr>
           <w:ilvl w:val="0"/>
           <w:numId w:val="23"/>
@@ -4084,7 +4327,7 @@
     </w:p>
     <w:p>
       <w:pPr>
-        <w:pStyle w:val="ListeParagraf"/>
+        <w:pStyle w:val="ListParagraph"/>
         <w:numPr>
           <w:ilvl w:val="0"/>
           <w:numId w:val="23"/>
@@ -4140,7 +4383,7 @@
     </w:p>
     <w:p>
       <w:pPr>
-        <w:pStyle w:val="ListeParagraf"/>
+        <w:pStyle w:val="ListParagraph"/>
         <w:numPr>
           <w:ilvl w:val="0"/>
           <w:numId w:val="23"/>
@@ -4350,7 +4593,7 @@
     </w:p>
     <w:p>
       <w:pPr>
-        <w:pStyle w:val="ListeParagraf"/>
+        <w:pStyle w:val="ListParagraph"/>
         <w:numPr>
           <w:ilvl w:val="0"/>
           <w:numId w:val="32"/>
@@ -4377,12 +4620,30 @@
           <w:bCs/>
           <w:szCs w:val="24"/>
         </w:rPr>
-        <w:t>on the Create Project button on the projects page of the Tasky web application.</w:t>
-      </w:r>
-    </w:p>
-    <w:p>
-      <w:pPr>
-        <w:pStyle w:val="ListeParagraf"/>
+        <w:t xml:space="preserve">on the Create Project button on the projects page of the </w:t>
+      </w:r>
+      <w:proofErr w:type="spellStart"/>
+      <w:r>
+        <w:rPr>
+          <w:rFonts w:cs="Times New Roman"/>
+          <w:bCs/>
+          <w:szCs w:val="24"/>
+        </w:rPr>
+        <w:t>Tasky</w:t>
+      </w:r>
+      <w:proofErr w:type="spellEnd"/>
+      <w:r>
+        <w:rPr>
+          <w:rFonts w:cs="Times New Roman"/>
+          <w:bCs/>
+          <w:szCs w:val="24"/>
+        </w:rPr>
+        <w:t xml:space="preserve"> web application.</w:t>
+      </w:r>
+    </w:p>
+    <w:p>
+      <w:pPr>
+        <w:pStyle w:val="ListParagraph"/>
         <w:numPr>
           <w:ilvl w:val="0"/>
           <w:numId w:val="32"/>
@@ -4406,7 +4667,7 @@
     </w:p>
     <w:p>
       <w:pPr>
-        <w:pStyle w:val="ListeParagraf"/>
+        <w:pStyle w:val="ListParagraph"/>
         <w:numPr>
           <w:ilvl w:val="0"/>
           <w:numId w:val="32"/>
@@ -4509,13 +4770,23 @@
         </w:rPr>
         <w:t xml:space="preserve">: </w:t>
       </w:r>
-      <w:r>
-        <w:rPr>
-          <w:rFonts w:cs="Times New Roman"/>
-          <w:bCs/>
-          <w:szCs w:val="24"/>
-        </w:rPr>
-        <w:t>Sude: Project Manager</w:t>
+      <w:proofErr w:type="spellStart"/>
+      <w:r>
+        <w:rPr>
+          <w:rFonts w:cs="Times New Roman"/>
+          <w:bCs/>
+          <w:szCs w:val="24"/>
+        </w:rPr>
+        <w:t>Sude</w:t>
+      </w:r>
+      <w:proofErr w:type="spellEnd"/>
+      <w:r>
+        <w:rPr>
+          <w:rFonts w:cs="Times New Roman"/>
+          <w:bCs/>
+          <w:szCs w:val="24"/>
+        </w:rPr>
+        <w:t>: Project Manager</w:t>
       </w:r>
     </w:p>
     <w:p>
@@ -4548,7 +4819,7 @@
     </w:p>
     <w:p>
       <w:pPr>
-        <w:pStyle w:val="ListeParagraf"/>
+        <w:pStyle w:val="ListParagraph"/>
         <w:numPr>
           <w:ilvl w:val="0"/>
           <w:numId w:val="10"/>
@@ -4561,6 +4832,7 @@
           <w:szCs w:val="24"/>
         </w:rPr>
       </w:pPr>
+      <w:proofErr w:type="spellStart"/>
       <w:r>
         <w:rPr>
           <w:rFonts w:cs="Times New Roman"/>
@@ -4569,6 +4841,7 @@
         </w:rPr>
         <w:t>Sude</w:t>
       </w:r>
+      <w:proofErr w:type="spellEnd"/>
       <w:r>
         <w:rPr>
           <w:rFonts w:cs="Times New Roman"/>
@@ -4604,7 +4877,7 @@
     </w:p>
     <w:p>
       <w:pPr>
-        <w:pStyle w:val="ListeParagraf"/>
+        <w:pStyle w:val="ListParagraph"/>
         <w:numPr>
           <w:ilvl w:val="0"/>
           <w:numId w:val="10"/>
@@ -4617,13 +4890,23 @@
           <w:szCs w:val="24"/>
         </w:rPr>
       </w:pPr>
-      <w:r>
-        <w:rPr>
-          <w:rFonts w:cs="Times New Roman"/>
-          <w:bCs/>
-          <w:szCs w:val="24"/>
-        </w:rPr>
-        <w:t>Sude clicks on the Edit button</w:t>
+      <w:proofErr w:type="spellStart"/>
+      <w:r>
+        <w:rPr>
+          <w:rFonts w:cs="Times New Roman"/>
+          <w:bCs/>
+          <w:szCs w:val="24"/>
+        </w:rPr>
+        <w:t>Sude</w:t>
+      </w:r>
+      <w:proofErr w:type="spellEnd"/>
+      <w:r>
+        <w:rPr>
+          <w:rFonts w:cs="Times New Roman"/>
+          <w:bCs/>
+          <w:szCs w:val="24"/>
+        </w:rPr>
+        <w:t xml:space="preserve"> clicks on the Edit button</w:t>
       </w:r>
       <w:r>
         <w:rPr>
@@ -4644,7 +4927,7 @@
     </w:p>
     <w:p>
       <w:pPr>
-        <w:pStyle w:val="ListeParagraf"/>
+        <w:pStyle w:val="ListParagraph"/>
         <w:numPr>
           <w:ilvl w:val="0"/>
           <w:numId w:val="10"/>
@@ -4657,13 +4940,23 @@
           <w:szCs w:val="24"/>
         </w:rPr>
       </w:pPr>
-      <w:r>
-        <w:rPr>
-          <w:rFonts w:cs="Times New Roman"/>
-          <w:bCs/>
-          <w:szCs w:val="24"/>
-        </w:rPr>
-        <w:t>Sude clicks Save button and project is updated.</w:t>
+      <w:proofErr w:type="spellStart"/>
+      <w:r>
+        <w:rPr>
+          <w:rFonts w:cs="Times New Roman"/>
+          <w:bCs/>
+          <w:szCs w:val="24"/>
+        </w:rPr>
+        <w:t>Sude</w:t>
+      </w:r>
+      <w:proofErr w:type="spellEnd"/>
+      <w:r>
+        <w:rPr>
+          <w:rFonts w:cs="Times New Roman"/>
+          <w:bCs/>
+          <w:szCs w:val="24"/>
+        </w:rPr>
+        <w:t xml:space="preserve"> clicks Save button and project is updated.</w:t>
       </w:r>
     </w:p>
     <w:p>
@@ -4747,13 +5040,23 @@
         </w:rPr>
         <w:t xml:space="preserve">: </w:t>
       </w:r>
-      <w:r>
-        <w:rPr>
-          <w:rFonts w:cs="Times New Roman"/>
-          <w:bCs/>
-          <w:szCs w:val="24"/>
-        </w:rPr>
-        <w:t>Sude: Project Manager</w:t>
+      <w:proofErr w:type="spellStart"/>
+      <w:r>
+        <w:rPr>
+          <w:rFonts w:cs="Times New Roman"/>
+          <w:bCs/>
+          <w:szCs w:val="24"/>
+        </w:rPr>
+        <w:t>Sude</w:t>
+      </w:r>
+      <w:proofErr w:type="spellEnd"/>
+      <w:r>
+        <w:rPr>
+          <w:rFonts w:cs="Times New Roman"/>
+          <w:bCs/>
+          <w:szCs w:val="24"/>
+        </w:rPr>
+        <w:t>: Project Manager</w:t>
       </w:r>
     </w:p>
     <w:p>
@@ -4786,7 +5089,7 @@
     </w:p>
     <w:p>
       <w:pPr>
-        <w:pStyle w:val="ListeParagraf"/>
+        <w:pStyle w:val="ListParagraph"/>
         <w:numPr>
           <w:ilvl w:val="0"/>
           <w:numId w:val="23"/>
@@ -4799,6 +5102,7 @@
           <w:szCs w:val="24"/>
         </w:rPr>
       </w:pPr>
+      <w:proofErr w:type="spellStart"/>
       <w:r>
         <w:rPr>
           <w:rFonts w:cs="Times New Roman"/>
@@ -4807,6 +5111,7 @@
         </w:rPr>
         <w:t>Sude</w:t>
       </w:r>
+      <w:proofErr w:type="spellEnd"/>
       <w:r>
         <w:rPr>
           <w:rFonts w:cs="Times New Roman"/>
@@ -4842,7 +5147,7 @@
     </w:p>
     <w:p>
       <w:pPr>
-        <w:pStyle w:val="ListeParagraf"/>
+        <w:pStyle w:val="ListParagraph"/>
         <w:numPr>
           <w:ilvl w:val="0"/>
           <w:numId w:val="23"/>
@@ -4855,18 +5160,28 @@
           <w:szCs w:val="24"/>
         </w:rPr>
       </w:pPr>
-      <w:r>
-        <w:rPr>
-          <w:rFonts w:cs="Times New Roman"/>
-          <w:bCs/>
-          <w:szCs w:val="24"/>
-        </w:rPr>
-        <w:t>Sude clicks on the Delete button.</w:t>
-      </w:r>
-    </w:p>
-    <w:p>
-      <w:pPr>
-        <w:pStyle w:val="ListeParagraf"/>
+      <w:proofErr w:type="spellStart"/>
+      <w:r>
+        <w:rPr>
+          <w:rFonts w:cs="Times New Roman"/>
+          <w:bCs/>
+          <w:szCs w:val="24"/>
+        </w:rPr>
+        <w:t>Sude</w:t>
+      </w:r>
+      <w:proofErr w:type="spellEnd"/>
+      <w:r>
+        <w:rPr>
+          <w:rFonts w:cs="Times New Roman"/>
+          <w:bCs/>
+          <w:szCs w:val="24"/>
+        </w:rPr>
+        <w:t xml:space="preserve"> clicks on the Delete button.</w:t>
+      </w:r>
+    </w:p>
+    <w:p>
+      <w:pPr>
+        <w:pStyle w:val="ListParagraph"/>
         <w:numPr>
           <w:ilvl w:val="0"/>
           <w:numId w:val="23"/>
@@ -4879,13 +5194,23 @@
           <w:szCs w:val="24"/>
         </w:rPr>
       </w:pPr>
-      <w:r>
-        <w:rPr>
-          <w:rFonts w:cs="Times New Roman"/>
-          <w:bCs/>
-          <w:szCs w:val="24"/>
-        </w:rPr>
-        <w:t>Sude enters her password to confirm deletion</w:t>
+      <w:proofErr w:type="spellStart"/>
+      <w:r>
+        <w:rPr>
+          <w:rFonts w:cs="Times New Roman"/>
+          <w:bCs/>
+          <w:szCs w:val="24"/>
+        </w:rPr>
+        <w:t>Sude</w:t>
+      </w:r>
+      <w:proofErr w:type="spellEnd"/>
+      <w:r>
+        <w:rPr>
+          <w:rFonts w:cs="Times New Roman"/>
+          <w:bCs/>
+          <w:szCs w:val="24"/>
+        </w:rPr>
+        <w:t xml:space="preserve"> enters her password to confirm deletion</w:t>
       </w:r>
       <w:r>
         <w:rPr>
@@ -4898,7 +5223,7 @@
     </w:p>
     <w:p>
       <w:pPr>
-        <w:pStyle w:val="ListeParagraf"/>
+        <w:pStyle w:val="ListParagraph"/>
         <w:numPr>
           <w:ilvl w:val="0"/>
           <w:numId w:val="23"/>
@@ -5040,7 +5365,7 @@
     </w:p>
     <w:p>
       <w:pPr>
-        <w:pStyle w:val="ListeParagraf"/>
+        <w:pStyle w:val="ListParagraph"/>
         <w:numPr>
           <w:ilvl w:val="0"/>
           <w:numId w:val="11"/>
@@ -5064,7 +5389,7 @@
     </w:p>
     <w:p>
       <w:pPr>
-        <w:pStyle w:val="ListeParagraf"/>
+        <w:pStyle w:val="ListParagraph"/>
         <w:numPr>
           <w:ilvl w:val="0"/>
           <w:numId w:val="11"/>
@@ -5103,7 +5428,7 @@
           <w:bCs/>
           <w:szCs w:val="24"/>
         </w:rPr>
-        <w:t xml:space="preserve">3-  Ayşe writes the e-mail of the person that she wants to invite and clicks on the </w:t>
+        <w:t>3</w:t>
       </w:r>
       <w:proofErr w:type="gramStart"/>
       <w:r>
@@ -5112,7 +5437,7 @@
           <w:bCs/>
           <w:szCs w:val="24"/>
         </w:rPr>
-        <w:t>invite</w:t>
+        <w:t>-  Ayşe</w:t>
       </w:r>
       <w:proofErr w:type="gramEnd"/>
       <w:r>
@@ -5121,7 +5446,7 @@
           <w:bCs/>
           <w:szCs w:val="24"/>
         </w:rPr>
-        <w:t xml:space="preserve">   </w:t>
+        <w:t xml:space="preserve"> writes the e-mail of the person that she wants to invite and clicks on the invite   </w:t>
       </w:r>
     </w:p>
     <w:p>
@@ -5369,7 +5694,7 @@
     </w:p>
     <w:p>
       <w:pPr>
-        <w:pStyle w:val="ListeParagraf"/>
+        <w:pStyle w:val="ListParagraph"/>
         <w:numPr>
           <w:ilvl w:val="0"/>
           <w:numId w:val="12"/>
@@ -5393,7 +5718,7 @@
     </w:p>
     <w:p>
       <w:pPr>
-        <w:pStyle w:val="ListeParagraf"/>
+        <w:pStyle w:val="ListParagraph"/>
         <w:numPr>
           <w:ilvl w:val="0"/>
           <w:numId w:val="12"/>
@@ -5441,7 +5766,7 @@
     </w:p>
     <w:p>
       <w:pPr>
-        <w:pStyle w:val="ListeParagraf"/>
+        <w:pStyle w:val="ListParagraph"/>
         <w:numPr>
           <w:ilvl w:val="0"/>
           <w:numId w:val="12"/>
@@ -5465,7 +5790,7 @@
     </w:p>
     <w:p>
       <w:pPr>
-        <w:pStyle w:val="ListeParagraf"/>
+        <w:pStyle w:val="ListParagraph"/>
         <w:numPr>
           <w:ilvl w:val="0"/>
           <w:numId w:val="12"/>
@@ -5683,7 +6008,7 @@
     </w:p>
     <w:p>
       <w:pPr>
-        <w:pStyle w:val="ListeParagraf"/>
+        <w:pStyle w:val="ListParagraph"/>
         <w:numPr>
           <w:ilvl w:val="0"/>
           <w:numId w:val="13"/>
@@ -5723,7 +6048,7 @@
     </w:p>
     <w:p>
       <w:pPr>
-        <w:pStyle w:val="ListeParagraf"/>
+        <w:pStyle w:val="ListParagraph"/>
         <w:numPr>
           <w:ilvl w:val="0"/>
           <w:numId w:val="13"/>
@@ -5742,7 +6067,25 @@
           <w:bCs/>
           <w:szCs w:val="24"/>
         </w:rPr>
-        <w:t>Ahmet clicks on the url in the e-mail</w:t>
+        <w:t xml:space="preserve">Ahmet clicks on the </w:t>
+      </w:r>
+      <w:proofErr w:type="spellStart"/>
+      <w:r>
+        <w:rPr>
+          <w:rFonts w:cs="Times New Roman"/>
+          <w:bCs/>
+          <w:szCs w:val="24"/>
+        </w:rPr>
+        <w:t>url</w:t>
+      </w:r>
+      <w:proofErr w:type="spellEnd"/>
+      <w:r>
+        <w:rPr>
+          <w:rFonts w:cs="Times New Roman"/>
+          <w:bCs/>
+          <w:szCs w:val="24"/>
+        </w:rPr>
+        <w:t xml:space="preserve"> in the e-mail</w:t>
       </w:r>
       <w:r>
         <w:rPr>
@@ -5964,7 +6307,7 @@
     </w:p>
     <w:p>
       <w:pPr>
-        <w:pStyle w:val="ListeParagraf"/>
+        <w:pStyle w:val="ListParagraph"/>
         <w:numPr>
           <w:ilvl w:val="0"/>
           <w:numId w:val="14"/>
@@ -5988,7 +6331,7 @@
     </w:p>
     <w:p>
       <w:pPr>
-        <w:pStyle w:val="ListeParagraf"/>
+        <w:pStyle w:val="ListParagraph"/>
         <w:numPr>
           <w:ilvl w:val="0"/>
           <w:numId w:val="14"/>
@@ -6007,12 +6350,30 @@
           <w:bCs/>
           <w:szCs w:val="24"/>
         </w:rPr>
-        <w:t>Fatma clicks on the url in the e-mail.</w:t>
-      </w:r>
-    </w:p>
-    <w:p>
-      <w:pPr>
-        <w:pStyle w:val="ListeParagraf"/>
+        <w:t xml:space="preserve">Fatma clicks on the </w:t>
+      </w:r>
+      <w:proofErr w:type="spellStart"/>
+      <w:r>
+        <w:rPr>
+          <w:rFonts w:cs="Times New Roman"/>
+          <w:bCs/>
+          <w:szCs w:val="24"/>
+        </w:rPr>
+        <w:t>url</w:t>
+      </w:r>
+      <w:proofErr w:type="spellEnd"/>
+      <w:r>
+        <w:rPr>
+          <w:rFonts w:cs="Times New Roman"/>
+          <w:bCs/>
+          <w:szCs w:val="24"/>
+        </w:rPr>
+        <w:t xml:space="preserve"> in the e-mail.</w:t>
+      </w:r>
+    </w:p>
+    <w:p>
+      <w:pPr>
+        <w:pStyle w:val="ListParagraph"/>
         <w:numPr>
           <w:ilvl w:val="0"/>
           <w:numId w:val="14"/>
@@ -6320,7 +6681,7 @@
     </w:p>
     <w:p>
       <w:pPr>
-        <w:pStyle w:val="ListeParagraf"/>
+        <w:pStyle w:val="ListParagraph"/>
         <w:numPr>
           <w:ilvl w:val="0"/>
           <w:numId w:val="33"/>
@@ -6484,13 +6845,23 @@
         </w:rPr>
         <w:t xml:space="preserve">: </w:t>
       </w:r>
-      <w:r>
-        <w:rPr>
-          <w:rFonts w:cs="Times New Roman"/>
-          <w:bCs/>
-          <w:szCs w:val="24"/>
-        </w:rPr>
-        <w:t>Sude: Project Manager</w:t>
+      <w:proofErr w:type="spellStart"/>
+      <w:r>
+        <w:rPr>
+          <w:rFonts w:cs="Times New Roman"/>
+          <w:bCs/>
+          <w:szCs w:val="24"/>
+        </w:rPr>
+        <w:t>Sude</w:t>
+      </w:r>
+      <w:proofErr w:type="spellEnd"/>
+      <w:r>
+        <w:rPr>
+          <w:rFonts w:cs="Times New Roman"/>
+          <w:bCs/>
+          <w:szCs w:val="24"/>
+        </w:rPr>
+        <w:t>: Project Manager</w:t>
       </w:r>
     </w:p>
     <w:p>
@@ -6523,7 +6894,7 @@
     </w:p>
     <w:p>
       <w:pPr>
-        <w:pStyle w:val="ListeParagraf"/>
+        <w:pStyle w:val="ListParagraph"/>
         <w:numPr>
           <w:ilvl w:val="0"/>
           <w:numId w:val="34"/>
@@ -6536,18 +6907,28 @@
           <w:szCs w:val="24"/>
         </w:rPr>
       </w:pPr>
-      <w:r>
-        <w:rPr>
-          <w:rFonts w:cs="Times New Roman"/>
-          <w:bCs/>
-          <w:szCs w:val="24"/>
-        </w:rPr>
-        <w:t>Sude clicks on the project’s name that she wants view report of, in the projects page.</w:t>
-      </w:r>
-    </w:p>
-    <w:p>
-      <w:pPr>
-        <w:pStyle w:val="ListeParagraf"/>
+      <w:proofErr w:type="spellStart"/>
+      <w:r>
+        <w:rPr>
+          <w:rFonts w:cs="Times New Roman"/>
+          <w:bCs/>
+          <w:szCs w:val="24"/>
+        </w:rPr>
+        <w:t>Sude</w:t>
+      </w:r>
+      <w:proofErr w:type="spellEnd"/>
+      <w:r>
+        <w:rPr>
+          <w:rFonts w:cs="Times New Roman"/>
+          <w:bCs/>
+          <w:szCs w:val="24"/>
+        </w:rPr>
+        <w:t xml:space="preserve"> clicks on the project’s name that she wants view report of, in the projects page.</w:t>
+      </w:r>
+    </w:p>
+    <w:p>
+      <w:pPr>
+        <w:pStyle w:val="ListParagraph"/>
         <w:numPr>
           <w:ilvl w:val="0"/>
           <w:numId w:val="34"/>
@@ -6560,13 +6941,23 @@
           <w:szCs w:val="24"/>
         </w:rPr>
       </w:pPr>
-      <w:r>
-        <w:rPr>
-          <w:rFonts w:cs="Times New Roman"/>
-          <w:bCs/>
-          <w:szCs w:val="24"/>
-        </w:rPr>
-        <w:t>Sude clicks on the Report tab on the project page.</w:t>
+      <w:proofErr w:type="spellStart"/>
+      <w:r>
+        <w:rPr>
+          <w:rFonts w:cs="Times New Roman"/>
+          <w:bCs/>
+          <w:szCs w:val="24"/>
+        </w:rPr>
+        <w:t>Sude</w:t>
+      </w:r>
+      <w:proofErr w:type="spellEnd"/>
+      <w:r>
+        <w:rPr>
+          <w:rFonts w:cs="Times New Roman"/>
+          <w:bCs/>
+          <w:szCs w:val="24"/>
+        </w:rPr>
+        <w:t xml:space="preserve"> clicks on the Report tab on the project page.</w:t>
       </w:r>
     </w:p>
     <w:p>
@@ -6692,7 +7083,7 @@
     </w:p>
     <w:p>
       <w:pPr>
-        <w:pStyle w:val="ListeParagraf"/>
+        <w:pStyle w:val="ListParagraph"/>
         <w:numPr>
           <w:ilvl w:val="0"/>
           <w:numId w:val="35"/>
@@ -6716,7 +7107,7 @@
     </w:p>
     <w:p>
       <w:pPr>
-        <w:pStyle w:val="ListeParagraf"/>
+        <w:pStyle w:val="ListParagraph"/>
         <w:numPr>
           <w:ilvl w:val="0"/>
           <w:numId w:val="35"/>
@@ -6849,7 +7240,7 @@
     </w:p>
     <w:p>
       <w:pPr>
-        <w:pStyle w:val="ListeParagraf"/>
+        <w:pStyle w:val="ListParagraph"/>
         <w:numPr>
           <w:ilvl w:val="0"/>
           <w:numId w:val="18"/>
@@ -6868,12 +7259,30 @@
           <w:bCs/>
           <w:szCs w:val="24"/>
         </w:rPr>
-        <w:t>In the main page of Tasky web application, Ayşe/Kemal clicks on the name of the project on the side bar menu and navigates to project detail.</w:t>
-      </w:r>
-    </w:p>
-    <w:p>
-      <w:pPr>
-        <w:pStyle w:val="ListeParagraf"/>
+        <w:t xml:space="preserve">In the main page of </w:t>
+      </w:r>
+      <w:proofErr w:type="spellStart"/>
+      <w:r>
+        <w:rPr>
+          <w:rFonts w:cs="Times New Roman"/>
+          <w:bCs/>
+          <w:szCs w:val="24"/>
+        </w:rPr>
+        <w:t>Tasky</w:t>
+      </w:r>
+      <w:proofErr w:type="spellEnd"/>
+      <w:r>
+        <w:rPr>
+          <w:rFonts w:cs="Times New Roman"/>
+          <w:bCs/>
+          <w:szCs w:val="24"/>
+        </w:rPr>
+        <w:t xml:space="preserve"> web application, Ayşe/Kemal clicks on the name of the project on the side bar menu and navigates to project detail.</w:t>
+      </w:r>
+    </w:p>
+    <w:p>
+      <w:pPr>
+        <w:pStyle w:val="ListParagraph"/>
         <w:numPr>
           <w:ilvl w:val="0"/>
           <w:numId w:val="18"/>
@@ -7094,7 +7503,7 @@
     </w:p>
     <w:p>
       <w:pPr>
-        <w:pStyle w:val="ListeParagraf"/>
+        <w:pStyle w:val="ListParagraph"/>
         <w:numPr>
           <w:ilvl w:val="0"/>
           <w:numId w:val="19"/>
@@ -7113,12 +7522,30 @@
           <w:bCs/>
           <w:szCs w:val="24"/>
         </w:rPr>
-        <w:t>In the main page of Tasky web application, Ayşe/Kemal clicks on the name of the project on the side bar menu and navigates to project detail.</w:t>
-      </w:r>
-    </w:p>
-    <w:p>
-      <w:pPr>
-        <w:pStyle w:val="ListeParagraf"/>
+        <w:t xml:space="preserve">In the main page of </w:t>
+      </w:r>
+      <w:proofErr w:type="spellStart"/>
+      <w:r>
+        <w:rPr>
+          <w:rFonts w:cs="Times New Roman"/>
+          <w:bCs/>
+          <w:szCs w:val="24"/>
+        </w:rPr>
+        <w:t>Tasky</w:t>
+      </w:r>
+      <w:proofErr w:type="spellEnd"/>
+      <w:r>
+        <w:rPr>
+          <w:rFonts w:cs="Times New Roman"/>
+          <w:bCs/>
+          <w:szCs w:val="24"/>
+        </w:rPr>
+        <w:t xml:space="preserve"> web application, Ayşe/Kemal clicks on the name of the project on the side bar menu and navigates to project detail.</w:t>
+      </w:r>
+    </w:p>
+    <w:p>
+      <w:pPr>
+        <w:pStyle w:val="ListParagraph"/>
         <w:numPr>
           <w:ilvl w:val="0"/>
           <w:numId w:val="19"/>
@@ -7142,7 +7569,7 @@
     </w:p>
     <w:p>
       <w:pPr>
-        <w:pStyle w:val="ListeParagraf"/>
+        <w:pStyle w:val="ListParagraph"/>
         <w:numPr>
           <w:ilvl w:val="0"/>
           <w:numId w:val="19"/>
@@ -7324,7 +7751,7 @@
     </w:p>
     <w:p>
       <w:pPr>
-        <w:pStyle w:val="ListeParagraf"/>
+        <w:pStyle w:val="ListParagraph"/>
         <w:numPr>
           <w:ilvl w:val="0"/>
           <w:numId w:val="15"/>
@@ -7348,7 +7775,7 @@
     </w:p>
     <w:p>
       <w:pPr>
-        <w:pStyle w:val="ListeParagraf"/>
+        <w:pStyle w:val="ListParagraph"/>
         <w:numPr>
           <w:ilvl w:val="0"/>
           <w:numId w:val="15"/>
@@ -7443,6 +7870,432 @@
           <w:bCs/>
           <w:szCs w:val="24"/>
         </w:rPr>
+        <w:t>Filter Task List (Web + Mobil)</w:t>
+      </w:r>
+    </w:p>
+    <w:p>
+      <w:pPr>
+        <w:spacing w:after="0"/>
+        <w:jc w:val="left"/>
+        <w:rPr>
+          <w:rFonts w:cs="Times New Roman"/>
+          <w:bCs/>
+          <w:szCs w:val="24"/>
+        </w:rPr>
+      </w:pPr>
+      <w:r>
+        <w:rPr>
+          <w:rFonts w:cs="Times New Roman"/>
+          <w:b/>
+          <w:szCs w:val="24"/>
+        </w:rPr>
+        <w:t>Participating</w:t>
+      </w:r>
+      <w:r>
+        <w:rPr>
+          <w:rFonts w:cs="Times New Roman"/>
+          <w:bCs/>
+          <w:szCs w:val="24"/>
+        </w:rPr>
+        <w:t xml:space="preserve"> </w:t>
+      </w:r>
+      <w:r>
+        <w:rPr>
+          <w:rFonts w:cs="Times New Roman"/>
+          <w:b/>
+          <w:szCs w:val="24"/>
+        </w:rPr>
+        <w:t>Actors</w:t>
+      </w:r>
+      <w:r>
+        <w:rPr>
+          <w:rFonts w:cs="Times New Roman"/>
+          <w:bCs/>
+          <w:szCs w:val="24"/>
+        </w:rPr>
+        <w:t xml:space="preserve">: </w:t>
+      </w:r>
+      <w:r>
+        <w:rPr>
+          <w:rFonts w:cs="Times New Roman"/>
+          <w:bCs/>
+          <w:szCs w:val="24"/>
+        </w:rPr>
+        <w:t>Ahmet: Project Participant</w:t>
+      </w:r>
+    </w:p>
+    <w:p>
+      <w:pPr>
+        <w:spacing w:after="0"/>
+        <w:ind w:firstLine="0"/>
+        <w:jc w:val="left"/>
+        <w:rPr>
+          <w:rFonts w:cs="Times New Roman"/>
+          <w:b/>
+          <w:szCs w:val="24"/>
+        </w:rPr>
+      </w:pPr>
+      <w:r>
+        <w:rPr>
+          <w:rFonts w:cs="Times New Roman"/>
+          <w:bCs/>
+          <w:szCs w:val="24"/>
+        </w:rPr>
+        <w:t xml:space="preserve">    </w:t>
+      </w:r>
+      <w:r>
+        <w:rPr>
+          <w:rFonts w:cs="Times New Roman"/>
+          <w:b/>
+          <w:szCs w:val="24"/>
+        </w:rPr>
+        <w:t xml:space="preserve"> Flow of Events:</w:t>
+      </w:r>
+    </w:p>
+    <w:p>
+      <w:pPr>
+        <w:pStyle w:val="ListParagraph"/>
+        <w:numPr>
+          <w:ilvl w:val="0"/>
+          <w:numId w:val="36"/>
+        </w:numPr>
+        <w:spacing w:after="0"/>
+        <w:jc w:val="left"/>
+        <w:rPr>
+          <w:rFonts w:cs="Times New Roman"/>
+          <w:bCs/>
+          <w:szCs w:val="24"/>
+        </w:rPr>
+      </w:pPr>
+      <w:r>
+        <w:rPr>
+          <w:rFonts w:cs="Times New Roman"/>
+          <w:bCs/>
+          <w:szCs w:val="24"/>
+        </w:rPr>
+        <w:t>Ahmet clicks on the project’s name on projects tab.</w:t>
+      </w:r>
+    </w:p>
+    <w:p>
+      <w:pPr>
+        <w:pStyle w:val="ListParagraph"/>
+        <w:numPr>
+          <w:ilvl w:val="0"/>
+          <w:numId w:val="36"/>
+        </w:numPr>
+        <w:spacing w:after="0"/>
+        <w:jc w:val="left"/>
+        <w:rPr>
+          <w:rFonts w:cs="Times New Roman"/>
+          <w:bCs/>
+          <w:szCs w:val="24"/>
+        </w:rPr>
+      </w:pPr>
+      <w:r>
+        <w:rPr>
+          <w:rFonts w:cs="Times New Roman"/>
+          <w:bCs/>
+          <w:szCs w:val="24"/>
+        </w:rPr>
+        <w:t>Ahmet clicks on the Tasks tab in project page/screen.</w:t>
+      </w:r>
+    </w:p>
+    <w:p>
+      <w:pPr>
+        <w:pStyle w:val="ListParagraph"/>
+        <w:numPr>
+          <w:ilvl w:val="0"/>
+          <w:numId w:val="36"/>
+        </w:numPr>
+        <w:spacing w:after="0"/>
+        <w:jc w:val="left"/>
+        <w:rPr>
+          <w:rFonts w:cs="Times New Roman"/>
+          <w:bCs/>
+          <w:szCs w:val="24"/>
+        </w:rPr>
+      </w:pPr>
+      <w:r>
+        <w:rPr>
+          <w:rFonts w:cs="Times New Roman"/>
+          <w:bCs/>
+          <w:szCs w:val="24"/>
+        </w:rPr>
+        <w:t>Ahmet selects which filter(s) he wants to use for filtering and clicks them.</w:t>
+      </w:r>
+    </w:p>
+    <w:p>
+      <w:pPr>
+        <w:pStyle w:val="ListParagraph"/>
+        <w:numPr>
+          <w:ilvl w:val="0"/>
+          <w:numId w:val="36"/>
+        </w:numPr>
+        <w:spacing w:after="0"/>
+        <w:jc w:val="left"/>
+        <w:rPr>
+          <w:rFonts w:cs="Times New Roman"/>
+          <w:bCs/>
+          <w:szCs w:val="24"/>
+        </w:rPr>
+      </w:pPr>
+      <w:r>
+        <w:rPr>
+          <w:rFonts w:cs="Times New Roman"/>
+          <w:bCs/>
+          <w:szCs w:val="24"/>
+        </w:rPr>
+        <w:t>Task list is filtered according to selected options.</w:t>
+      </w:r>
+    </w:p>
+    <w:p>
+      <w:pPr>
+        <w:spacing w:after="0"/>
+        <w:jc w:val="left"/>
+        <w:rPr>
+          <w:rFonts w:cs="Times New Roman"/>
+          <w:bCs/>
+          <w:szCs w:val="24"/>
+        </w:rPr>
+      </w:pPr>
+    </w:p>
+    <w:p>
+      <w:pPr>
+        <w:spacing w:after="0"/>
+        <w:jc w:val="left"/>
+        <w:rPr>
+          <w:rFonts w:cs="Times New Roman"/>
+          <w:bCs/>
+          <w:szCs w:val="24"/>
+        </w:rPr>
+      </w:pPr>
+      <w:r>
+        <w:rPr>
+          <w:rFonts w:cs="Times New Roman"/>
+          <w:b/>
+          <w:szCs w:val="24"/>
+        </w:rPr>
+        <w:t xml:space="preserve">Scenario Name: </w:t>
+      </w:r>
+      <w:r>
+        <w:rPr>
+          <w:rFonts w:cs="Times New Roman"/>
+          <w:bCs/>
+          <w:szCs w:val="24"/>
+        </w:rPr>
+        <w:t>Sort Task List</w:t>
+      </w:r>
+    </w:p>
+    <w:p>
+      <w:pPr>
+        <w:spacing w:after="0"/>
+        <w:jc w:val="left"/>
+        <w:rPr>
+          <w:rFonts w:cs="Times New Roman"/>
+          <w:bCs/>
+          <w:szCs w:val="24"/>
+        </w:rPr>
+      </w:pPr>
+      <w:r>
+        <w:rPr>
+          <w:rFonts w:cs="Times New Roman"/>
+          <w:b/>
+          <w:szCs w:val="24"/>
+        </w:rPr>
+        <w:t>Participating</w:t>
+      </w:r>
+      <w:r>
+        <w:rPr>
+          <w:rFonts w:cs="Times New Roman"/>
+          <w:bCs/>
+          <w:szCs w:val="24"/>
+        </w:rPr>
+        <w:t xml:space="preserve"> </w:t>
+      </w:r>
+      <w:r>
+        <w:rPr>
+          <w:rFonts w:cs="Times New Roman"/>
+          <w:b/>
+          <w:szCs w:val="24"/>
+        </w:rPr>
+        <w:t>Actors</w:t>
+      </w:r>
+      <w:r>
+        <w:rPr>
+          <w:rFonts w:cs="Times New Roman"/>
+          <w:bCs/>
+          <w:szCs w:val="24"/>
+        </w:rPr>
+        <w:t xml:space="preserve">: </w:t>
+      </w:r>
+      <w:r>
+        <w:rPr>
+          <w:rFonts w:cs="Times New Roman"/>
+          <w:bCs/>
+          <w:szCs w:val="24"/>
+        </w:rPr>
+        <w:t>Ahmet: Project Participant</w:t>
+      </w:r>
+    </w:p>
+    <w:p>
+      <w:pPr>
+        <w:spacing w:after="0"/>
+        <w:ind w:firstLine="0"/>
+        <w:jc w:val="left"/>
+        <w:rPr>
+          <w:rFonts w:cs="Times New Roman"/>
+          <w:b/>
+          <w:szCs w:val="24"/>
+        </w:rPr>
+      </w:pPr>
+      <w:r>
+        <w:rPr>
+          <w:rFonts w:cs="Times New Roman"/>
+          <w:bCs/>
+          <w:szCs w:val="24"/>
+        </w:rPr>
+        <w:t xml:space="preserve">    </w:t>
+      </w:r>
+      <w:r>
+        <w:rPr>
+          <w:rFonts w:cs="Times New Roman"/>
+          <w:b/>
+          <w:szCs w:val="24"/>
+        </w:rPr>
+        <w:t xml:space="preserve"> Flow of Events:</w:t>
+      </w:r>
+    </w:p>
+    <w:p>
+      <w:pPr>
+        <w:pStyle w:val="ListParagraph"/>
+        <w:numPr>
+          <w:ilvl w:val="0"/>
+          <w:numId w:val="37"/>
+        </w:numPr>
+        <w:spacing w:after="0"/>
+        <w:jc w:val="left"/>
+        <w:rPr>
+          <w:rFonts w:cs="Times New Roman"/>
+          <w:bCs/>
+          <w:szCs w:val="24"/>
+        </w:rPr>
+      </w:pPr>
+      <w:r>
+        <w:rPr>
+          <w:rFonts w:cs="Times New Roman"/>
+          <w:bCs/>
+          <w:szCs w:val="24"/>
+        </w:rPr>
+        <w:t>Ahmet clicks on the project’s name on projects tab.</w:t>
+      </w:r>
+    </w:p>
+    <w:p>
+      <w:pPr>
+        <w:pStyle w:val="ListParagraph"/>
+        <w:numPr>
+          <w:ilvl w:val="0"/>
+          <w:numId w:val="37"/>
+        </w:numPr>
+        <w:spacing w:after="0"/>
+        <w:jc w:val="left"/>
+        <w:rPr>
+          <w:rFonts w:cs="Times New Roman"/>
+          <w:bCs/>
+          <w:szCs w:val="24"/>
+        </w:rPr>
+      </w:pPr>
+      <w:r>
+        <w:rPr>
+          <w:rFonts w:cs="Times New Roman"/>
+          <w:bCs/>
+          <w:szCs w:val="24"/>
+        </w:rPr>
+        <w:t>Ahmet clicks on the Tasks tab in project page/screen.</w:t>
+      </w:r>
+    </w:p>
+    <w:p>
+      <w:pPr>
+        <w:pStyle w:val="ListParagraph"/>
+        <w:numPr>
+          <w:ilvl w:val="0"/>
+          <w:numId w:val="37"/>
+        </w:numPr>
+        <w:spacing w:after="0"/>
+        <w:jc w:val="left"/>
+        <w:rPr>
+          <w:rFonts w:cs="Times New Roman"/>
+          <w:bCs/>
+          <w:szCs w:val="24"/>
+        </w:rPr>
+      </w:pPr>
+      <w:r>
+        <w:rPr>
+          <w:rFonts w:cs="Times New Roman"/>
+          <w:bCs/>
+          <w:szCs w:val="24"/>
+        </w:rPr>
+        <w:t>Ahmet clicks on the column that he wants to order by.</w:t>
+      </w:r>
+    </w:p>
+    <w:p>
+      <w:pPr>
+        <w:pStyle w:val="ListParagraph"/>
+        <w:numPr>
+          <w:ilvl w:val="0"/>
+          <w:numId w:val="37"/>
+        </w:numPr>
+        <w:spacing w:after="0"/>
+        <w:jc w:val="left"/>
+        <w:rPr>
+          <w:rFonts w:cs="Times New Roman"/>
+          <w:bCs/>
+          <w:szCs w:val="24"/>
+        </w:rPr>
+      </w:pPr>
+      <w:r>
+        <w:rPr>
+          <w:rFonts w:cs="Times New Roman"/>
+          <w:bCs/>
+          <w:szCs w:val="24"/>
+        </w:rPr>
+        <w:t>Task list is sorted according to clicked column.</w:t>
+      </w:r>
+    </w:p>
+    <w:p>
+      <w:pPr>
+        <w:spacing w:after="0"/>
+        <w:jc w:val="left"/>
+        <w:rPr>
+          <w:rFonts w:cs="Times New Roman"/>
+          <w:b/>
+          <w:szCs w:val="24"/>
+        </w:rPr>
+      </w:pPr>
+    </w:p>
+    <w:p>
+      <w:pPr>
+        <w:spacing w:after="0"/>
+        <w:jc w:val="left"/>
+        <w:rPr>
+          <w:rFonts w:cs="Times New Roman"/>
+          <w:bCs/>
+          <w:szCs w:val="24"/>
+        </w:rPr>
+      </w:pPr>
+      <w:r>
+        <w:rPr>
+          <w:rFonts w:cs="Times New Roman"/>
+          <w:b/>
+          <w:szCs w:val="24"/>
+        </w:rPr>
+        <w:t xml:space="preserve">Scenario Name: </w:t>
+      </w:r>
+      <w:r>
+        <w:rPr>
+          <w:rFonts w:cs="Times New Roman"/>
+          <w:bCs/>
+          <w:szCs w:val="24"/>
+        </w:rPr>
         <w:t>Delete Task</w:t>
       </w:r>
     </w:p>
@@ -7487,7 +8340,25 @@
           <w:bCs/>
           <w:szCs w:val="24"/>
         </w:rPr>
-        <w:t>: Ayşe: Project Manager, Kemal: Team Member, Oğuz: Assignee of   the Task</w:t>
+        <w:t xml:space="preserve">: Ayşe: Project Manager, Kemal: Team Member, </w:t>
+      </w:r>
+      <w:proofErr w:type="spellStart"/>
+      <w:r>
+        <w:rPr>
+          <w:rFonts w:cs="Times New Roman"/>
+          <w:bCs/>
+          <w:szCs w:val="24"/>
+        </w:rPr>
+        <w:t>Oğuz</w:t>
+      </w:r>
+      <w:proofErr w:type="spellEnd"/>
+      <w:r>
+        <w:rPr>
+          <w:rFonts w:cs="Times New Roman"/>
+          <w:bCs/>
+          <w:szCs w:val="24"/>
+        </w:rPr>
+        <w:t>: Assignee of   the Task</w:t>
       </w:r>
     </w:p>
     <w:p>
@@ -7520,7 +8391,7 @@
     </w:p>
     <w:p>
       <w:pPr>
-        <w:pStyle w:val="ListeParagraf"/>
+        <w:pStyle w:val="ListParagraph"/>
         <w:numPr>
           <w:ilvl w:val="0"/>
           <w:numId w:val="20"/>
@@ -7539,12 +8410,30 @@
           <w:bCs/>
           <w:szCs w:val="24"/>
         </w:rPr>
-        <w:t>In the main page of Tasky web application, Ayşe clicks on the name of the project on the side bar menu and navigates to project detail.</w:t>
-      </w:r>
-    </w:p>
-    <w:p>
-      <w:pPr>
-        <w:pStyle w:val="ListeParagraf"/>
+        <w:t xml:space="preserve">In the main page of </w:t>
+      </w:r>
+      <w:proofErr w:type="spellStart"/>
+      <w:r>
+        <w:rPr>
+          <w:rFonts w:cs="Times New Roman"/>
+          <w:bCs/>
+          <w:szCs w:val="24"/>
+        </w:rPr>
+        <w:t>Tasky</w:t>
+      </w:r>
+      <w:proofErr w:type="spellEnd"/>
+      <w:r>
+        <w:rPr>
+          <w:rFonts w:cs="Times New Roman"/>
+          <w:bCs/>
+          <w:szCs w:val="24"/>
+        </w:rPr>
+        <w:t xml:space="preserve"> web application, Ayşe clicks on the name of the project on the side bar menu and navigates to project detail.</w:t>
+      </w:r>
+    </w:p>
+    <w:p>
+      <w:pPr>
+        <w:pStyle w:val="ListParagraph"/>
         <w:numPr>
           <w:ilvl w:val="0"/>
           <w:numId w:val="20"/>
@@ -7568,7 +8457,7 @@
     </w:p>
     <w:p>
       <w:pPr>
-        <w:pStyle w:val="ListeParagraf"/>
+        <w:pStyle w:val="ListParagraph"/>
         <w:numPr>
           <w:ilvl w:val="0"/>
           <w:numId w:val="20"/>
@@ -7592,7 +8481,7 @@
     </w:p>
     <w:p>
       <w:pPr>
-        <w:pStyle w:val="ListeParagraf"/>
+        <w:pStyle w:val="ListParagraph"/>
         <w:numPr>
           <w:ilvl w:val="0"/>
           <w:numId w:val="20"/>
@@ -7683,7 +8572,25 @@
           <w:bCs/>
           <w:szCs w:val="24"/>
         </w:rPr>
-        <w:t>-   Oğuz gets a notification about the task is deleted</w:t>
+        <w:t xml:space="preserve">-   </w:t>
+      </w:r>
+      <w:proofErr w:type="spellStart"/>
+      <w:r>
+        <w:rPr>
+          <w:rFonts w:cs="Times New Roman"/>
+          <w:bCs/>
+          <w:szCs w:val="24"/>
+        </w:rPr>
+        <w:t>Oğuz</w:t>
+      </w:r>
+      <w:proofErr w:type="spellEnd"/>
+      <w:r>
+        <w:rPr>
+          <w:rFonts w:cs="Times New Roman"/>
+          <w:bCs/>
+          <w:szCs w:val="24"/>
+        </w:rPr>
+        <w:t xml:space="preserve"> gets a notification about the task is deleted</w:t>
       </w:r>
       <w:r>
         <w:rPr>
@@ -7810,7 +8717,7 @@
     </w:p>
     <w:p>
       <w:pPr>
-        <w:pStyle w:val="ListeParagraf"/>
+        <w:pStyle w:val="ListParagraph"/>
         <w:numPr>
           <w:ilvl w:val="0"/>
           <w:numId w:val="21"/>
@@ -7829,12 +8736,30 @@
           <w:bCs/>
           <w:szCs w:val="24"/>
         </w:rPr>
-        <w:t>In the main page of Tasky web application, Ayşe/Kemal/Zeynep clicks on the name of the project on the side bar menu and navigates to project detail.</w:t>
-      </w:r>
-    </w:p>
-    <w:p>
-      <w:pPr>
-        <w:pStyle w:val="ListeParagraf"/>
+        <w:t xml:space="preserve">In the main page of </w:t>
+      </w:r>
+      <w:proofErr w:type="spellStart"/>
+      <w:r>
+        <w:rPr>
+          <w:rFonts w:cs="Times New Roman"/>
+          <w:bCs/>
+          <w:szCs w:val="24"/>
+        </w:rPr>
+        <w:t>Tasky</w:t>
+      </w:r>
+      <w:proofErr w:type="spellEnd"/>
+      <w:r>
+        <w:rPr>
+          <w:rFonts w:cs="Times New Roman"/>
+          <w:bCs/>
+          <w:szCs w:val="24"/>
+        </w:rPr>
+        <w:t xml:space="preserve"> web application, Ayşe/Kemal/Zeynep clicks on the name of the project on the side bar menu and navigates to project detail.</w:t>
+      </w:r>
+    </w:p>
+    <w:p>
+      <w:pPr>
+        <w:pStyle w:val="ListParagraph"/>
         <w:numPr>
           <w:ilvl w:val="0"/>
           <w:numId w:val="21"/>
@@ -7983,7 +8908,7 @@
     </w:p>
     <w:p>
       <w:pPr>
-        <w:pStyle w:val="ListeParagraf"/>
+        <w:pStyle w:val="ListParagraph"/>
         <w:numPr>
           <w:ilvl w:val="0"/>
           <w:numId w:val="22"/>
@@ -8002,12 +8927,30 @@
           <w:bCs/>
           <w:szCs w:val="24"/>
         </w:rPr>
-        <w:t xml:space="preserve">In the main screen of Tasky mobile application, Ayşe/Kemal/Zeynep clicks on the Projects tab from the bottom tab menu. </w:t>
-      </w:r>
-    </w:p>
-    <w:p>
-      <w:pPr>
-        <w:pStyle w:val="ListeParagraf"/>
+        <w:t xml:space="preserve">In the main screen of </w:t>
+      </w:r>
+      <w:proofErr w:type="spellStart"/>
+      <w:r>
+        <w:rPr>
+          <w:rFonts w:cs="Times New Roman"/>
+          <w:bCs/>
+          <w:szCs w:val="24"/>
+        </w:rPr>
+        <w:t>Tasky</w:t>
+      </w:r>
+      <w:proofErr w:type="spellEnd"/>
+      <w:r>
+        <w:rPr>
+          <w:rFonts w:cs="Times New Roman"/>
+          <w:bCs/>
+          <w:szCs w:val="24"/>
+        </w:rPr>
+        <w:t xml:space="preserve"> mobile application, Ayşe/Kemal/Zeynep clicks on the Projects tab from the bottom tab menu. </w:t>
+      </w:r>
+    </w:p>
+    <w:p>
+      <w:pPr>
+        <w:pStyle w:val="ListParagraph"/>
         <w:numPr>
           <w:ilvl w:val="0"/>
           <w:numId w:val="22"/>
@@ -8031,7 +8974,7 @@
     </w:p>
     <w:p>
       <w:pPr>
-        <w:pStyle w:val="ListeParagraf"/>
+        <w:pStyle w:val="ListParagraph"/>
         <w:numPr>
           <w:ilvl w:val="0"/>
           <w:numId w:val="22"/>
@@ -8063,7 +9006,7 @@
     </w:p>
     <w:p>
       <w:pPr>
-        <w:pStyle w:val="ListeParagraf"/>
+        <w:pStyle w:val="ListParagraph"/>
         <w:numPr>
           <w:ilvl w:val="0"/>
           <w:numId w:val="22"/>
@@ -8179,7 +9122,25 @@
           <w:bCs/>
           <w:szCs w:val="24"/>
         </w:rPr>
-        <w:t>: Kemal: Team Member, Oğuz: Reporter of the Task</w:t>
+        <w:t xml:space="preserve">: Kemal: Team Member, </w:t>
+      </w:r>
+      <w:proofErr w:type="spellStart"/>
+      <w:r>
+        <w:rPr>
+          <w:rFonts w:cs="Times New Roman"/>
+          <w:bCs/>
+          <w:szCs w:val="24"/>
+        </w:rPr>
+        <w:t>Oğuz</w:t>
+      </w:r>
+      <w:proofErr w:type="spellEnd"/>
+      <w:r>
+        <w:rPr>
+          <w:rFonts w:cs="Times New Roman"/>
+          <w:bCs/>
+          <w:szCs w:val="24"/>
+        </w:rPr>
+        <w:t>: Reporter of the Task</w:t>
       </w:r>
     </w:p>
     <w:p>
@@ -8212,7 +9173,7 @@
     </w:p>
     <w:p>
       <w:pPr>
-        <w:pStyle w:val="ListeParagraf"/>
+        <w:pStyle w:val="ListParagraph"/>
         <w:numPr>
           <w:ilvl w:val="0"/>
           <w:numId w:val="25"/>
@@ -8231,12 +9192,30 @@
           <w:bCs/>
           <w:szCs w:val="24"/>
         </w:rPr>
-        <w:t>In the Tasky mobile application, Kemal navigates to task detail from the main screen or task list screen.</w:t>
-      </w:r>
-    </w:p>
-    <w:p>
-      <w:pPr>
-        <w:pStyle w:val="ListeParagraf"/>
+        <w:t xml:space="preserve">In the </w:t>
+      </w:r>
+      <w:proofErr w:type="spellStart"/>
+      <w:r>
+        <w:rPr>
+          <w:rFonts w:cs="Times New Roman"/>
+          <w:bCs/>
+          <w:szCs w:val="24"/>
+        </w:rPr>
+        <w:t>Tasky</w:t>
+      </w:r>
+      <w:proofErr w:type="spellEnd"/>
+      <w:r>
+        <w:rPr>
+          <w:rFonts w:cs="Times New Roman"/>
+          <w:bCs/>
+          <w:szCs w:val="24"/>
+        </w:rPr>
+        <w:t xml:space="preserve"> mobile application, Kemal navigates to task detail from the main screen or task list screen.</w:t>
+      </w:r>
+    </w:p>
+    <w:p>
+      <w:pPr>
+        <w:pStyle w:val="ListParagraph"/>
         <w:numPr>
           <w:ilvl w:val="0"/>
           <w:numId w:val="25"/>
@@ -8260,7 +9239,7 @@
     </w:p>
     <w:p>
       <w:pPr>
-        <w:pStyle w:val="ListeParagraf"/>
+        <w:pStyle w:val="ListParagraph"/>
         <w:numPr>
           <w:ilvl w:val="0"/>
           <w:numId w:val="25"/>
@@ -8284,7 +9263,7 @@
     </w:p>
     <w:p>
       <w:pPr>
-        <w:pStyle w:val="ListeParagraf"/>
+        <w:pStyle w:val="ListParagraph"/>
         <w:numPr>
           <w:ilvl w:val="0"/>
           <w:numId w:val="25"/>
@@ -8308,7 +9287,7 @@
     </w:p>
     <w:p>
       <w:pPr>
-        <w:pStyle w:val="ListeParagraf"/>
+        <w:pStyle w:val="ListParagraph"/>
         <w:numPr>
           <w:ilvl w:val="0"/>
           <w:numId w:val="25"/>
@@ -8321,13 +9300,23 @@
           <w:szCs w:val="24"/>
         </w:rPr>
       </w:pPr>
-      <w:r>
-        <w:rPr>
-          <w:rFonts w:cs="Times New Roman"/>
-          <w:bCs/>
-          <w:szCs w:val="24"/>
-        </w:rPr>
-        <w:t>Oğuz gets a notification about the logged work.</w:t>
+      <w:proofErr w:type="spellStart"/>
+      <w:r>
+        <w:rPr>
+          <w:rFonts w:cs="Times New Roman"/>
+          <w:bCs/>
+          <w:szCs w:val="24"/>
+        </w:rPr>
+        <w:t>Oğuz</w:t>
+      </w:r>
+      <w:proofErr w:type="spellEnd"/>
+      <w:r>
+        <w:rPr>
+          <w:rFonts w:cs="Times New Roman"/>
+          <w:bCs/>
+          <w:szCs w:val="24"/>
+        </w:rPr>
+        <w:t xml:space="preserve"> gets a notification about the logged work.</w:t>
       </w:r>
     </w:p>
     <w:p>
@@ -8418,7 +9407,6 @@
           <w:b/>
           <w:szCs w:val="24"/>
         </w:rPr>
-        <w:lastRenderedPageBreak/>
         <w:t xml:space="preserve">Scenario Name: </w:t>
       </w:r>
       <w:r>
@@ -8486,7 +9474,25 @@
           <w:bCs/>
           <w:szCs w:val="24"/>
         </w:rPr>
-        <w:t>: Kemal: Team Member, Oğuz: Reporter of the Task</w:t>
+        <w:t xml:space="preserve">: Kemal: Team Member, </w:t>
+      </w:r>
+      <w:proofErr w:type="spellStart"/>
+      <w:r>
+        <w:rPr>
+          <w:rFonts w:cs="Times New Roman"/>
+          <w:bCs/>
+          <w:szCs w:val="24"/>
+        </w:rPr>
+        <w:t>Oğuz</w:t>
+      </w:r>
+      <w:proofErr w:type="spellEnd"/>
+      <w:r>
+        <w:rPr>
+          <w:rFonts w:cs="Times New Roman"/>
+          <w:bCs/>
+          <w:szCs w:val="24"/>
+        </w:rPr>
+        <w:t>: Reporter of the Task</w:t>
       </w:r>
     </w:p>
     <w:p>
@@ -8519,7 +9525,7 @@
     </w:p>
     <w:p>
       <w:pPr>
-        <w:pStyle w:val="ListeParagraf"/>
+        <w:pStyle w:val="ListParagraph"/>
         <w:numPr>
           <w:ilvl w:val="0"/>
           <w:numId w:val="26"/>
@@ -8538,7 +9544,25 @@
           <w:bCs/>
           <w:szCs w:val="24"/>
         </w:rPr>
-        <w:t>In the Tasky web application, Kemal navigates to task detail from the main page</w:t>
+        <w:t xml:space="preserve">In the </w:t>
+      </w:r>
+      <w:proofErr w:type="spellStart"/>
+      <w:r>
+        <w:rPr>
+          <w:rFonts w:cs="Times New Roman"/>
+          <w:bCs/>
+          <w:szCs w:val="24"/>
+        </w:rPr>
+        <w:t>Tasky</w:t>
+      </w:r>
+      <w:proofErr w:type="spellEnd"/>
+      <w:r>
+        <w:rPr>
+          <w:rFonts w:cs="Times New Roman"/>
+          <w:bCs/>
+          <w:szCs w:val="24"/>
+        </w:rPr>
+        <w:t xml:space="preserve"> web application, Kemal navigates to task detail from the main page</w:t>
       </w:r>
       <w:r>
         <w:rPr>
@@ -8551,7 +9575,7 @@
     </w:p>
     <w:p>
       <w:pPr>
-        <w:pStyle w:val="ListeParagraf"/>
+        <w:pStyle w:val="ListParagraph"/>
         <w:numPr>
           <w:ilvl w:val="0"/>
           <w:numId w:val="26"/>
@@ -8575,7 +9599,7 @@
     </w:p>
     <w:p>
       <w:pPr>
-        <w:pStyle w:val="ListeParagraf"/>
+        <w:pStyle w:val="ListParagraph"/>
         <w:numPr>
           <w:ilvl w:val="0"/>
           <w:numId w:val="26"/>
@@ -8599,7 +9623,7 @@
     </w:p>
     <w:p>
       <w:pPr>
-        <w:pStyle w:val="ListeParagraf"/>
+        <w:pStyle w:val="ListParagraph"/>
         <w:numPr>
           <w:ilvl w:val="0"/>
           <w:numId w:val="26"/>
@@ -8623,7 +9647,7 @@
     </w:p>
     <w:p>
       <w:pPr>
-        <w:pStyle w:val="ListeParagraf"/>
+        <w:pStyle w:val="ListParagraph"/>
         <w:numPr>
           <w:ilvl w:val="0"/>
           <w:numId w:val="26"/>
@@ -8636,13 +9660,23 @@
           <w:szCs w:val="24"/>
         </w:rPr>
       </w:pPr>
-      <w:r>
-        <w:rPr>
-          <w:rFonts w:cs="Times New Roman"/>
-          <w:bCs/>
-          <w:szCs w:val="24"/>
-        </w:rPr>
-        <w:t>Oğuz gets a notification about the logged work.</w:t>
+      <w:proofErr w:type="spellStart"/>
+      <w:r>
+        <w:rPr>
+          <w:rFonts w:cs="Times New Roman"/>
+          <w:bCs/>
+          <w:szCs w:val="24"/>
+        </w:rPr>
+        <w:t>Oğuz</w:t>
+      </w:r>
+      <w:proofErr w:type="spellEnd"/>
+      <w:r>
+        <w:rPr>
+          <w:rFonts w:cs="Times New Roman"/>
+          <w:bCs/>
+          <w:szCs w:val="24"/>
+        </w:rPr>
+        <w:t xml:space="preserve"> gets a notification about the logged work.</w:t>
       </w:r>
     </w:p>
     <w:p>
@@ -8756,7 +9790,7 @@
     </w:p>
     <w:p>
       <w:pPr>
-        <w:pStyle w:val="ListeParagraf"/>
+        <w:pStyle w:val="ListParagraph"/>
         <w:numPr>
           <w:ilvl w:val="0"/>
           <w:numId w:val="27"/>
@@ -8775,12 +9809,30 @@
           <w:bCs/>
           <w:szCs w:val="24"/>
         </w:rPr>
-        <w:t>In the Tasky web application, Ayşe/Kemal navigates to task detail from the main screen or task list screen.</w:t>
-      </w:r>
-    </w:p>
-    <w:p>
-      <w:pPr>
-        <w:pStyle w:val="ListeParagraf"/>
+        <w:t xml:space="preserve">In the </w:t>
+      </w:r>
+      <w:proofErr w:type="spellStart"/>
+      <w:r>
+        <w:rPr>
+          <w:rFonts w:cs="Times New Roman"/>
+          <w:bCs/>
+          <w:szCs w:val="24"/>
+        </w:rPr>
+        <w:t>Tasky</w:t>
+      </w:r>
+      <w:proofErr w:type="spellEnd"/>
+      <w:r>
+        <w:rPr>
+          <w:rFonts w:cs="Times New Roman"/>
+          <w:bCs/>
+          <w:szCs w:val="24"/>
+        </w:rPr>
+        <w:t xml:space="preserve"> web application, Ayşe/Kemal navigates to task detail from the main screen or task list screen.</w:t>
+      </w:r>
+    </w:p>
+    <w:p>
+      <w:pPr>
+        <w:pStyle w:val="ListParagraph"/>
         <w:numPr>
           <w:ilvl w:val="0"/>
           <w:numId w:val="27"/>
@@ -8793,18 +9845,28 @@
           <w:szCs w:val="24"/>
         </w:rPr>
       </w:pPr>
-      <w:r>
-        <w:rPr>
-          <w:rFonts w:cs="Times New Roman"/>
-          <w:bCs/>
-          <w:szCs w:val="24"/>
-        </w:rPr>
-        <w:t>He/She clicks on the Edit button.</w:t>
-      </w:r>
-    </w:p>
-    <w:p>
-      <w:pPr>
-        <w:pStyle w:val="ListeParagraf"/>
+      <w:proofErr w:type="spellStart"/>
+      <w:r>
+        <w:rPr>
+          <w:rFonts w:cs="Times New Roman"/>
+          <w:bCs/>
+          <w:szCs w:val="24"/>
+        </w:rPr>
+        <w:t>He/She</w:t>
+      </w:r>
+      <w:proofErr w:type="spellEnd"/>
+      <w:r>
+        <w:rPr>
+          <w:rFonts w:cs="Times New Roman"/>
+          <w:bCs/>
+          <w:szCs w:val="24"/>
+        </w:rPr>
+        <w:t xml:space="preserve"> clicks on the Edit button.</w:t>
+      </w:r>
+    </w:p>
+    <w:p>
+      <w:pPr>
+        <w:pStyle w:val="ListParagraph"/>
         <w:numPr>
           <w:ilvl w:val="0"/>
           <w:numId w:val="27"/>
@@ -8828,7 +9890,7 @@
     </w:p>
     <w:p>
       <w:pPr>
-        <w:pStyle w:val="ListeParagraf"/>
+        <w:pStyle w:val="ListParagraph"/>
         <w:numPr>
           <w:ilvl w:val="0"/>
           <w:numId w:val="27"/>
@@ -8841,13 +9903,23 @@
           <w:szCs w:val="24"/>
         </w:rPr>
       </w:pPr>
-      <w:r>
-        <w:rPr>
-          <w:rFonts w:cs="Times New Roman"/>
-          <w:bCs/>
-          <w:szCs w:val="24"/>
-        </w:rPr>
-        <w:t>He/She edits the information that he/she wants to change.</w:t>
+      <w:proofErr w:type="spellStart"/>
+      <w:r>
+        <w:rPr>
+          <w:rFonts w:cs="Times New Roman"/>
+          <w:bCs/>
+          <w:szCs w:val="24"/>
+        </w:rPr>
+        <w:t>He/She</w:t>
+      </w:r>
+      <w:proofErr w:type="spellEnd"/>
+      <w:r>
+        <w:rPr>
+          <w:rFonts w:cs="Times New Roman"/>
+          <w:bCs/>
+          <w:szCs w:val="24"/>
+        </w:rPr>
+        <w:t xml:space="preserve"> edits the information that he/she wants to change.</w:t>
       </w:r>
       <w:r>
         <w:rPr>
@@ -8985,7 +10057,7 @@
     </w:p>
     <w:p>
       <w:pPr>
-        <w:pStyle w:val="ListeParagraf"/>
+        <w:pStyle w:val="ListParagraph"/>
         <w:numPr>
           <w:ilvl w:val="0"/>
           <w:numId w:val="28"/>
@@ -9004,12 +10076,30 @@
           <w:bCs/>
           <w:szCs w:val="24"/>
         </w:rPr>
-        <w:t>In the Tasky web application, Ayşe/Kemal navigates to project board from the project detail page.</w:t>
-      </w:r>
-    </w:p>
-    <w:p>
-      <w:pPr>
-        <w:pStyle w:val="ListeParagraf"/>
+        <w:t xml:space="preserve">In the </w:t>
+      </w:r>
+      <w:proofErr w:type="spellStart"/>
+      <w:r>
+        <w:rPr>
+          <w:rFonts w:cs="Times New Roman"/>
+          <w:bCs/>
+          <w:szCs w:val="24"/>
+        </w:rPr>
+        <w:t>Tasky</w:t>
+      </w:r>
+      <w:proofErr w:type="spellEnd"/>
+      <w:r>
+        <w:rPr>
+          <w:rFonts w:cs="Times New Roman"/>
+          <w:bCs/>
+          <w:szCs w:val="24"/>
+        </w:rPr>
+        <w:t xml:space="preserve"> web application, Ayşe/Kemal navigates to project board from the project detail page.</w:t>
+      </w:r>
+    </w:p>
+    <w:p>
+      <w:pPr>
+        <w:pStyle w:val="ListParagraph"/>
         <w:numPr>
           <w:ilvl w:val="0"/>
           <w:numId w:val="28"/>
@@ -9022,13 +10112,23 @@
           <w:szCs w:val="24"/>
         </w:rPr>
       </w:pPr>
-      <w:r>
-        <w:rPr>
-          <w:rFonts w:cs="Times New Roman"/>
-          <w:bCs/>
-          <w:szCs w:val="24"/>
-        </w:rPr>
-        <w:t>He/She drags the task and drops it to the status column that he/she wants.</w:t>
+      <w:proofErr w:type="spellStart"/>
+      <w:r>
+        <w:rPr>
+          <w:rFonts w:cs="Times New Roman"/>
+          <w:bCs/>
+          <w:szCs w:val="24"/>
+        </w:rPr>
+        <w:t>He/She</w:t>
+      </w:r>
+      <w:proofErr w:type="spellEnd"/>
+      <w:r>
+        <w:rPr>
+          <w:rFonts w:cs="Times New Roman"/>
+          <w:bCs/>
+          <w:szCs w:val="24"/>
+        </w:rPr>
+        <w:t xml:space="preserve"> drags the task and drops it to the status column that he/she wants.</w:t>
       </w:r>
     </w:p>
     <w:p>
@@ -9145,6 +10245,7 @@
           <w:bCs/>
           <w:szCs w:val="24"/>
         </w:rPr>
+        <w:lastRenderedPageBreak/>
         <w:t xml:space="preserve">    </w:t>
       </w:r>
       <w:r>
@@ -9158,7 +10259,7 @@
     </w:p>
     <w:p>
       <w:pPr>
-        <w:pStyle w:val="ListeParagraf"/>
+        <w:pStyle w:val="ListParagraph"/>
         <w:numPr>
           <w:ilvl w:val="0"/>
           <w:numId w:val="29"/>
@@ -9177,12 +10278,30 @@
           <w:bCs/>
           <w:szCs w:val="24"/>
         </w:rPr>
-        <w:t>In the Tasky mobile application, Ayşe/Kemal navigates to task detail from the main or task list screen.</w:t>
-      </w:r>
-    </w:p>
-    <w:p>
-      <w:pPr>
-        <w:pStyle w:val="ListeParagraf"/>
+        <w:t xml:space="preserve">In the </w:t>
+      </w:r>
+      <w:proofErr w:type="spellStart"/>
+      <w:r>
+        <w:rPr>
+          <w:rFonts w:cs="Times New Roman"/>
+          <w:bCs/>
+          <w:szCs w:val="24"/>
+        </w:rPr>
+        <w:t>Tasky</w:t>
+      </w:r>
+      <w:proofErr w:type="spellEnd"/>
+      <w:r>
+        <w:rPr>
+          <w:rFonts w:cs="Times New Roman"/>
+          <w:bCs/>
+          <w:szCs w:val="24"/>
+        </w:rPr>
+        <w:t xml:space="preserve"> mobile application, Ayşe/Kemal navigates to task detail from the main or task list screen.</w:t>
+      </w:r>
+    </w:p>
+    <w:p>
+      <w:pPr>
+        <w:pStyle w:val="ListParagraph"/>
         <w:numPr>
           <w:ilvl w:val="0"/>
           <w:numId w:val="29"/>
@@ -9195,13 +10314,23 @@
           <w:szCs w:val="24"/>
         </w:rPr>
       </w:pPr>
-      <w:r>
-        <w:rPr>
-          <w:rFonts w:cs="Times New Roman"/>
-          <w:bCs/>
-          <w:szCs w:val="24"/>
-        </w:rPr>
-        <w:t>He/She clicks on the status text and selects the new status of the task.</w:t>
+      <w:proofErr w:type="spellStart"/>
+      <w:r>
+        <w:rPr>
+          <w:rFonts w:cs="Times New Roman"/>
+          <w:bCs/>
+          <w:szCs w:val="24"/>
+        </w:rPr>
+        <w:t>He/She</w:t>
+      </w:r>
+      <w:proofErr w:type="spellEnd"/>
+      <w:r>
+        <w:rPr>
+          <w:rFonts w:cs="Times New Roman"/>
+          <w:bCs/>
+          <w:szCs w:val="24"/>
+        </w:rPr>
+        <w:t xml:space="preserve"> clicks on the status text and selects the new status of the task.</w:t>
       </w:r>
     </w:p>
     <w:p>
@@ -9331,7 +10460,7 @@
     </w:p>
     <w:p>
       <w:pPr>
-        <w:pStyle w:val="ListeParagraf"/>
+        <w:pStyle w:val="ListParagraph"/>
         <w:numPr>
           <w:ilvl w:val="0"/>
           <w:numId w:val="30"/>
@@ -9350,12 +10479,30 @@
           <w:bCs/>
           <w:szCs w:val="24"/>
         </w:rPr>
-        <w:t>In the Tasky web application, Ayşe/Kemal/Zeynep logs into the system.</w:t>
-      </w:r>
-    </w:p>
-    <w:p>
-      <w:pPr>
-        <w:pStyle w:val="ListeParagraf"/>
+        <w:t xml:space="preserve">In the </w:t>
+      </w:r>
+      <w:proofErr w:type="spellStart"/>
+      <w:r>
+        <w:rPr>
+          <w:rFonts w:cs="Times New Roman"/>
+          <w:bCs/>
+          <w:szCs w:val="24"/>
+        </w:rPr>
+        <w:t>Tasky</w:t>
+      </w:r>
+      <w:proofErr w:type="spellEnd"/>
+      <w:r>
+        <w:rPr>
+          <w:rFonts w:cs="Times New Roman"/>
+          <w:bCs/>
+          <w:szCs w:val="24"/>
+        </w:rPr>
+        <w:t xml:space="preserve"> web application, Ayşe/Kemal/Zeynep logs into the system.</w:t>
+      </w:r>
+    </w:p>
+    <w:p>
+      <w:pPr>
+        <w:pStyle w:val="ListParagraph"/>
         <w:numPr>
           <w:ilvl w:val="0"/>
           <w:numId w:val="30"/>
@@ -9504,7 +10651,7 @@
     </w:p>
     <w:p>
       <w:pPr>
-        <w:pStyle w:val="ListeParagraf"/>
+        <w:pStyle w:val="ListParagraph"/>
         <w:numPr>
           <w:ilvl w:val="0"/>
           <w:numId w:val="31"/>
@@ -9523,12 +10670,30 @@
           <w:bCs/>
           <w:szCs w:val="24"/>
         </w:rPr>
-        <w:t>In the Tasky mobile application, Ayşe/Kemal/Zeynep clicks on the Activities tab.</w:t>
-      </w:r>
-    </w:p>
-    <w:p>
-      <w:pPr>
-        <w:pStyle w:val="ListeParagraf"/>
+        <w:t xml:space="preserve">In the </w:t>
+      </w:r>
+      <w:proofErr w:type="spellStart"/>
+      <w:r>
+        <w:rPr>
+          <w:rFonts w:cs="Times New Roman"/>
+          <w:bCs/>
+          <w:szCs w:val="24"/>
+        </w:rPr>
+        <w:t>Tasky</w:t>
+      </w:r>
+      <w:proofErr w:type="spellEnd"/>
+      <w:r>
+        <w:rPr>
+          <w:rFonts w:cs="Times New Roman"/>
+          <w:bCs/>
+          <w:szCs w:val="24"/>
+        </w:rPr>
+        <w:t xml:space="preserve"> mobile application, Ayşe/Kemal/Zeynep clicks on the Activities tab.</w:t>
+      </w:r>
+    </w:p>
+    <w:p>
+      <w:pPr>
+        <w:pStyle w:val="ListParagraph"/>
         <w:numPr>
           <w:ilvl w:val="0"/>
           <w:numId w:val="31"/>
@@ -9552,7 +10717,7 @@
     </w:p>
     <w:p>
       <w:pPr>
-        <w:pStyle w:val="ListeParagraf"/>
+        <w:pStyle w:val="ListParagraph"/>
         <w:numPr>
           <w:ilvl w:val="2"/>
           <w:numId w:val="2"/>
@@ -9571,7 +10736,6 @@
           <w:b/>
           <w:szCs w:val="24"/>
         </w:rPr>
-        <w:lastRenderedPageBreak/>
         <w:t xml:space="preserve">Use </w:t>
       </w:r>
       <w:r>
@@ -9622,7 +10786,7 @@
     </w:p>
     <w:p>
       <w:pPr>
-        <w:pStyle w:val="ListeParagraf"/>
+        <w:pStyle w:val="ListParagraph"/>
         <w:numPr>
           <w:ilvl w:val="2"/>
           <w:numId w:val="2"/>
@@ -9659,7 +10823,7 @@
     </w:p>
     <w:p>
       <w:pPr>
-        <w:pStyle w:val="ListeParagraf"/>
+        <w:pStyle w:val="ListParagraph"/>
         <w:numPr>
           <w:ilvl w:val="2"/>
           <w:numId w:val="2"/>
@@ -9710,7 +10874,7 @@
     </w:p>
     <w:p>
       <w:pPr>
-        <w:pStyle w:val="ListeParagraf"/>
+        <w:pStyle w:val="ListParagraph"/>
         <w:numPr>
           <w:ilvl w:val="2"/>
           <w:numId w:val="2"/>
@@ -9734,7 +10898,7 @@
     </w:p>
     <w:p>
       <w:pPr>
-        <w:pStyle w:val="ListeParagraf"/>
+        <w:pStyle w:val="ListParagraph"/>
         <w:numPr>
           <w:ilvl w:val="0"/>
           <w:numId w:val="2"/>
@@ -9788,7 +10952,7 @@
     </w:p>
     <w:p>
       <w:pPr>
-        <w:pStyle w:val="ListeParagraf"/>
+        <w:pStyle w:val="ListParagraph"/>
         <w:numPr>
           <w:ilvl w:val="0"/>
           <w:numId w:val="2"/>
@@ -9820,7 +10984,7 @@
     </w:p>
     <w:p>
       <w:pPr>
-        <w:pStyle w:val="ListeParagraf"/>
+        <w:pStyle w:val="ListParagraph"/>
         <w:numPr>
           <w:ilvl w:val="0"/>
           <w:numId w:val="3"/>
@@ -9829,12 +10993,13 @@
         <w:jc w:val="left"/>
       </w:pPr>
       <w:r>
+        <w:lastRenderedPageBreak/>
         <w:t>Provide a complete list of all documents referenced elsewhere in the RAD, or in a separate, specified document.</w:t>
       </w:r>
     </w:p>
     <w:p>
       <w:pPr>
-        <w:pStyle w:val="ListeParagraf"/>
+        <w:pStyle w:val="ListParagraph"/>
         <w:numPr>
           <w:ilvl w:val="0"/>
           <w:numId w:val="3"/>
@@ -9848,7 +11013,7 @@
     </w:p>
     <w:p>
       <w:pPr>
-        <w:pStyle w:val="ListeParagraf"/>
+        <w:pStyle w:val="ListParagraph"/>
         <w:numPr>
           <w:ilvl w:val="0"/>
           <w:numId w:val="3"/>
@@ -9903,7 +11068,7 @@
     </w:p>
     <w:p>
       <w:pPr>
-        <w:pStyle w:val="ListeParagraf"/>
+        <w:pStyle w:val="ListParagraph"/>
         <w:numPr>
           <w:ilvl w:val="0"/>
           <w:numId w:val="4"/>
@@ -9917,13 +11082,41 @@
         </w:rPr>
       </w:pPr>
       <w:bookmarkStart w:id="0" w:name="_Ref431126989"/>
+      <w:proofErr w:type="spellStart"/>
       <w:r>
         <w:rPr>
           <w:rFonts w:cs="Times New Roman"/>
           <w:color w:val="000000"/>
           <w:szCs w:val="24"/>
         </w:rPr>
-        <w:t xml:space="preserve">Bruegge B. &amp; Dutoit </w:t>
+        <w:t>Bruegge</w:t>
+      </w:r>
+      <w:proofErr w:type="spellEnd"/>
+      <w:r>
+        <w:rPr>
+          <w:rFonts w:cs="Times New Roman"/>
+          <w:color w:val="000000"/>
+          <w:szCs w:val="24"/>
+        </w:rPr>
+        <w:t xml:space="preserve"> B. &amp; </w:t>
+      </w:r>
+      <w:proofErr w:type="spellStart"/>
+      <w:r>
+        <w:rPr>
+          <w:rFonts w:cs="Times New Roman"/>
+          <w:color w:val="000000"/>
+          <w:szCs w:val="24"/>
+        </w:rPr>
+        <w:t>Dutoit</w:t>
+      </w:r>
+      <w:proofErr w:type="spellEnd"/>
+      <w:r>
+        <w:rPr>
+          <w:rFonts w:cs="Times New Roman"/>
+          <w:color w:val="000000"/>
+          <w:szCs w:val="24"/>
+        </w:rPr>
+        <w:t xml:space="preserve"> </w:t>
       </w:r>
       <w:proofErr w:type="gramStart"/>
       <w:r>
@@ -10049,7 +11242,7 @@
     <w:sdtContent>
       <w:p>
         <w:pPr>
-          <w:pStyle w:val="AltBilgi"/>
+          <w:pStyle w:val="Footer"/>
           <w:jc w:val="center"/>
         </w:pPr>
         <w:r>
@@ -10078,7 +11271,7 @@
   </w:sdt>
   <w:p>
     <w:pPr>
-      <w:pStyle w:val="AltBilgi"/>
+      <w:pStyle w:val="Footer"/>
     </w:pPr>
   </w:p>
 </w:ftr>
@@ -11438,6 +12631,95 @@
     </w:lvl>
   </w:abstractNum>
   <w:abstractNum w:abstractNumId="14" w15:restartNumberingAfterBreak="0">
+    <w:nsid w:val="30DF128C"/>
+    <w:multiLevelType w:val="hybridMultilevel"/>
+    <w:tmpl w:val="C41ACFCC"/>
+    <w:lvl w:ilvl="0" w:tplc="E39C7DB4">
+      <w:start w:val="1"/>
+      <w:numFmt w:val="decimal"/>
+      <w:lvlText w:val="%1-"/>
+      <w:lvlJc w:val="left"/>
+      <w:pPr>
+        <w:ind w:left="1064" w:hanging="360"/>
+      </w:pPr>
+      <w:rPr>
+        <w:rFonts w:hint="default"/>
+      </w:rPr>
+    </w:lvl>
+    <w:lvl w:ilvl="1" w:tplc="04090019" w:tentative="1">
+      <w:start w:val="1"/>
+      <w:numFmt w:val="lowerLetter"/>
+      <w:lvlText w:val="%2."/>
+      <w:lvlJc w:val="left"/>
+      <w:pPr>
+        <w:ind w:left="1784" w:hanging="360"/>
+      </w:pPr>
+    </w:lvl>
+    <w:lvl w:ilvl="2" w:tplc="0409001B" w:tentative="1">
+      <w:start w:val="1"/>
+      <w:numFmt w:val="lowerRoman"/>
+      <w:lvlText w:val="%3."/>
+      <w:lvlJc w:val="right"/>
+      <w:pPr>
+        <w:ind w:left="2504" w:hanging="180"/>
+      </w:pPr>
+    </w:lvl>
+    <w:lvl w:ilvl="3" w:tplc="0409000F" w:tentative="1">
+      <w:start w:val="1"/>
+      <w:numFmt w:val="decimal"/>
+      <w:lvlText w:val="%4."/>
+      <w:lvlJc w:val="left"/>
+      <w:pPr>
+        <w:ind w:left="3224" w:hanging="360"/>
+      </w:pPr>
+    </w:lvl>
+    <w:lvl w:ilvl="4" w:tplc="04090019" w:tentative="1">
+      <w:start w:val="1"/>
+      <w:numFmt w:val="lowerLetter"/>
+      <w:lvlText w:val="%5."/>
+      <w:lvlJc w:val="left"/>
+      <w:pPr>
+        <w:ind w:left="3944" w:hanging="360"/>
+      </w:pPr>
+    </w:lvl>
+    <w:lvl w:ilvl="5" w:tplc="0409001B" w:tentative="1">
+      <w:start w:val="1"/>
+      <w:numFmt w:val="lowerRoman"/>
+      <w:lvlText w:val="%6."/>
+      <w:lvlJc w:val="right"/>
+      <w:pPr>
+        <w:ind w:left="4664" w:hanging="180"/>
+      </w:pPr>
+    </w:lvl>
+    <w:lvl w:ilvl="6" w:tplc="0409000F" w:tentative="1">
+      <w:start w:val="1"/>
+      <w:numFmt w:val="decimal"/>
+      <w:lvlText w:val="%7."/>
+      <w:lvlJc w:val="left"/>
+      <w:pPr>
+        <w:ind w:left="5384" w:hanging="360"/>
+      </w:pPr>
+    </w:lvl>
+    <w:lvl w:ilvl="7" w:tplc="04090019" w:tentative="1">
+      <w:start w:val="1"/>
+      <w:numFmt w:val="lowerLetter"/>
+      <w:lvlText w:val="%8."/>
+      <w:lvlJc w:val="left"/>
+      <w:pPr>
+        <w:ind w:left="6104" w:hanging="360"/>
+      </w:pPr>
+    </w:lvl>
+    <w:lvl w:ilvl="8" w:tplc="0409001B" w:tentative="1">
+      <w:start w:val="1"/>
+      <w:numFmt w:val="lowerRoman"/>
+      <w:lvlText w:val="%9."/>
+      <w:lvlJc w:val="right"/>
+      <w:pPr>
+        <w:ind w:left="6824" w:hanging="180"/>
+      </w:pPr>
+    </w:lvl>
+  </w:abstractNum>
+  <w:abstractNum w:abstractNumId="15" w15:restartNumberingAfterBreak="0">
     <w:nsid w:val="33BA3743"/>
     <w:multiLevelType w:val="hybridMultilevel"/>
     <w:tmpl w:val="A234522C"/>
@@ -11550,7 +12832,96 @@
       </w:rPr>
     </w:lvl>
   </w:abstractNum>
-  <w:abstractNum w:abstractNumId="15" w15:restartNumberingAfterBreak="0">
+  <w:abstractNum w:abstractNumId="16" w15:restartNumberingAfterBreak="0">
+    <w:nsid w:val="40647471"/>
+    <w:multiLevelType w:val="hybridMultilevel"/>
+    <w:tmpl w:val="C41ACFCC"/>
+    <w:lvl w:ilvl="0" w:tplc="E39C7DB4">
+      <w:start w:val="1"/>
+      <w:numFmt w:val="decimal"/>
+      <w:lvlText w:val="%1-"/>
+      <w:lvlJc w:val="left"/>
+      <w:pPr>
+        <w:ind w:left="1064" w:hanging="360"/>
+      </w:pPr>
+      <w:rPr>
+        <w:rFonts w:hint="default"/>
+      </w:rPr>
+    </w:lvl>
+    <w:lvl w:ilvl="1" w:tplc="04090019" w:tentative="1">
+      <w:start w:val="1"/>
+      <w:numFmt w:val="lowerLetter"/>
+      <w:lvlText w:val="%2."/>
+      <w:lvlJc w:val="left"/>
+      <w:pPr>
+        <w:ind w:left="1784" w:hanging="360"/>
+      </w:pPr>
+    </w:lvl>
+    <w:lvl w:ilvl="2" w:tplc="0409001B" w:tentative="1">
+      <w:start w:val="1"/>
+      <w:numFmt w:val="lowerRoman"/>
+      <w:lvlText w:val="%3."/>
+      <w:lvlJc w:val="right"/>
+      <w:pPr>
+        <w:ind w:left="2504" w:hanging="180"/>
+      </w:pPr>
+    </w:lvl>
+    <w:lvl w:ilvl="3" w:tplc="0409000F" w:tentative="1">
+      <w:start w:val="1"/>
+      <w:numFmt w:val="decimal"/>
+      <w:lvlText w:val="%4."/>
+      <w:lvlJc w:val="left"/>
+      <w:pPr>
+        <w:ind w:left="3224" w:hanging="360"/>
+      </w:pPr>
+    </w:lvl>
+    <w:lvl w:ilvl="4" w:tplc="04090019" w:tentative="1">
+      <w:start w:val="1"/>
+      <w:numFmt w:val="lowerLetter"/>
+      <w:lvlText w:val="%5."/>
+      <w:lvlJc w:val="left"/>
+      <w:pPr>
+        <w:ind w:left="3944" w:hanging="360"/>
+      </w:pPr>
+    </w:lvl>
+    <w:lvl w:ilvl="5" w:tplc="0409001B" w:tentative="1">
+      <w:start w:val="1"/>
+      <w:numFmt w:val="lowerRoman"/>
+      <w:lvlText w:val="%6."/>
+      <w:lvlJc w:val="right"/>
+      <w:pPr>
+        <w:ind w:left="4664" w:hanging="180"/>
+      </w:pPr>
+    </w:lvl>
+    <w:lvl w:ilvl="6" w:tplc="0409000F" w:tentative="1">
+      <w:start w:val="1"/>
+      <w:numFmt w:val="decimal"/>
+      <w:lvlText w:val="%7."/>
+      <w:lvlJc w:val="left"/>
+      <w:pPr>
+        <w:ind w:left="5384" w:hanging="360"/>
+      </w:pPr>
+    </w:lvl>
+    <w:lvl w:ilvl="7" w:tplc="04090019" w:tentative="1">
+      <w:start w:val="1"/>
+      <w:numFmt w:val="lowerLetter"/>
+      <w:lvlText w:val="%8."/>
+      <w:lvlJc w:val="left"/>
+      <w:pPr>
+        <w:ind w:left="6104" w:hanging="360"/>
+      </w:pPr>
+    </w:lvl>
+    <w:lvl w:ilvl="8" w:tplc="0409001B" w:tentative="1">
+      <w:start w:val="1"/>
+      <w:numFmt w:val="lowerRoman"/>
+      <w:lvlText w:val="%9."/>
+      <w:lvlJc w:val="right"/>
+      <w:pPr>
+        <w:ind w:left="6824" w:hanging="180"/>
+      </w:pPr>
+    </w:lvl>
+  </w:abstractNum>
+  <w:abstractNum w:abstractNumId="17" w15:restartNumberingAfterBreak="0">
     <w:nsid w:val="416D2BEA"/>
     <w:multiLevelType w:val="hybridMultilevel"/>
     <w:tmpl w:val="D22EEB0E"/>
@@ -11639,7 +13010,7 @@
       </w:pPr>
     </w:lvl>
   </w:abstractNum>
-  <w:abstractNum w:abstractNumId="16" w15:restartNumberingAfterBreak="0">
+  <w:abstractNum w:abstractNumId="18" w15:restartNumberingAfterBreak="0">
     <w:nsid w:val="4706744D"/>
     <w:multiLevelType w:val="hybridMultilevel"/>
     <w:tmpl w:val="C41ACFCC"/>
@@ -11728,7 +13099,7 @@
       </w:pPr>
     </w:lvl>
   </w:abstractNum>
-  <w:abstractNum w:abstractNumId="17" w15:restartNumberingAfterBreak="0">
+  <w:abstractNum w:abstractNumId="19" w15:restartNumberingAfterBreak="0">
     <w:nsid w:val="48C57631"/>
     <w:multiLevelType w:val="hybridMultilevel"/>
     <w:tmpl w:val="C41ACFCC"/>
@@ -11817,7 +13188,7 @@
       </w:pPr>
     </w:lvl>
   </w:abstractNum>
-  <w:abstractNum w:abstractNumId="18" w15:restartNumberingAfterBreak="0">
+  <w:abstractNum w:abstractNumId="20" w15:restartNumberingAfterBreak="0">
     <w:nsid w:val="594155DD"/>
     <w:multiLevelType w:val="hybridMultilevel"/>
     <w:tmpl w:val="C41ACFCC"/>
@@ -11906,7 +13277,7 @@
       </w:pPr>
     </w:lvl>
   </w:abstractNum>
-  <w:abstractNum w:abstractNumId="19" w15:restartNumberingAfterBreak="0">
+  <w:abstractNum w:abstractNumId="21" w15:restartNumberingAfterBreak="0">
     <w:nsid w:val="59A969FC"/>
     <w:multiLevelType w:val="hybridMultilevel"/>
     <w:tmpl w:val="C41ACFCC"/>
@@ -11995,7 +13366,7 @@
       </w:pPr>
     </w:lvl>
   </w:abstractNum>
-  <w:abstractNum w:abstractNumId="20" w15:restartNumberingAfterBreak="0">
+  <w:abstractNum w:abstractNumId="22" w15:restartNumberingAfterBreak="0">
     <w:nsid w:val="59AA2001"/>
     <w:multiLevelType w:val="hybridMultilevel"/>
     <w:tmpl w:val="C41ACFCC"/>
@@ -12084,7 +13455,7 @@
       </w:pPr>
     </w:lvl>
   </w:abstractNum>
-  <w:abstractNum w:abstractNumId="21" w15:restartNumberingAfterBreak="0">
+  <w:abstractNum w:abstractNumId="23" w15:restartNumberingAfterBreak="0">
     <w:nsid w:val="5BFE784C"/>
     <w:multiLevelType w:val="hybridMultilevel"/>
     <w:tmpl w:val="C41ACFCC"/>
@@ -12173,7 +13544,7 @@
       </w:pPr>
     </w:lvl>
   </w:abstractNum>
-  <w:abstractNum w:abstractNumId="22" w15:restartNumberingAfterBreak="0">
+  <w:abstractNum w:abstractNumId="24" w15:restartNumberingAfterBreak="0">
     <w:nsid w:val="5E860D30"/>
     <w:multiLevelType w:val="hybridMultilevel"/>
     <w:tmpl w:val="C41ACFCC"/>
@@ -12262,7 +13633,7 @@
       </w:pPr>
     </w:lvl>
   </w:abstractNum>
-  <w:abstractNum w:abstractNumId="23" w15:restartNumberingAfterBreak="0">
+  <w:abstractNum w:abstractNumId="25" w15:restartNumberingAfterBreak="0">
     <w:nsid w:val="61BA6879"/>
     <w:multiLevelType w:val="hybridMultilevel"/>
     <w:tmpl w:val="8AE27C82"/>
@@ -12375,14 +13746,14 @@
       </w:rPr>
     </w:lvl>
   </w:abstractNum>
-  <w:abstractNum w:abstractNumId="24" w15:restartNumberingAfterBreak="0">
+  <w:abstractNum w:abstractNumId="26" w15:restartNumberingAfterBreak="0">
     <w:nsid w:val="62756718"/>
     <w:multiLevelType w:val="multilevel"/>
     <w:tmpl w:val="AD922890"/>
     <w:lvl w:ilvl="0">
       <w:start w:val="1"/>
       <w:numFmt w:val="decimal"/>
-      <w:pStyle w:val="Balk1"/>
+      <w:pStyle w:val="Heading1"/>
       <w:isLgl/>
       <w:lvlText w:val="%1."/>
       <w:lvlJc w:val="left"/>
@@ -12399,7 +13770,7 @@
     <w:lvl w:ilvl="1">
       <w:start w:val="1"/>
       <w:numFmt w:val="decimal"/>
-      <w:pStyle w:val="Balk2"/>
+      <w:pStyle w:val="Heading2"/>
       <w:isLgl/>
       <w:lvlText w:val="%1.%2."/>
       <w:lvlJc w:val="left"/>
@@ -12495,7 +13866,7 @@
       </w:rPr>
     </w:lvl>
   </w:abstractNum>
-  <w:abstractNum w:abstractNumId="25" w15:restartNumberingAfterBreak="0">
+  <w:abstractNum w:abstractNumId="27" w15:restartNumberingAfterBreak="0">
     <w:nsid w:val="63E6488B"/>
     <w:multiLevelType w:val="hybridMultilevel"/>
     <w:tmpl w:val="C41ACFCC"/>
@@ -12584,7 +13955,7 @@
       </w:pPr>
     </w:lvl>
   </w:abstractNum>
-  <w:abstractNum w:abstractNumId="26" w15:restartNumberingAfterBreak="0">
+  <w:abstractNum w:abstractNumId="28" w15:restartNumberingAfterBreak="0">
     <w:nsid w:val="65542343"/>
     <w:multiLevelType w:val="hybridMultilevel"/>
     <w:tmpl w:val="C0CCFDB8"/>
@@ -12675,7 +14046,7 @@
       </w:pPr>
     </w:lvl>
   </w:abstractNum>
-  <w:abstractNum w:abstractNumId="27" w15:restartNumberingAfterBreak="0">
+  <w:abstractNum w:abstractNumId="29" w15:restartNumberingAfterBreak="0">
     <w:nsid w:val="6FBC5073"/>
     <w:multiLevelType w:val="hybridMultilevel"/>
     <w:tmpl w:val="75167250"/>
@@ -12764,7 +14135,7 @@
       </w:pPr>
     </w:lvl>
   </w:abstractNum>
-  <w:abstractNum w:abstractNumId="28" w15:restartNumberingAfterBreak="0">
+  <w:abstractNum w:abstractNumId="30" w15:restartNumberingAfterBreak="0">
     <w:nsid w:val="7036085B"/>
     <w:multiLevelType w:val="hybridMultilevel"/>
     <w:tmpl w:val="C41ACFCC"/>
@@ -12853,7 +14224,7 @@
       </w:pPr>
     </w:lvl>
   </w:abstractNum>
-  <w:abstractNum w:abstractNumId="29" w15:restartNumberingAfterBreak="0">
+  <w:abstractNum w:abstractNumId="31" w15:restartNumberingAfterBreak="0">
     <w:nsid w:val="762F3573"/>
     <w:multiLevelType w:val="hybridMultilevel"/>
     <w:tmpl w:val="8C32DE0A"/>
@@ -12966,7 +14337,7 @@
       </w:rPr>
     </w:lvl>
   </w:abstractNum>
-  <w:abstractNum w:abstractNumId="30" w15:restartNumberingAfterBreak="0">
+  <w:abstractNum w:abstractNumId="32" w15:restartNumberingAfterBreak="0">
     <w:nsid w:val="76E8685E"/>
     <w:multiLevelType w:val="hybridMultilevel"/>
     <w:tmpl w:val="C41ACFCC"/>
@@ -13055,7 +14426,7 @@
       </w:pPr>
     </w:lvl>
   </w:abstractNum>
-  <w:abstractNum w:abstractNumId="31" w15:restartNumberingAfterBreak="0">
+  <w:abstractNum w:abstractNumId="33" w15:restartNumberingAfterBreak="0">
     <w:nsid w:val="79FD2849"/>
     <w:multiLevelType w:val="hybridMultilevel"/>
     <w:tmpl w:val="C41ACFCC"/>
@@ -13144,7 +14515,7 @@
       </w:pPr>
     </w:lvl>
   </w:abstractNum>
-  <w:abstractNum w:abstractNumId="32" w15:restartNumberingAfterBreak="0">
+  <w:abstractNum w:abstractNumId="34" w15:restartNumberingAfterBreak="0">
     <w:nsid w:val="7A1308D4"/>
     <w:multiLevelType w:val="hybridMultilevel"/>
     <w:tmpl w:val="C41ACFCC"/>
@@ -13233,7 +14604,7 @@
       </w:pPr>
     </w:lvl>
   </w:abstractNum>
-  <w:abstractNum w:abstractNumId="33" w15:restartNumberingAfterBreak="0">
+  <w:abstractNum w:abstractNumId="35" w15:restartNumberingAfterBreak="0">
     <w:nsid w:val="7A764310"/>
     <w:multiLevelType w:val="hybridMultilevel"/>
     <w:tmpl w:val="C41ACFCC"/>
@@ -13322,7 +14693,7 @@
       </w:pPr>
     </w:lvl>
   </w:abstractNum>
-  <w:abstractNum w:abstractNumId="34" w15:restartNumberingAfterBreak="0">
+  <w:abstractNum w:abstractNumId="36" w15:restartNumberingAfterBreak="0">
     <w:nsid w:val="7D3E197C"/>
     <w:multiLevelType w:val="hybridMultilevel"/>
     <w:tmpl w:val="C010CA5C"/>
@@ -13412,55 +14783,55 @@
     </w:lvl>
   </w:abstractNum>
   <w:num w:numId="1">
-    <w:abstractNumId w:val="24"/>
+    <w:abstractNumId w:val="26"/>
   </w:num>
   <w:num w:numId="2">
     <w:abstractNumId w:val="3"/>
   </w:num>
   <w:num w:numId="3">
-    <w:abstractNumId w:val="29"/>
+    <w:abstractNumId w:val="31"/>
   </w:num>
   <w:num w:numId="4">
-    <w:abstractNumId w:val="26"/>
+    <w:abstractNumId w:val="28"/>
   </w:num>
   <w:num w:numId="5">
     <w:abstractNumId w:val="1"/>
   </w:num>
   <w:num w:numId="6">
-    <w:abstractNumId w:val="23"/>
+    <w:abstractNumId w:val="25"/>
   </w:num>
   <w:num w:numId="7">
-    <w:abstractNumId w:val="14"/>
+    <w:abstractNumId w:val="15"/>
   </w:num>
   <w:num w:numId="8">
     <w:abstractNumId w:val="9"/>
   </w:num>
   <w:num w:numId="9">
-    <w:abstractNumId w:val="27"/>
+    <w:abstractNumId w:val="29"/>
   </w:num>
   <w:num w:numId="10">
-    <w:abstractNumId w:val="30"/>
+    <w:abstractNumId w:val="32"/>
   </w:num>
   <w:num w:numId="11">
-    <w:abstractNumId w:val="21"/>
+    <w:abstractNumId w:val="23"/>
   </w:num>
   <w:num w:numId="12">
     <w:abstractNumId w:val="2"/>
   </w:num>
   <w:num w:numId="13">
-    <w:abstractNumId w:val="18"/>
+    <w:abstractNumId w:val="20"/>
   </w:num>
   <w:num w:numId="14">
     <w:abstractNumId w:val="10"/>
   </w:num>
   <w:num w:numId="15">
-    <w:abstractNumId w:val="20"/>
+    <w:abstractNumId w:val="22"/>
   </w:num>
   <w:num w:numId="16">
     <w:abstractNumId w:val="4"/>
   </w:num>
   <w:num w:numId="17">
-    <w:abstractNumId w:val="34"/>
+    <w:abstractNumId w:val="36"/>
   </w:num>
   <w:num w:numId="18">
     <w:abstractNumId w:val="5"/>
@@ -13475,19 +14846,19 @@
     <w:abstractNumId w:val="13"/>
   </w:num>
   <w:num w:numId="22">
-    <w:abstractNumId w:val="25"/>
+    <w:abstractNumId w:val="27"/>
   </w:num>
   <w:num w:numId="23">
-    <w:abstractNumId w:val="28"/>
+    <w:abstractNumId w:val="30"/>
   </w:num>
   <w:num w:numId="24">
     <w:abstractNumId w:val="12"/>
   </w:num>
   <w:num w:numId="25">
-    <w:abstractNumId w:val="17"/>
+    <w:abstractNumId w:val="19"/>
   </w:num>
   <w:num w:numId="26">
-    <w:abstractNumId w:val="31"/>
+    <w:abstractNumId w:val="33"/>
   </w:num>
   <w:num w:numId="27">
     <w:abstractNumId w:val="11"/>
@@ -13496,25 +14867,31 @@
     <w:abstractNumId w:val="7"/>
   </w:num>
   <w:num w:numId="29">
-    <w:abstractNumId w:val="32"/>
+    <w:abstractNumId w:val="34"/>
   </w:num>
   <w:num w:numId="30">
-    <w:abstractNumId w:val="22"/>
+    <w:abstractNumId w:val="24"/>
   </w:num>
   <w:num w:numId="31">
-    <w:abstractNumId w:val="19"/>
+    <w:abstractNumId w:val="21"/>
   </w:num>
   <w:num w:numId="32">
-    <w:abstractNumId w:val="15"/>
+    <w:abstractNumId w:val="17"/>
   </w:num>
   <w:num w:numId="33">
     <w:abstractNumId w:val="0"/>
   </w:num>
   <w:num w:numId="34">
-    <w:abstractNumId w:val="33"/>
+    <w:abstractNumId w:val="35"/>
   </w:num>
   <w:num w:numId="35">
+    <w:abstractNumId w:val="18"/>
+  </w:num>
+  <w:num w:numId="36">
     <w:abstractNumId w:val="16"/>
+  </w:num>
+  <w:num w:numId="37">
+    <w:abstractNumId w:val="14"/>
   </w:num>
   <w:numIdMacAtCleanup w:val="35"/>
 </w:numbering>
@@ -13930,11 +15307,11 @@
       <w:lang w:val="en-US"/>
     </w:rPr>
   </w:style>
-  <w:style w:type="paragraph" w:styleId="Balk1">
+  <w:style w:type="paragraph" w:styleId="Heading1">
     <w:name w:val="heading 1"/>
     <w:basedOn w:val="Normal"/>
     <w:next w:val="Normal"/>
-    <w:link w:val="Balk1Char"/>
+    <w:link w:val="Heading1Char"/>
     <w:autoRedefine/>
     <w:uiPriority w:val="9"/>
     <w:qFormat/>
@@ -13956,11 +15333,11 @@
       <w:szCs w:val="28"/>
     </w:rPr>
   </w:style>
-  <w:style w:type="paragraph" w:styleId="Balk2">
+  <w:style w:type="paragraph" w:styleId="Heading2">
     <w:name w:val="heading 2"/>
-    <w:basedOn w:val="Balk1"/>
+    <w:basedOn w:val="Heading1"/>
     <w:next w:val="Normal"/>
-    <w:link w:val="Balk2Char"/>
+    <w:link w:val="Heading2Char"/>
     <w:uiPriority w:val="9"/>
     <w:unhideWhenUsed/>
     <w:qFormat/>
@@ -13976,11 +15353,11 @@
       <w:szCs w:val="26"/>
     </w:rPr>
   </w:style>
-  <w:style w:type="paragraph" w:styleId="Balk3">
+  <w:style w:type="paragraph" w:styleId="Heading3">
     <w:name w:val="heading 3"/>
     <w:basedOn w:val="Normal"/>
     <w:next w:val="Normal"/>
-    <w:link w:val="Balk3Char"/>
+    <w:link w:val="Heading3Char"/>
     <w:uiPriority w:val="9"/>
     <w:unhideWhenUsed/>
     <w:qFormat/>
@@ -13998,13 +15375,13 @@
       <w:color w:val="000000" w:themeColor="text1"/>
     </w:rPr>
   </w:style>
-  <w:style w:type="character" w:default="1" w:styleId="VarsaylanParagrafYazTipi">
+  <w:style w:type="character" w:default="1" w:styleId="DefaultParagraphFont">
     <w:name w:val="Default Paragraph Font"/>
     <w:uiPriority w:val="1"/>
     <w:semiHidden/>
     <w:unhideWhenUsed/>
   </w:style>
-  <w:style w:type="table" w:default="1" w:styleId="NormalTablo">
+  <w:style w:type="table" w:default="1" w:styleId="TableNormal">
     <w:name w:val="Normal Table"/>
     <w:uiPriority w:val="99"/>
     <w:semiHidden/>
@@ -14019,17 +15396,17 @@
       </w:tblCellMar>
     </w:tblPr>
   </w:style>
-  <w:style w:type="numbering" w:default="1" w:styleId="ListeYok">
+  <w:style w:type="numbering" w:default="1" w:styleId="NoList">
     <w:name w:val="No List"/>
     <w:uiPriority w:val="99"/>
     <w:semiHidden/>
     <w:unhideWhenUsed/>
   </w:style>
-  <w:style w:type="paragraph" w:styleId="KonuBal">
+  <w:style w:type="paragraph" w:styleId="Title">
     <w:name w:val="Title"/>
     <w:basedOn w:val="Normal"/>
     <w:next w:val="Normal"/>
-    <w:link w:val="KonuBalChar"/>
+    <w:link w:val="TitleChar"/>
     <w:autoRedefine/>
     <w:uiPriority w:val="10"/>
     <w:qFormat/>
@@ -14048,10 +15425,10 @@
       <w:szCs w:val="52"/>
     </w:rPr>
   </w:style>
-  <w:style w:type="character" w:customStyle="1" w:styleId="KonuBalChar">
-    <w:name w:val="Konu Başlığı Char"/>
-    <w:basedOn w:val="VarsaylanParagrafYazTipi"/>
-    <w:link w:val="KonuBal"/>
+  <w:style w:type="character" w:customStyle="1" w:styleId="TitleChar">
+    <w:name w:val="Title Char"/>
+    <w:basedOn w:val="DefaultParagraphFont"/>
+    <w:link w:val="Title"/>
     <w:uiPriority w:val="10"/>
     <w:rsid w:val="0081755C"/>
     <w:rPr>
@@ -14065,10 +15442,10 @@
       <w:lang w:val="en-US"/>
     </w:rPr>
   </w:style>
-  <w:style w:type="character" w:customStyle="1" w:styleId="Balk1Char">
-    <w:name w:val="Başlık 1 Char"/>
-    <w:basedOn w:val="VarsaylanParagrafYazTipi"/>
-    <w:link w:val="Balk1"/>
+  <w:style w:type="character" w:customStyle="1" w:styleId="Heading1Char">
+    <w:name w:val="Heading 1 Char"/>
+    <w:basedOn w:val="DefaultParagraphFont"/>
+    <w:link w:val="Heading1"/>
     <w:uiPriority w:val="9"/>
     <w:rsid w:val="00B42FAC"/>
     <w:rPr>
@@ -14081,10 +15458,10 @@
       <w:lang w:val="en-US"/>
     </w:rPr>
   </w:style>
-  <w:style w:type="character" w:customStyle="1" w:styleId="Balk2Char">
-    <w:name w:val="Başlık 2 Char"/>
-    <w:basedOn w:val="VarsaylanParagrafYazTipi"/>
-    <w:link w:val="Balk2"/>
+  <w:style w:type="character" w:customStyle="1" w:styleId="Heading2Char">
+    <w:name w:val="Heading 2 Char"/>
+    <w:basedOn w:val="DefaultParagraphFont"/>
+    <w:link w:val="Heading2"/>
     <w:uiPriority w:val="9"/>
     <w:rsid w:val="00B42FAC"/>
     <w:rPr>
@@ -14096,7 +15473,7 @@
       <w:lang w:val="en-US"/>
     </w:rPr>
   </w:style>
-  <w:style w:type="paragraph" w:styleId="ListeParagraf">
+  <w:style w:type="paragraph" w:styleId="ListParagraph">
     <w:name w:val="List Paragraph"/>
     <w:basedOn w:val="Normal"/>
     <w:uiPriority w:val="34"/>
@@ -14106,10 +15483,10 @@
       <w:ind w:left="720"/>
     </w:pPr>
   </w:style>
-  <w:style w:type="character" w:customStyle="1" w:styleId="Balk3Char">
-    <w:name w:val="Başlık 3 Char"/>
-    <w:basedOn w:val="VarsaylanParagrafYazTipi"/>
-    <w:link w:val="Balk3"/>
+  <w:style w:type="character" w:customStyle="1" w:styleId="Heading3Char">
+    <w:name w:val="Heading 3 Char"/>
+    <w:basedOn w:val="DefaultParagraphFont"/>
+    <w:link w:val="Heading3"/>
     <w:uiPriority w:val="9"/>
     <w:rsid w:val="00E058B9"/>
     <w:rPr>
@@ -14121,10 +15498,10 @@
       <w:lang w:val="en-US"/>
     </w:rPr>
   </w:style>
-  <w:style w:type="paragraph" w:styleId="stBilgi">
+  <w:style w:type="paragraph" w:styleId="Header">
     <w:name w:val="header"/>
     <w:basedOn w:val="Normal"/>
-    <w:link w:val="stBilgiChar"/>
+    <w:link w:val="HeaderChar"/>
     <w:uiPriority w:val="99"/>
     <w:unhideWhenUsed/>
     <w:rsid w:val="00897AB7"/>
@@ -14136,10 +15513,10 @@
       <w:spacing w:after="0" w:line="240" w:lineRule="auto"/>
     </w:pPr>
   </w:style>
-  <w:style w:type="character" w:customStyle="1" w:styleId="stBilgiChar">
-    <w:name w:val="Üst Bilgi Char"/>
-    <w:basedOn w:val="VarsaylanParagrafYazTipi"/>
-    <w:link w:val="stBilgi"/>
+  <w:style w:type="character" w:customStyle="1" w:styleId="HeaderChar">
+    <w:name w:val="Header Char"/>
+    <w:basedOn w:val="DefaultParagraphFont"/>
+    <w:link w:val="Header"/>
     <w:uiPriority w:val="99"/>
     <w:rsid w:val="00897AB7"/>
     <w:rPr>
@@ -14148,10 +15525,10 @@
       <w:lang w:val="en-US"/>
     </w:rPr>
   </w:style>
-  <w:style w:type="paragraph" w:styleId="AltBilgi">
+  <w:style w:type="paragraph" w:styleId="Footer">
     <w:name w:val="footer"/>
     <w:basedOn w:val="Normal"/>
-    <w:link w:val="AltBilgiChar"/>
+    <w:link w:val="FooterChar"/>
     <w:uiPriority w:val="99"/>
     <w:unhideWhenUsed/>
     <w:rsid w:val="00897AB7"/>
@@ -14163,10 +15540,10 @@
       <w:spacing w:after="0" w:line="240" w:lineRule="auto"/>
     </w:pPr>
   </w:style>
-  <w:style w:type="character" w:customStyle="1" w:styleId="AltBilgiChar">
-    <w:name w:val="Alt Bilgi Char"/>
-    <w:basedOn w:val="VarsaylanParagrafYazTipi"/>
-    <w:link w:val="AltBilgi"/>
+  <w:style w:type="character" w:customStyle="1" w:styleId="FooterChar">
+    <w:name w:val="Footer Char"/>
+    <w:basedOn w:val="DefaultParagraphFont"/>
+    <w:link w:val="Footer"/>
     <w:uiPriority w:val="99"/>
     <w:rsid w:val="00897AB7"/>
     <w:rPr>

</xml_diff>

<commit_message>
Mobile mockups added, Rad updated
</commit_message>
<xml_diff>
--- a/Documents/RAD/RAD.docx
+++ b/Documents/RAD/RAD.docx
@@ -35163,6 +35163,2450 @@
     </w:p>
     <w:p>
       <w:pPr>
+        <w:spacing w:after="0" w:line="360" w:lineRule="auto"/>
+        <w:jc w:val="center"/>
+        <w:rPr>
+          <w:rFonts w:cs="Times New Roman"/>
+          <w:b/>
+          <w:szCs w:val="24"/>
+          <w:u w:val="single"/>
+        </w:rPr>
+      </w:pPr>
+    </w:p>
+    <w:p>
+      <w:pPr>
+        <w:spacing w:after="0" w:line="360" w:lineRule="auto"/>
+        <w:jc w:val="left"/>
+        <w:rPr>
+          <w:rFonts w:cs="Times New Roman"/>
+          <w:b/>
+          <w:szCs w:val="24"/>
+          <w:u w:val="single"/>
+        </w:rPr>
+      </w:pPr>
+    </w:p>
+    <w:p>
+      <w:pPr>
+        <w:spacing w:after="0" w:line="360" w:lineRule="auto"/>
+        <w:jc w:val="left"/>
+        <w:rPr>
+          <w:rFonts w:cs="Times New Roman"/>
+          <w:b/>
+          <w:szCs w:val="24"/>
+          <w:u w:val="single"/>
+        </w:rPr>
+      </w:pPr>
+    </w:p>
+    <w:p>
+      <w:pPr>
+        <w:spacing w:after="0" w:line="360" w:lineRule="auto"/>
+        <w:jc w:val="left"/>
+        <w:rPr>
+          <w:rFonts w:cs="Times New Roman"/>
+          <w:b/>
+          <w:szCs w:val="24"/>
+          <w:u w:val="single"/>
+        </w:rPr>
+      </w:pPr>
+    </w:p>
+    <w:p>
+      <w:pPr>
+        <w:spacing w:after="0" w:line="360" w:lineRule="auto"/>
+        <w:jc w:val="left"/>
+        <w:rPr>
+          <w:rFonts w:cs="Times New Roman"/>
+          <w:b/>
+          <w:szCs w:val="24"/>
+          <w:u w:val="single"/>
+        </w:rPr>
+      </w:pPr>
+    </w:p>
+    <w:p>
+      <w:pPr>
+        <w:spacing w:after="0" w:line="360" w:lineRule="auto"/>
+        <w:jc w:val="left"/>
+        <w:rPr>
+          <w:rFonts w:cs="Times New Roman"/>
+          <w:b/>
+          <w:szCs w:val="24"/>
+          <w:u w:val="single"/>
+        </w:rPr>
+      </w:pPr>
+    </w:p>
+    <w:p>
+      <w:pPr>
+        <w:spacing w:after="0" w:line="360" w:lineRule="auto"/>
+        <w:jc w:val="left"/>
+        <w:rPr>
+          <w:rFonts w:cs="Times New Roman"/>
+          <w:b/>
+          <w:szCs w:val="24"/>
+          <w:u w:val="single"/>
+        </w:rPr>
+      </w:pPr>
+    </w:p>
+    <w:p>
+      <w:pPr>
+        <w:spacing w:after="0" w:line="360" w:lineRule="auto"/>
+        <w:jc w:val="left"/>
+        <w:rPr>
+          <w:rFonts w:cs="Times New Roman"/>
+          <w:b/>
+          <w:szCs w:val="24"/>
+          <w:u w:val="single"/>
+        </w:rPr>
+      </w:pPr>
+      <w:r>
+        <w:rPr>
+          <w:rFonts w:cs="Times New Roman"/>
+          <w:b/>
+          <w:szCs w:val="24"/>
+          <w:u w:val="single"/>
+        </w:rPr>
+        <w:t>MOBILE MOCKUPS</w:t>
+      </w:r>
+    </w:p>
+    <w:p>
+      <w:pPr>
+        <w:spacing w:after="0" w:line="360" w:lineRule="auto"/>
+        <w:jc w:val="left"/>
+        <w:rPr>
+          <w:rFonts w:cs="Times New Roman"/>
+          <w:b/>
+          <w:szCs w:val="24"/>
+          <w:u w:val="single"/>
+        </w:rPr>
+      </w:pPr>
+    </w:p>
+    <w:p>
+      <w:pPr>
+        <w:spacing w:after="0" w:line="360" w:lineRule="auto"/>
+        <w:jc w:val="left"/>
+        <w:rPr>
+          <w:rFonts w:cs="Times New Roman"/>
+          <w:b/>
+          <w:szCs w:val="24"/>
+          <w:u w:val="single"/>
+        </w:rPr>
+      </w:pPr>
+      <w:r>
+        <w:rPr>
+          <w:rFonts w:cs="Times New Roman"/>
+          <w:b/>
+          <w:szCs w:val="24"/>
+          <w:u w:val="single"/>
+        </w:rPr>
+        <w:t>Login</w:t>
+      </w:r>
+    </w:p>
+    <w:p>
+      <w:pPr>
+        <w:spacing w:after="0" w:line="360" w:lineRule="auto"/>
+        <w:jc w:val="left"/>
+        <w:rPr>
+          <w:rFonts w:cs="Times New Roman"/>
+          <w:b/>
+          <w:szCs w:val="24"/>
+          <w:u w:val="single"/>
+        </w:rPr>
+      </w:pPr>
+      <w:r>
+        <w:rPr>
+          <w:rFonts w:cs="Times New Roman"/>
+          <w:b/>
+          <w:noProof/>
+          <w:szCs w:val="24"/>
+          <w:u w:val="single"/>
+        </w:rPr>
+        <w:drawing>
+          <wp:inline distT="0" distB="0" distL="0" distR="0" wp14:anchorId="45F34CBB" wp14:editId="21D38956">
+            <wp:extent cx="2459237" cy="4371975"/>
+            <wp:effectExtent l="0" t="0" r="0" b="0"/>
+            <wp:docPr id="42" name="Picture 42"/>
+            <wp:cNvGraphicFramePr>
+              <a:graphicFrameLocks xmlns:a="http://schemas.openxmlformats.org/drawingml/2006/main" noChangeAspect="1"/>
+            </wp:cNvGraphicFramePr>
+            <a:graphic xmlns:a="http://schemas.openxmlformats.org/drawingml/2006/main">
+              <a:graphicData uri="http://schemas.openxmlformats.org/drawingml/2006/picture">
+                <pic:pic xmlns:pic="http://schemas.openxmlformats.org/drawingml/2006/picture">
+                  <pic:nvPicPr>
+                    <pic:cNvPr id="0" name="Picture 1"/>
+                    <pic:cNvPicPr>
+                      <a:picLocks noChangeAspect="1" noChangeArrowheads="1"/>
+                    </pic:cNvPicPr>
+                  </pic:nvPicPr>
+                  <pic:blipFill>
+                    <a:blip r:embed="rId56">
+                      <a:extLst>
+                        <a:ext uri="{28A0092B-C50C-407E-A947-70E740481C1C}">
+                          <a14:useLocalDpi xmlns:a14="http://schemas.microsoft.com/office/drawing/2010/main" val="0"/>
+                        </a:ext>
+                      </a:extLst>
+                    </a:blip>
+                    <a:srcRect/>
+                    <a:stretch>
+                      <a:fillRect/>
+                    </a:stretch>
+                  </pic:blipFill>
+                  <pic:spPr bwMode="auto">
+                    <a:xfrm>
+                      <a:off x="0" y="0"/>
+                      <a:ext cx="2459237" cy="4371975"/>
+                    </a:xfrm>
+                    <a:prstGeom prst="rect">
+                      <a:avLst/>
+                    </a:prstGeom>
+                    <a:noFill/>
+                    <a:ln>
+                      <a:noFill/>
+                    </a:ln>
+                  </pic:spPr>
+                </pic:pic>
+              </a:graphicData>
+            </a:graphic>
+          </wp:inline>
+        </w:drawing>
+      </w:r>
+    </w:p>
+    <w:p>
+      <w:pPr>
+        <w:spacing w:after="0" w:line="360" w:lineRule="auto"/>
+        <w:jc w:val="left"/>
+        <w:rPr>
+          <w:rFonts w:cs="Times New Roman"/>
+          <w:b/>
+          <w:szCs w:val="24"/>
+          <w:u w:val="single"/>
+        </w:rPr>
+      </w:pPr>
+    </w:p>
+    <w:p>
+      <w:pPr>
+        <w:spacing w:after="0" w:line="360" w:lineRule="auto"/>
+        <w:jc w:val="left"/>
+        <w:rPr>
+          <w:rFonts w:cs="Times New Roman"/>
+          <w:b/>
+          <w:szCs w:val="24"/>
+          <w:u w:val="single"/>
+        </w:rPr>
+      </w:pPr>
+    </w:p>
+    <w:p>
+      <w:pPr>
+        <w:spacing w:after="0" w:line="360" w:lineRule="auto"/>
+        <w:jc w:val="left"/>
+        <w:rPr>
+          <w:rFonts w:cs="Times New Roman"/>
+          <w:b/>
+          <w:szCs w:val="24"/>
+          <w:u w:val="single"/>
+        </w:rPr>
+      </w:pPr>
+    </w:p>
+    <w:p>
+      <w:pPr>
+        <w:spacing w:after="0" w:line="360" w:lineRule="auto"/>
+        <w:jc w:val="left"/>
+        <w:rPr>
+          <w:rFonts w:cs="Times New Roman"/>
+          <w:b/>
+          <w:szCs w:val="24"/>
+          <w:u w:val="single"/>
+        </w:rPr>
+      </w:pPr>
+    </w:p>
+    <w:p>
+      <w:pPr>
+        <w:spacing w:after="0" w:line="360" w:lineRule="auto"/>
+        <w:jc w:val="left"/>
+        <w:rPr>
+          <w:rFonts w:cs="Times New Roman"/>
+          <w:b/>
+          <w:szCs w:val="24"/>
+          <w:u w:val="single"/>
+        </w:rPr>
+      </w:pPr>
+    </w:p>
+    <w:p>
+      <w:pPr>
+        <w:spacing w:after="0" w:line="360" w:lineRule="auto"/>
+        <w:jc w:val="left"/>
+        <w:rPr>
+          <w:rFonts w:cs="Times New Roman"/>
+          <w:b/>
+          <w:szCs w:val="24"/>
+          <w:u w:val="single"/>
+        </w:rPr>
+      </w:pPr>
+    </w:p>
+    <w:p>
+      <w:pPr>
+        <w:spacing w:after="0" w:line="360" w:lineRule="auto"/>
+        <w:jc w:val="left"/>
+        <w:rPr>
+          <w:rFonts w:cs="Times New Roman"/>
+          <w:b/>
+          <w:szCs w:val="24"/>
+          <w:u w:val="single"/>
+        </w:rPr>
+      </w:pPr>
+    </w:p>
+    <w:p>
+      <w:pPr>
+        <w:spacing w:after="0" w:line="360" w:lineRule="auto"/>
+        <w:jc w:val="left"/>
+        <w:rPr>
+          <w:rFonts w:cs="Times New Roman"/>
+          <w:b/>
+          <w:szCs w:val="24"/>
+          <w:u w:val="single"/>
+        </w:rPr>
+      </w:pPr>
+    </w:p>
+    <w:p>
+      <w:pPr>
+        <w:spacing w:after="0" w:line="360" w:lineRule="auto"/>
+        <w:jc w:val="left"/>
+        <w:rPr>
+          <w:rFonts w:cs="Times New Roman"/>
+          <w:b/>
+          <w:szCs w:val="24"/>
+          <w:u w:val="single"/>
+        </w:rPr>
+      </w:pPr>
+    </w:p>
+    <w:p>
+      <w:pPr>
+        <w:spacing w:after="0" w:line="360" w:lineRule="auto"/>
+        <w:jc w:val="left"/>
+        <w:rPr>
+          <w:rFonts w:cs="Times New Roman"/>
+          <w:b/>
+          <w:szCs w:val="24"/>
+          <w:u w:val="single"/>
+        </w:rPr>
+      </w:pPr>
+    </w:p>
+    <w:p>
+      <w:pPr>
+        <w:spacing w:after="0" w:line="360" w:lineRule="auto"/>
+        <w:jc w:val="left"/>
+        <w:rPr>
+          <w:rFonts w:cs="Times New Roman"/>
+          <w:b/>
+          <w:szCs w:val="24"/>
+          <w:u w:val="single"/>
+        </w:rPr>
+      </w:pPr>
+    </w:p>
+    <w:p>
+      <w:pPr>
+        <w:spacing w:after="0" w:line="360" w:lineRule="auto"/>
+        <w:jc w:val="left"/>
+        <w:rPr>
+          <w:rFonts w:cs="Times New Roman"/>
+          <w:b/>
+          <w:szCs w:val="24"/>
+          <w:u w:val="single"/>
+        </w:rPr>
+      </w:pPr>
+    </w:p>
+    <w:p>
+      <w:pPr>
+        <w:spacing w:after="0" w:line="360" w:lineRule="auto"/>
+        <w:jc w:val="left"/>
+        <w:rPr>
+          <w:rFonts w:cs="Times New Roman"/>
+          <w:b/>
+          <w:szCs w:val="24"/>
+          <w:u w:val="single"/>
+        </w:rPr>
+      </w:pPr>
+    </w:p>
+    <w:p>
+      <w:pPr>
+        <w:spacing w:after="0" w:line="360" w:lineRule="auto"/>
+        <w:jc w:val="left"/>
+        <w:rPr>
+          <w:rFonts w:cs="Times New Roman"/>
+          <w:b/>
+          <w:szCs w:val="24"/>
+          <w:u w:val="single"/>
+        </w:rPr>
+      </w:pPr>
+      <w:r>
+        <w:rPr>
+          <w:rFonts w:cs="Times New Roman"/>
+          <w:b/>
+          <w:szCs w:val="24"/>
+          <w:u w:val="single"/>
+        </w:rPr>
+        <w:lastRenderedPageBreak/>
+        <w:t>Home Screen</w:t>
+      </w:r>
+    </w:p>
+    <w:p>
+      <w:pPr>
+        <w:spacing w:after="0" w:line="360" w:lineRule="auto"/>
+        <w:jc w:val="left"/>
+        <w:rPr>
+          <w:rFonts w:cs="Times New Roman"/>
+          <w:b/>
+          <w:szCs w:val="24"/>
+          <w:u w:val="single"/>
+        </w:rPr>
+      </w:pPr>
+      <w:r>
+        <w:rPr>
+          <w:rFonts w:cs="Times New Roman"/>
+          <w:b/>
+          <w:noProof/>
+          <w:szCs w:val="24"/>
+          <w:u w:val="single"/>
+        </w:rPr>
+        <w:drawing>
+          <wp:inline distT="0" distB="0" distL="0" distR="0" wp14:anchorId="0117461E" wp14:editId="74E993EF">
+            <wp:extent cx="3429000" cy="6096000"/>
+            <wp:effectExtent l="0" t="0" r="0" b="0"/>
+            <wp:docPr id="43" name="Picture 43"/>
+            <wp:cNvGraphicFramePr>
+              <a:graphicFrameLocks xmlns:a="http://schemas.openxmlformats.org/drawingml/2006/main" noChangeAspect="1"/>
+            </wp:cNvGraphicFramePr>
+            <a:graphic xmlns:a="http://schemas.openxmlformats.org/drawingml/2006/main">
+              <a:graphicData uri="http://schemas.openxmlformats.org/drawingml/2006/picture">
+                <pic:pic xmlns:pic="http://schemas.openxmlformats.org/drawingml/2006/picture">
+                  <pic:nvPicPr>
+                    <pic:cNvPr id="0" name="Picture 2"/>
+                    <pic:cNvPicPr>
+                      <a:picLocks noChangeAspect="1" noChangeArrowheads="1"/>
+                    </pic:cNvPicPr>
+                  </pic:nvPicPr>
+                  <pic:blipFill>
+                    <a:blip r:embed="rId57">
+                      <a:extLst>
+                        <a:ext uri="{28A0092B-C50C-407E-A947-70E740481C1C}">
+                          <a14:useLocalDpi xmlns:a14="http://schemas.microsoft.com/office/drawing/2010/main" val="0"/>
+                        </a:ext>
+                      </a:extLst>
+                    </a:blip>
+                    <a:srcRect/>
+                    <a:stretch>
+                      <a:fillRect/>
+                    </a:stretch>
+                  </pic:blipFill>
+                  <pic:spPr bwMode="auto">
+                    <a:xfrm>
+                      <a:off x="0" y="0"/>
+                      <a:ext cx="3429000" cy="6096000"/>
+                    </a:xfrm>
+                    <a:prstGeom prst="rect">
+                      <a:avLst/>
+                    </a:prstGeom>
+                    <a:noFill/>
+                    <a:ln>
+                      <a:noFill/>
+                    </a:ln>
+                  </pic:spPr>
+                </pic:pic>
+              </a:graphicData>
+            </a:graphic>
+          </wp:inline>
+        </w:drawing>
+      </w:r>
+    </w:p>
+    <w:p>
+      <w:pPr>
+        <w:spacing w:after="0" w:line="360" w:lineRule="auto"/>
+        <w:jc w:val="left"/>
+        <w:rPr>
+          <w:rFonts w:cs="Times New Roman"/>
+          <w:b/>
+          <w:szCs w:val="24"/>
+          <w:u w:val="single"/>
+        </w:rPr>
+      </w:pPr>
+    </w:p>
+    <w:p>
+      <w:pPr>
+        <w:spacing w:after="0" w:line="360" w:lineRule="auto"/>
+        <w:jc w:val="left"/>
+        <w:rPr>
+          <w:rFonts w:cs="Times New Roman"/>
+          <w:b/>
+          <w:szCs w:val="24"/>
+          <w:u w:val="single"/>
+        </w:rPr>
+      </w:pPr>
+    </w:p>
+    <w:p>
+      <w:pPr>
+        <w:spacing w:after="0" w:line="360" w:lineRule="auto"/>
+        <w:jc w:val="left"/>
+        <w:rPr>
+          <w:rFonts w:cs="Times New Roman"/>
+          <w:b/>
+          <w:szCs w:val="24"/>
+          <w:u w:val="single"/>
+        </w:rPr>
+      </w:pPr>
+    </w:p>
+    <w:p>
+      <w:pPr>
+        <w:spacing w:after="0" w:line="360" w:lineRule="auto"/>
+        <w:jc w:val="left"/>
+        <w:rPr>
+          <w:rFonts w:cs="Times New Roman"/>
+          <w:b/>
+          <w:szCs w:val="24"/>
+          <w:u w:val="single"/>
+        </w:rPr>
+      </w:pPr>
+    </w:p>
+    <w:p>
+      <w:pPr>
+        <w:spacing w:after="0" w:line="360" w:lineRule="auto"/>
+        <w:jc w:val="left"/>
+        <w:rPr>
+          <w:rFonts w:cs="Times New Roman"/>
+          <w:b/>
+          <w:szCs w:val="24"/>
+          <w:u w:val="single"/>
+        </w:rPr>
+      </w:pPr>
+    </w:p>
+    <w:p>
+      <w:pPr>
+        <w:spacing w:after="0" w:line="360" w:lineRule="auto"/>
+        <w:jc w:val="left"/>
+        <w:rPr>
+          <w:rFonts w:cs="Times New Roman"/>
+          <w:b/>
+          <w:szCs w:val="24"/>
+          <w:u w:val="single"/>
+        </w:rPr>
+      </w:pPr>
+    </w:p>
+    <w:p>
+      <w:pPr>
+        <w:spacing w:after="0" w:line="360" w:lineRule="auto"/>
+        <w:jc w:val="left"/>
+        <w:rPr>
+          <w:rFonts w:cs="Times New Roman"/>
+          <w:b/>
+          <w:szCs w:val="24"/>
+          <w:u w:val="single"/>
+        </w:rPr>
+      </w:pPr>
+    </w:p>
+    <w:p>
+      <w:pPr>
+        <w:spacing w:after="0" w:line="360" w:lineRule="auto"/>
+        <w:jc w:val="left"/>
+        <w:rPr>
+          <w:rFonts w:cs="Times New Roman"/>
+          <w:b/>
+          <w:szCs w:val="24"/>
+          <w:u w:val="single"/>
+        </w:rPr>
+      </w:pPr>
+    </w:p>
+    <w:p>
+      <w:pPr>
+        <w:spacing w:after="0" w:line="360" w:lineRule="auto"/>
+        <w:jc w:val="left"/>
+        <w:rPr>
+          <w:rFonts w:cs="Times New Roman"/>
+          <w:b/>
+          <w:szCs w:val="24"/>
+          <w:u w:val="single"/>
+        </w:rPr>
+      </w:pPr>
+    </w:p>
+    <w:p>
+      <w:pPr>
+        <w:spacing w:after="0" w:line="360" w:lineRule="auto"/>
+        <w:jc w:val="left"/>
+        <w:rPr>
+          <w:rFonts w:cs="Times New Roman"/>
+          <w:b/>
+          <w:szCs w:val="24"/>
+          <w:u w:val="single"/>
+        </w:rPr>
+      </w:pPr>
+      <w:r>
+        <w:rPr>
+          <w:rFonts w:cs="Times New Roman"/>
+          <w:b/>
+          <w:szCs w:val="24"/>
+          <w:u w:val="single"/>
+        </w:rPr>
+        <w:lastRenderedPageBreak/>
+        <w:t>Activities</w:t>
+      </w:r>
+    </w:p>
+    <w:p>
+      <w:pPr>
+        <w:spacing w:after="0" w:line="360" w:lineRule="auto"/>
+        <w:jc w:val="left"/>
+        <w:rPr>
+          <w:rFonts w:cs="Times New Roman"/>
+          <w:b/>
+          <w:szCs w:val="24"/>
+          <w:u w:val="single"/>
+        </w:rPr>
+      </w:pPr>
+      <w:r>
+        <w:rPr>
+          <w:rFonts w:cs="Times New Roman"/>
+          <w:b/>
+          <w:noProof/>
+          <w:szCs w:val="24"/>
+          <w:u w:val="single"/>
+        </w:rPr>
+        <w:drawing>
+          <wp:inline distT="0" distB="0" distL="0" distR="0" wp14:anchorId="478E8DC0" wp14:editId="42E0E64D">
+            <wp:extent cx="3429000" cy="6096000"/>
+            <wp:effectExtent l="0" t="0" r="0" b="0"/>
+            <wp:docPr id="44" name="Picture 44"/>
+            <wp:cNvGraphicFramePr>
+              <a:graphicFrameLocks xmlns:a="http://schemas.openxmlformats.org/drawingml/2006/main" noChangeAspect="1"/>
+            </wp:cNvGraphicFramePr>
+            <a:graphic xmlns:a="http://schemas.openxmlformats.org/drawingml/2006/main">
+              <a:graphicData uri="http://schemas.openxmlformats.org/drawingml/2006/picture">
+                <pic:pic xmlns:pic="http://schemas.openxmlformats.org/drawingml/2006/picture">
+                  <pic:nvPicPr>
+                    <pic:cNvPr id="0" name="Picture 3"/>
+                    <pic:cNvPicPr>
+                      <a:picLocks noChangeAspect="1" noChangeArrowheads="1"/>
+                    </pic:cNvPicPr>
+                  </pic:nvPicPr>
+                  <pic:blipFill>
+                    <a:blip r:embed="rId58">
+                      <a:extLst>
+                        <a:ext uri="{28A0092B-C50C-407E-A947-70E740481C1C}">
+                          <a14:useLocalDpi xmlns:a14="http://schemas.microsoft.com/office/drawing/2010/main" val="0"/>
+                        </a:ext>
+                      </a:extLst>
+                    </a:blip>
+                    <a:srcRect/>
+                    <a:stretch>
+                      <a:fillRect/>
+                    </a:stretch>
+                  </pic:blipFill>
+                  <pic:spPr bwMode="auto">
+                    <a:xfrm>
+                      <a:off x="0" y="0"/>
+                      <a:ext cx="3429000" cy="6096000"/>
+                    </a:xfrm>
+                    <a:prstGeom prst="rect">
+                      <a:avLst/>
+                    </a:prstGeom>
+                    <a:noFill/>
+                    <a:ln>
+                      <a:noFill/>
+                    </a:ln>
+                  </pic:spPr>
+                </pic:pic>
+              </a:graphicData>
+            </a:graphic>
+          </wp:inline>
+        </w:drawing>
+      </w:r>
+    </w:p>
+    <w:p>
+      <w:pPr>
+        <w:spacing w:after="0" w:line="360" w:lineRule="auto"/>
+        <w:jc w:val="left"/>
+        <w:rPr>
+          <w:rFonts w:cs="Times New Roman"/>
+          <w:b/>
+          <w:szCs w:val="24"/>
+          <w:u w:val="single"/>
+        </w:rPr>
+      </w:pPr>
+    </w:p>
+    <w:p>
+      <w:pPr>
+        <w:spacing w:after="0" w:line="360" w:lineRule="auto"/>
+        <w:jc w:val="left"/>
+        <w:rPr>
+          <w:rFonts w:cs="Times New Roman"/>
+          <w:b/>
+          <w:szCs w:val="24"/>
+          <w:u w:val="single"/>
+        </w:rPr>
+      </w:pPr>
+    </w:p>
+    <w:p>
+      <w:pPr>
+        <w:spacing w:after="0" w:line="360" w:lineRule="auto"/>
+        <w:jc w:val="left"/>
+        <w:rPr>
+          <w:rFonts w:cs="Times New Roman"/>
+          <w:b/>
+          <w:szCs w:val="24"/>
+          <w:u w:val="single"/>
+        </w:rPr>
+      </w:pPr>
+    </w:p>
+    <w:p>
+      <w:pPr>
+        <w:spacing w:after="0" w:line="360" w:lineRule="auto"/>
+        <w:jc w:val="left"/>
+        <w:rPr>
+          <w:rFonts w:cs="Times New Roman"/>
+          <w:b/>
+          <w:szCs w:val="24"/>
+          <w:u w:val="single"/>
+        </w:rPr>
+      </w:pPr>
+    </w:p>
+    <w:p>
+      <w:pPr>
+        <w:spacing w:after="0" w:line="360" w:lineRule="auto"/>
+        <w:jc w:val="left"/>
+        <w:rPr>
+          <w:rFonts w:cs="Times New Roman"/>
+          <w:b/>
+          <w:szCs w:val="24"/>
+          <w:u w:val="single"/>
+        </w:rPr>
+      </w:pPr>
+    </w:p>
+    <w:p>
+      <w:pPr>
+        <w:spacing w:after="0" w:line="360" w:lineRule="auto"/>
+        <w:jc w:val="left"/>
+        <w:rPr>
+          <w:rFonts w:cs="Times New Roman"/>
+          <w:b/>
+          <w:szCs w:val="24"/>
+          <w:u w:val="single"/>
+        </w:rPr>
+      </w:pPr>
+    </w:p>
+    <w:p>
+      <w:pPr>
+        <w:spacing w:after="0" w:line="360" w:lineRule="auto"/>
+        <w:jc w:val="left"/>
+        <w:rPr>
+          <w:rFonts w:cs="Times New Roman"/>
+          <w:b/>
+          <w:szCs w:val="24"/>
+          <w:u w:val="single"/>
+        </w:rPr>
+      </w:pPr>
+    </w:p>
+    <w:p>
+      <w:pPr>
+        <w:spacing w:after="0" w:line="360" w:lineRule="auto"/>
+        <w:jc w:val="left"/>
+        <w:rPr>
+          <w:rFonts w:cs="Times New Roman"/>
+          <w:b/>
+          <w:szCs w:val="24"/>
+          <w:u w:val="single"/>
+        </w:rPr>
+      </w:pPr>
+    </w:p>
+    <w:p>
+      <w:pPr>
+        <w:spacing w:after="0" w:line="360" w:lineRule="auto"/>
+        <w:jc w:val="left"/>
+        <w:rPr>
+          <w:rFonts w:cs="Times New Roman"/>
+          <w:b/>
+          <w:szCs w:val="24"/>
+          <w:u w:val="single"/>
+        </w:rPr>
+      </w:pPr>
+    </w:p>
+    <w:p>
+      <w:pPr>
+        <w:spacing w:after="0" w:line="360" w:lineRule="auto"/>
+        <w:jc w:val="left"/>
+        <w:rPr>
+          <w:rFonts w:cs="Times New Roman"/>
+          <w:b/>
+          <w:szCs w:val="24"/>
+          <w:u w:val="single"/>
+        </w:rPr>
+      </w:pPr>
+      <w:r>
+        <w:rPr>
+          <w:rFonts w:cs="Times New Roman"/>
+          <w:b/>
+          <w:szCs w:val="24"/>
+          <w:u w:val="single"/>
+        </w:rPr>
+        <w:lastRenderedPageBreak/>
+        <w:t>Tasks Screen</w:t>
+      </w:r>
+    </w:p>
+    <w:p>
+      <w:pPr>
+        <w:spacing w:after="0" w:line="360" w:lineRule="auto"/>
+        <w:jc w:val="left"/>
+        <w:rPr>
+          <w:rFonts w:cs="Times New Roman"/>
+          <w:b/>
+          <w:szCs w:val="24"/>
+          <w:u w:val="single"/>
+        </w:rPr>
+      </w:pPr>
+      <w:r>
+        <w:rPr>
+          <w:rFonts w:cs="Times New Roman"/>
+          <w:b/>
+          <w:noProof/>
+          <w:szCs w:val="24"/>
+          <w:u w:val="single"/>
+        </w:rPr>
+        <w:drawing>
+          <wp:inline distT="0" distB="0" distL="0" distR="0" wp14:anchorId="6A1A20D5" wp14:editId="076A6A2B">
+            <wp:extent cx="3429000" cy="6096000"/>
+            <wp:effectExtent l="0" t="0" r="0" b="0"/>
+            <wp:docPr id="32" name="Picture 32"/>
+            <wp:cNvGraphicFramePr>
+              <a:graphicFrameLocks xmlns:a="http://schemas.openxmlformats.org/drawingml/2006/main" noChangeAspect="1"/>
+            </wp:cNvGraphicFramePr>
+            <a:graphic xmlns:a="http://schemas.openxmlformats.org/drawingml/2006/main">
+              <a:graphicData uri="http://schemas.openxmlformats.org/drawingml/2006/picture">
+                <pic:pic xmlns:pic="http://schemas.openxmlformats.org/drawingml/2006/picture">
+                  <pic:nvPicPr>
+                    <pic:cNvPr id="0" name="Picture 4"/>
+                    <pic:cNvPicPr>
+                      <a:picLocks noChangeAspect="1" noChangeArrowheads="1"/>
+                    </pic:cNvPicPr>
+                  </pic:nvPicPr>
+                  <pic:blipFill>
+                    <a:blip r:embed="rId59">
+                      <a:extLst>
+                        <a:ext uri="{28A0092B-C50C-407E-A947-70E740481C1C}">
+                          <a14:useLocalDpi xmlns:a14="http://schemas.microsoft.com/office/drawing/2010/main" val="0"/>
+                        </a:ext>
+                      </a:extLst>
+                    </a:blip>
+                    <a:srcRect/>
+                    <a:stretch>
+                      <a:fillRect/>
+                    </a:stretch>
+                  </pic:blipFill>
+                  <pic:spPr bwMode="auto">
+                    <a:xfrm>
+                      <a:off x="0" y="0"/>
+                      <a:ext cx="3429000" cy="6096000"/>
+                    </a:xfrm>
+                    <a:prstGeom prst="rect">
+                      <a:avLst/>
+                    </a:prstGeom>
+                    <a:noFill/>
+                    <a:ln>
+                      <a:noFill/>
+                    </a:ln>
+                  </pic:spPr>
+                </pic:pic>
+              </a:graphicData>
+            </a:graphic>
+          </wp:inline>
+        </w:drawing>
+      </w:r>
+    </w:p>
+    <w:p>
+      <w:pPr>
+        <w:spacing w:after="0" w:line="360" w:lineRule="auto"/>
+        <w:jc w:val="left"/>
+        <w:rPr>
+          <w:rFonts w:cs="Times New Roman"/>
+          <w:b/>
+          <w:szCs w:val="24"/>
+          <w:u w:val="single"/>
+        </w:rPr>
+      </w:pPr>
+    </w:p>
+    <w:p>
+      <w:pPr>
+        <w:spacing w:after="0" w:line="360" w:lineRule="auto"/>
+        <w:jc w:val="left"/>
+        <w:rPr>
+          <w:rFonts w:cs="Times New Roman"/>
+          <w:b/>
+          <w:szCs w:val="24"/>
+          <w:u w:val="single"/>
+        </w:rPr>
+      </w:pPr>
+    </w:p>
+    <w:p>
+      <w:pPr>
+        <w:spacing w:after="0" w:line="360" w:lineRule="auto"/>
+        <w:jc w:val="left"/>
+        <w:rPr>
+          <w:rFonts w:cs="Times New Roman"/>
+          <w:b/>
+          <w:szCs w:val="24"/>
+          <w:u w:val="single"/>
+        </w:rPr>
+      </w:pPr>
+    </w:p>
+    <w:p>
+      <w:pPr>
+        <w:spacing w:after="0" w:line="360" w:lineRule="auto"/>
+        <w:jc w:val="left"/>
+        <w:rPr>
+          <w:rFonts w:cs="Times New Roman"/>
+          <w:b/>
+          <w:szCs w:val="24"/>
+          <w:u w:val="single"/>
+        </w:rPr>
+      </w:pPr>
+    </w:p>
+    <w:p>
+      <w:pPr>
+        <w:spacing w:after="0" w:line="360" w:lineRule="auto"/>
+        <w:jc w:val="left"/>
+        <w:rPr>
+          <w:rFonts w:cs="Times New Roman"/>
+          <w:b/>
+          <w:szCs w:val="24"/>
+          <w:u w:val="single"/>
+        </w:rPr>
+      </w:pPr>
+    </w:p>
+    <w:p>
+      <w:pPr>
+        <w:spacing w:after="0" w:line="360" w:lineRule="auto"/>
+        <w:jc w:val="left"/>
+        <w:rPr>
+          <w:rFonts w:cs="Times New Roman"/>
+          <w:b/>
+          <w:szCs w:val="24"/>
+          <w:u w:val="single"/>
+        </w:rPr>
+      </w:pPr>
+    </w:p>
+    <w:p>
+      <w:pPr>
+        <w:spacing w:after="0" w:line="360" w:lineRule="auto"/>
+        <w:jc w:val="left"/>
+        <w:rPr>
+          <w:rFonts w:cs="Times New Roman"/>
+          <w:b/>
+          <w:szCs w:val="24"/>
+          <w:u w:val="single"/>
+        </w:rPr>
+      </w:pPr>
+    </w:p>
+    <w:p>
+      <w:pPr>
+        <w:spacing w:after="0" w:line="360" w:lineRule="auto"/>
+        <w:jc w:val="left"/>
+        <w:rPr>
+          <w:rFonts w:cs="Times New Roman"/>
+          <w:b/>
+          <w:szCs w:val="24"/>
+          <w:u w:val="single"/>
+        </w:rPr>
+      </w:pPr>
+    </w:p>
+    <w:p>
+      <w:pPr>
+        <w:spacing w:after="0" w:line="360" w:lineRule="auto"/>
+        <w:jc w:val="left"/>
+        <w:rPr>
+          <w:rFonts w:cs="Times New Roman"/>
+          <w:b/>
+          <w:szCs w:val="24"/>
+          <w:u w:val="single"/>
+        </w:rPr>
+      </w:pPr>
+    </w:p>
+    <w:p>
+      <w:pPr>
+        <w:spacing w:after="0" w:line="360" w:lineRule="auto"/>
+        <w:jc w:val="left"/>
+        <w:rPr>
+          <w:rFonts w:cs="Times New Roman"/>
+          <w:b/>
+          <w:szCs w:val="24"/>
+          <w:u w:val="single"/>
+        </w:rPr>
+      </w:pPr>
+      <w:r>
+        <w:rPr>
+          <w:rFonts w:cs="Times New Roman"/>
+          <w:b/>
+          <w:szCs w:val="24"/>
+          <w:u w:val="single"/>
+        </w:rPr>
+        <w:lastRenderedPageBreak/>
+        <w:t>Projects Screen</w:t>
+      </w:r>
+    </w:p>
+    <w:p>
+      <w:pPr>
+        <w:spacing w:after="0" w:line="360" w:lineRule="auto"/>
+        <w:jc w:val="left"/>
+        <w:rPr>
+          <w:rFonts w:cs="Times New Roman"/>
+          <w:b/>
+          <w:szCs w:val="24"/>
+          <w:u w:val="single"/>
+        </w:rPr>
+      </w:pPr>
+      <w:r>
+        <w:rPr>
+          <w:rFonts w:cs="Times New Roman"/>
+          <w:b/>
+          <w:noProof/>
+          <w:szCs w:val="24"/>
+          <w:u w:val="single"/>
+        </w:rPr>
+        <w:drawing>
+          <wp:inline distT="0" distB="0" distL="0" distR="0" wp14:anchorId="44CC3FDA" wp14:editId="6ABA6410">
+            <wp:extent cx="3429000" cy="6096000"/>
+            <wp:effectExtent l="0" t="0" r="0" b="0"/>
+            <wp:docPr id="33" name="Picture 33"/>
+            <wp:cNvGraphicFramePr>
+              <a:graphicFrameLocks xmlns:a="http://schemas.openxmlformats.org/drawingml/2006/main" noChangeAspect="1"/>
+            </wp:cNvGraphicFramePr>
+            <a:graphic xmlns:a="http://schemas.openxmlformats.org/drawingml/2006/main">
+              <a:graphicData uri="http://schemas.openxmlformats.org/drawingml/2006/picture">
+                <pic:pic xmlns:pic="http://schemas.openxmlformats.org/drawingml/2006/picture">
+                  <pic:nvPicPr>
+                    <pic:cNvPr id="0" name="Picture 5"/>
+                    <pic:cNvPicPr>
+                      <a:picLocks noChangeAspect="1" noChangeArrowheads="1"/>
+                    </pic:cNvPicPr>
+                  </pic:nvPicPr>
+                  <pic:blipFill>
+                    <a:blip r:embed="rId60">
+                      <a:extLst>
+                        <a:ext uri="{28A0092B-C50C-407E-A947-70E740481C1C}">
+                          <a14:useLocalDpi xmlns:a14="http://schemas.microsoft.com/office/drawing/2010/main" val="0"/>
+                        </a:ext>
+                      </a:extLst>
+                    </a:blip>
+                    <a:srcRect/>
+                    <a:stretch>
+                      <a:fillRect/>
+                    </a:stretch>
+                  </pic:blipFill>
+                  <pic:spPr bwMode="auto">
+                    <a:xfrm>
+                      <a:off x="0" y="0"/>
+                      <a:ext cx="3429000" cy="6096000"/>
+                    </a:xfrm>
+                    <a:prstGeom prst="rect">
+                      <a:avLst/>
+                    </a:prstGeom>
+                    <a:noFill/>
+                    <a:ln>
+                      <a:noFill/>
+                    </a:ln>
+                  </pic:spPr>
+                </pic:pic>
+              </a:graphicData>
+            </a:graphic>
+          </wp:inline>
+        </w:drawing>
+      </w:r>
+    </w:p>
+    <w:p>
+      <w:pPr>
+        <w:spacing w:after="0" w:line="360" w:lineRule="auto"/>
+        <w:jc w:val="left"/>
+        <w:rPr>
+          <w:rFonts w:cs="Times New Roman"/>
+          <w:b/>
+          <w:szCs w:val="24"/>
+          <w:u w:val="single"/>
+        </w:rPr>
+      </w:pPr>
+    </w:p>
+    <w:p>
+      <w:pPr>
+        <w:spacing w:after="0" w:line="360" w:lineRule="auto"/>
+        <w:jc w:val="left"/>
+        <w:rPr>
+          <w:rFonts w:cs="Times New Roman"/>
+          <w:b/>
+          <w:szCs w:val="24"/>
+          <w:u w:val="single"/>
+        </w:rPr>
+      </w:pPr>
+    </w:p>
+    <w:p>
+      <w:pPr>
+        <w:spacing w:after="0" w:line="360" w:lineRule="auto"/>
+        <w:jc w:val="left"/>
+        <w:rPr>
+          <w:rFonts w:cs="Times New Roman"/>
+          <w:b/>
+          <w:szCs w:val="24"/>
+          <w:u w:val="single"/>
+        </w:rPr>
+      </w:pPr>
+    </w:p>
+    <w:p>
+      <w:pPr>
+        <w:spacing w:after="0" w:line="360" w:lineRule="auto"/>
+        <w:jc w:val="left"/>
+        <w:rPr>
+          <w:rFonts w:cs="Times New Roman"/>
+          <w:b/>
+          <w:szCs w:val="24"/>
+          <w:u w:val="single"/>
+        </w:rPr>
+      </w:pPr>
+    </w:p>
+    <w:p>
+      <w:pPr>
+        <w:spacing w:after="0" w:line="360" w:lineRule="auto"/>
+        <w:jc w:val="left"/>
+        <w:rPr>
+          <w:rFonts w:cs="Times New Roman"/>
+          <w:b/>
+          <w:szCs w:val="24"/>
+          <w:u w:val="single"/>
+        </w:rPr>
+      </w:pPr>
+    </w:p>
+    <w:p>
+      <w:pPr>
+        <w:spacing w:after="0" w:line="360" w:lineRule="auto"/>
+        <w:jc w:val="left"/>
+        <w:rPr>
+          <w:rFonts w:cs="Times New Roman"/>
+          <w:b/>
+          <w:szCs w:val="24"/>
+          <w:u w:val="single"/>
+        </w:rPr>
+      </w:pPr>
+    </w:p>
+    <w:p>
+      <w:pPr>
+        <w:spacing w:after="0" w:line="360" w:lineRule="auto"/>
+        <w:jc w:val="left"/>
+        <w:rPr>
+          <w:rFonts w:cs="Times New Roman"/>
+          <w:b/>
+          <w:szCs w:val="24"/>
+          <w:u w:val="single"/>
+        </w:rPr>
+      </w:pPr>
+    </w:p>
+    <w:p>
+      <w:pPr>
+        <w:spacing w:after="0" w:line="360" w:lineRule="auto"/>
+        <w:jc w:val="left"/>
+        <w:rPr>
+          <w:rFonts w:cs="Times New Roman"/>
+          <w:b/>
+          <w:szCs w:val="24"/>
+          <w:u w:val="single"/>
+        </w:rPr>
+      </w:pPr>
+    </w:p>
+    <w:p>
+      <w:pPr>
+        <w:spacing w:after="0" w:line="360" w:lineRule="auto"/>
+        <w:jc w:val="left"/>
+        <w:rPr>
+          <w:rFonts w:cs="Times New Roman"/>
+          <w:b/>
+          <w:szCs w:val="24"/>
+          <w:u w:val="single"/>
+        </w:rPr>
+      </w:pPr>
+    </w:p>
+    <w:p>
+      <w:pPr>
+        <w:spacing w:after="0" w:line="360" w:lineRule="auto"/>
+        <w:jc w:val="left"/>
+        <w:rPr>
+          <w:rFonts w:cs="Times New Roman"/>
+          <w:b/>
+          <w:szCs w:val="24"/>
+          <w:u w:val="single"/>
+        </w:rPr>
+      </w:pPr>
+      <w:r>
+        <w:rPr>
+          <w:rFonts w:cs="Times New Roman"/>
+          <w:b/>
+          <w:szCs w:val="24"/>
+          <w:u w:val="single"/>
+        </w:rPr>
+        <w:lastRenderedPageBreak/>
+        <w:t>Drawer Menu</w:t>
+      </w:r>
+    </w:p>
+    <w:p>
+      <w:pPr>
+        <w:spacing w:after="0" w:line="360" w:lineRule="auto"/>
+        <w:jc w:val="left"/>
+        <w:rPr>
+          <w:rFonts w:cs="Times New Roman"/>
+          <w:b/>
+          <w:szCs w:val="24"/>
+          <w:u w:val="single"/>
+        </w:rPr>
+      </w:pPr>
+    </w:p>
+    <w:p>
+      <w:pPr>
+        <w:spacing w:after="0" w:line="360" w:lineRule="auto"/>
+        <w:jc w:val="left"/>
+        <w:rPr>
+          <w:rFonts w:cs="Times New Roman"/>
+          <w:b/>
+          <w:szCs w:val="24"/>
+          <w:u w:val="single"/>
+        </w:rPr>
+      </w:pPr>
+      <w:r>
+        <w:rPr>
+          <w:rFonts w:cs="Times New Roman"/>
+          <w:b/>
+          <w:noProof/>
+          <w:szCs w:val="24"/>
+          <w:u w:val="single"/>
+        </w:rPr>
+        <w:drawing>
+          <wp:inline distT="0" distB="0" distL="0" distR="0" wp14:anchorId="058A3CD6" wp14:editId="234C9CD5">
+            <wp:extent cx="3429000" cy="6096000"/>
+            <wp:effectExtent l="0" t="0" r="0" b="0"/>
+            <wp:docPr id="34" name="Picture 34"/>
+            <wp:cNvGraphicFramePr>
+              <a:graphicFrameLocks xmlns:a="http://schemas.openxmlformats.org/drawingml/2006/main" noChangeAspect="1"/>
+            </wp:cNvGraphicFramePr>
+            <a:graphic xmlns:a="http://schemas.openxmlformats.org/drawingml/2006/main">
+              <a:graphicData uri="http://schemas.openxmlformats.org/drawingml/2006/picture">
+                <pic:pic xmlns:pic="http://schemas.openxmlformats.org/drawingml/2006/picture">
+                  <pic:nvPicPr>
+                    <pic:cNvPr id="0" name="Picture 6"/>
+                    <pic:cNvPicPr>
+                      <a:picLocks noChangeAspect="1" noChangeArrowheads="1"/>
+                    </pic:cNvPicPr>
+                  </pic:nvPicPr>
+                  <pic:blipFill>
+                    <a:blip r:embed="rId61">
+                      <a:extLst>
+                        <a:ext uri="{28A0092B-C50C-407E-A947-70E740481C1C}">
+                          <a14:useLocalDpi xmlns:a14="http://schemas.microsoft.com/office/drawing/2010/main" val="0"/>
+                        </a:ext>
+                      </a:extLst>
+                    </a:blip>
+                    <a:srcRect/>
+                    <a:stretch>
+                      <a:fillRect/>
+                    </a:stretch>
+                  </pic:blipFill>
+                  <pic:spPr bwMode="auto">
+                    <a:xfrm>
+                      <a:off x="0" y="0"/>
+                      <a:ext cx="3429000" cy="6096000"/>
+                    </a:xfrm>
+                    <a:prstGeom prst="rect">
+                      <a:avLst/>
+                    </a:prstGeom>
+                    <a:noFill/>
+                    <a:ln>
+                      <a:noFill/>
+                    </a:ln>
+                  </pic:spPr>
+                </pic:pic>
+              </a:graphicData>
+            </a:graphic>
+          </wp:inline>
+        </w:drawing>
+      </w:r>
+    </w:p>
+    <w:p>
+      <w:pPr>
+        <w:spacing w:after="0" w:line="360" w:lineRule="auto"/>
+        <w:jc w:val="left"/>
+        <w:rPr>
+          <w:rFonts w:cs="Times New Roman"/>
+          <w:b/>
+          <w:szCs w:val="24"/>
+          <w:u w:val="single"/>
+        </w:rPr>
+      </w:pPr>
+    </w:p>
+    <w:p>
+      <w:pPr>
+        <w:spacing w:after="0" w:line="360" w:lineRule="auto"/>
+        <w:jc w:val="left"/>
+        <w:rPr>
+          <w:rFonts w:cs="Times New Roman"/>
+          <w:b/>
+          <w:szCs w:val="24"/>
+          <w:u w:val="single"/>
+        </w:rPr>
+      </w:pPr>
+    </w:p>
+    <w:p>
+      <w:pPr>
+        <w:spacing w:after="0" w:line="360" w:lineRule="auto"/>
+        <w:jc w:val="left"/>
+        <w:rPr>
+          <w:rFonts w:cs="Times New Roman"/>
+          <w:b/>
+          <w:szCs w:val="24"/>
+          <w:u w:val="single"/>
+        </w:rPr>
+      </w:pPr>
+    </w:p>
+    <w:p>
+      <w:pPr>
+        <w:spacing w:after="0" w:line="360" w:lineRule="auto"/>
+        <w:jc w:val="left"/>
+        <w:rPr>
+          <w:rFonts w:cs="Times New Roman"/>
+          <w:b/>
+          <w:szCs w:val="24"/>
+          <w:u w:val="single"/>
+        </w:rPr>
+      </w:pPr>
+    </w:p>
+    <w:p>
+      <w:pPr>
+        <w:spacing w:after="0" w:line="360" w:lineRule="auto"/>
+        <w:jc w:val="left"/>
+        <w:rPr>
+          <w:rFonts w:cs="Times New Roman"/>
+          <w:b/>
+          <w:szCs w:val="24"/>
+          <w:u w:val="single"/>
+        </w:rPr>
+      </w:pPr>
+    </w:p>
+    <w:p>
+      <w:pPr>
+        <w:spacing w:after="0" w:line="360" w:lineRule="auto"/>
+        <w:jc w:val="left"/>
+        <w:rPr>
+          <w:rFonts w:cs="Times New Roman"/>
+          <w:b/>
+          <w:szCs w:val="24"/>
+          <w:u w:val="single"/>
+        </w:rPr>
+      </w:pPr>
+    </w:p>
+    <w:p>
+      <w:pPr>
+        <w:spacing w:after="0" w:line="360" w:lineRule="auto"/>
+        <w:jc w:val="left"/>
+        <w:rPr>
+          <w:rFonts w:cs="Times New Roman"/>
+          <w:b/>
+          <w:szCs w:val="24"/>
+          <w:u w:val="single"/>
+        </w:rPr>
+      </w:pPr>
+    </w:p>
+    <w:p>
+      <w:pPr>
+        <w:spacing w:after="0" w:line="360" w:lineRule="auto"/>
+        <w:jc w:val="left"/>
+        <w:rPr>
+          <w:rFonts w:cs="Times New Roman"/>
+          <w:b/>
+          <w:szCs w:val="24"/>
+          <w:u w:val="single"/>
+        </w:rPr>
+      </w:pPr>
+    </w:p>
+    <w:p>
+      <w:pPr>
+        <w:spacing w:after="0" w:line="360" w:lineRule="auto"/>
+        <w:jc w:val="left"/>
+        <w:rPr>
+          <w:rFonts w:cs="Times New Roman"/>
+          <w:b/>
+          <w:szCs w:val="24"/>
+          <w:u w:val="single"/>
+        </w:rPr>
+      </w:pPr>
+      <w:r>
+        <w:rPr>
+          <w:rFonts w:cs="Times New Roman"/>
+          <w:b/>
+          <w:szCs w:val="24"/>
+          <w:u w:val="single"/>
+        </w:rPr>
+        <w:lastRenderedPageBreak/>
+        <w:t>Profile</w:t>
+      </w:r>
+    </w:p>
+    <w:p>
+      <w:pPr>
+        <w:spacing w:after="0" w:line="360" w:lineRule="auto"/>
+        <w:jc w:val="left"/>
+        <w:rPr>
+          <w:rFonts w:cs="Times New Roman"/>
+          <w:b/>
+          <w:szCs w:val="24"/>
+          <w:u w:val="single"/>
+        </w:rPr>
+      </w:pPr>
+      <w:r>
+        <w:rPr>
+          <w:rFonts w:cs="Times New Roman"/>
+          <w:b/>
+          <w:noProof/>
+          <w:szCs w:val="24"/>
+          <w:u w:val="single"/>
+        </w:rPr>
+        <w:drawing>
+          <wp:inline distT="0" distB="0" distL="0" distR="0" wp14:anchorId="40F1A117" wp14:editId="10BDD915">
+            <wp:extent cx="3429000" cy="6096000"/>
+            <wp:effectExtent l="0" t="0" r="0" b="0"/>
+            <wp:docPr id="35" name="Picture 35"/>
+            <wp:cNvGraphicFramePr>
+              <a:graphicFrameLocks xmlns:a="http://schemas.openxmlformats.org/drawingml/2006/main" noChangeAspect="1"/>
+            </wp:cNvGraphicFramePr>
+            <a:graphic xmlns:a="http://schemas.openxmlformats.org/drawingml/2006/main">
+              <a:graphicData uri="http://schemas.openxmlformats.org/drawingml/2006/picture">
+                <pic:pic xmlns:pic="http://schemas.openxmlformats.org/drawingml/2006/picture">
+                  <pic:nvPicPr>
+                    <pic:cNvPr id="0" name="Picture 7"/>
+                    <pic:cNvPicPr>
+                      <a:picLocks noChangeAspect="1" noChangeArrowheads="1"/>
+                    </pic:cNvPicPr>
+                  </pic:nvPicPr>
+                  <pic:blipFill>
+                    <a:blip r:embed="rId62">
+                      <a:extLst>
+                        <a:ext uri="{28A0092B-C50C-407E-A947-70E740481C1C}">
+                          <a14:useLocalDpi xmlns:a14="http://schemas.microsoft.com/office/drawing/2010/main" val="0"/>
+                        </a:ext>
+                      </a:extLst>
+                    </a:blip>
+                    <a:srcRect/>
+                    <a:stretch>
+                      <a:fillRect/>
+                    </a:stretch>
+                  </pic:blipFill>
+                  <pic:spPr bwMode="auto">
+                    <a:xfrm>
+                      <a:off x="0" y="0"/>
+                      <a:ext cx="3429000" cy="6096000"/>
+                    </a:xfrm>
+                    <a:prstGeom prst="rect">
+                      <a:avLst/>
+                    </a:prstGeom>
+                    <a:noFill/>
+                    <a:ln>
+                      <a:noFill/>
+                    </a:ln>
+                  </pic:spPr>
+                </pic:pic>
+              </a:graphicData>
+            </a:graphic>
+          </wp:inline>
+        </w:drawing>
+      </w:r>
+    </w:p>
+    <w:p>
+      <w:pPr>
+        <w:spacing w:after="0" w:line="360" w:lineRule="auto"/>
+        <w:jc w:val="left"/>
+        <w:rPr>
+          <w:rFonts w:cs="Times New Roman"/>
+          <w:b/>
+          <w:szCs w:val="24"/>
+          <w:u w:val="single"/>
+        </w:rPr>
+      </w:pPr>
+    </w:p>
+    <w:p>
+      <w:pPr>
+        <w:spacing w:after="0" w:line="360" w:lineRule="auto"/>
+        <w:jc w:val="left"/>
+        <w:rPr>
+          <w:rFonts w:cs="Times New Roman"/>
+          <w:b/>
+          <w:szCs w:val="24"/>
+          <w:u w:val="single"/>
+        </w:rPr>
+      </w:pPr>
+    </w:p>
+    <w:p>
+      <w:pPr>
+        <w:spacing w:after="0" w:line="360" w:lineRule="auto"/>
+        <w:jc w:val="left"/>
+        <w:rPr>
+          <w:rFonts w:cs="Times New Roman"/>
+          <w:b/>
+          <w:szCs w:val="24"/>
+          <w:u w:val="single"/>
+        </w:rPr>
+      </w:pPr>
+    </w:p>
+    <w:p>
+      <w:pPr>
+        <w:spacing w:after="0" w:line="360" w:lineRule="auto"/>
+        <w:jc w:val="left"/>
+        <w:rPr>
+          <w:rFonts w:cs="Times New Roman"/>
+          <w:b/>
+          <w:szCs w:val="24"/>
+          <w:u w:val="single"/>
+        </w:rPr>
+      </w:pPr>
+    </w:p>
+    <w:p>
+      <w:pPr>
+        <w:spacing w:after="0" w:line="360" w:lineRule="auto"/>
+        <w:jc w:val="left"/>
+        <w:rPr>
+          <w:rFonts w:cs="Times New Roman"/>
+          <w:b/>
+          <w:szCs w:val="24"/>
+          <w:u w:val="single"/>
+        </w:rPr>
+      </w:pPr>
+    </w:p>
+    <w:p>
+      <w:pPr>
+        <w:spacing w:after="0" w:line="360" w:lineRule="auto"/>
+        <w:jc w:val="left"/>
+        <w:rPr>
+          <w:rFonts w:cs="Times New Roman"/>
+          <w:b/>
+          <w:szCs w:val="24"/>
+          <w:u w:val="single"/>
+        </w:rPr>
+      </w:pPr>
+    </w:p>
+    <w:p>
+      <w:pPr>
+        <w:spacing w:after="0" w:line="360" w:lineRule="auto"/>
+        <w:jc w:val="left"/>
+        <w:rPr>
+          <w:rFonts w:cs="Times New Roman"/>
+          <w:b/>
+          <w:szCs w:val="24"/>
+          <w:u w:val="single"/>
+        </w:rPr>
+      </w:pPr>
+    </w:p>
+    <w:p>
+      <w:pPr>
+        <w:spacing w:after="0" w:line="360" w:lineRule="auto"/>
+        <w:jc w:val="left"/>
+        <w:rPr>
+          <w:rFonts w:cs="Times New Roman"/>
+          <w:b/>
+          <w:szCs w:val="24"/>
+          <w:u w:val="single"/>
+        </w:rPr>
+      </w:pPr>
+    </w:p>
+    <w:p>
+      <w:pPr>
+        <w:spacing w:after="0" w:line="360" w:lineRule="auto"/>
+        <w:jc w:val="left"/>
+        <w:rPr>
+          <w:rFonts w:cs="Times New Roman"/>
+          <w:b/>
+          <w:szCs w:val="24"/>
+          <w:u w:val="single"/>
+        </w:rPr>
+      </w:pPr>
+    </w:p>
+    <w:p>
+      <w:pPr>
+        <w:spacing w:after="0" w:line="360" w:lineRule="auto"/>
+        <w:jc w:val="left"/>
+        <w:rPr>
+          <w:rFonts w:cs="Times New Roman"/>
+          <w:b/>
+          <w:szCs w:val="24"/>
+          <w:u w:val="single"/>
+        </w:rPr>
+      </w:pPr>
+      <w:r>
+        <w:rPr>
+          <w:rFonts w:cs="Times New Roman"/>
+          <w:b/>
+          <w:szCs w:val="24"/>
+          <w:u w:val="single"/>
+        </w:rPr>
+        <w:lastRenderedPageBreak/>
+        <w:t>Register</w:t>
+      </w:r>
+    </w:p>
+    <w:p>
+      <w:pPr>
+        <w:spacing w:after="0" w:line="360" w:lineRule="auto"/>
+        <w:jc w:val="left"/>
+        <w:rPr>
+          <w:rFonts w:cs="Times New Roman"/>
+          <w:b/>
+          <w:szCs w:val="24"/>
+          <w:u w:val="single"/>
+        </w:rPr>
+      </w:pPr>
+      <w:r>
+        <w:rPr>
+          <w:rFonts w:cs="Times New Roman"/>
+          <w:b/>
+          <w:noProof/>
+          <w:szCs w:val="24"/>
+          <w:u w:val="single"/>
+        </w:rPr>
+        <w:drawing>
+          <wp:inline distT="0" distB="0" distL="0" distR="0" wp14:anchorId="4CA397CF" wp14:editId="3B03CF52">
+            <wp:extent cx="3429000" cy="6096000"/>
+            <wp:effectExtent l="0" t="0" r="0" b="0"/>
+            <wp:docPr id="36" name="Picture 36"/>
+            <wp:cNvGraphicFramePr>
+              <a:graphicFrameLocks xmlns:a="http://schemas.openxmlformats.org/drawingml/2006/main" noChangeAspect="1"/>
+            </wp:cNvGraphicFramePr>
+            <a:graphic xmlns:a="http://schemas.openxmlformats.org/drawingml/2006/main">
+              <a:graphicData uri="http://schemas.openxmlformats.org/drawingml/2006/picture">
+                <pic:pic xmlns:pic="http://schemas.openxmlformats.org/drawingml/2006/picture">
+                  <pic:nvPicPr>
+                    <pic:cNvPr id="0" name="Picture 8"/>
+                    <pic:cNvPicPr>
+                      <a:picLocks noChangeAspect="1" noChangeArrowheads="1"/>
+                    </pic:cNvPicPr>
+                  </pic:nvPicPr>
+                  <pic:blipFill>
+                    <a:blip r:embed="rId63">
+                      <a:extLst>
+                        <a:ext uri="{28A0092B-C50C-407E-A947-70E740481C1C}">
+                          <a14:useLocalDpi xmlns:a14="http://schemas.microsoft.com/office/drawing/2010/main" val="0"/>
+                        </a:ext>
+                      </a:extLst>
+                    </a:blip>
+                    <a:srcRect/>
+                    <a:stretch>
+                      <a:fillRect/>
+                    </a:stretch>
+                  </pic:blipFill>
+                  <pic:spPr bwMode="auto">
+                    <a:xfrm>
+                      <a:off x="0" y="0"/>
+                      <a:ext cx="3429000" cy="6096000"/>
+                    </a:xfrm>
+                    <a:prstGeom prst="rect">
+                      <a:avLst/>
+                    </a:prstGeom>
+                    <a:noFill/>
+                    <a:ln>
+                      <a:noFill/>
+                    </a:ln>
+                  </pic:spPr>
+                </pic:pic>
+              </a:graphicData>
+            </a:graphic>
+          </wp:inline>
+        </w:drawing>
+      </w:r>
+    </w:p>
+    <w:p>
+      <w:pPr>
+        <w:spacing w:after="0" w:line="360" w:lineRule="auto"/>
+        <w:jc w:val="left"/>
+        <w:rPr>
+          <w:rFonts w:cs="Times New Roman"/>
+          <w:b/>
+          <w:szCs w:val="24"/>
+          <w:u w:val="single"/>
+        </w:rPr>
+      </w:pPr>
+    </w:p>
+    <w:p>
+      <w:pPr>
+        <w:spacing w:after="0" w:line="360" w:lineRule="auto"/>
+        <w:jc w:val="left"/>
+        <w:rPr>
+          <w:rFonts w:cs="Times New Roman"/>
+          <w:b/>
+          <w:szCs w:val="24"/>
+          <w:u w:val="single"/>
+        </w:rPr>
+      </w:pPr>
+    </w:p>
+    <w:p>
+      <w:pPr>
+        <w:spacing w:after="0" w:line="360" w:lineRule="auto"/>
+        <w:jc w:val="left"/>
+        <w:rPr>
+          <w:rFonts w:cs="Times New Roman"/>
+          <w:b/>
+          <w:szCs w:val="24"/>
+          <w:u w:val="single"/>
+        </w:rPr>
+      </w:pPr>
+    </w:p>
+    <w:p>
+      <w:pPr>
+        <w:spacing w:after="0" w:line="360" w:lineRule="auto"/>
+        <w:jc w:val="left"/>
+        <w:rPr>
+          <w:rFonts w:cs="Times New Roman"/>
+          <w:b/>
+          <w:szCs w:val="24"/>
+          <w:u w:val="single"/>
+        </w:rPr>
+      </w:pPr>
+    </w:p>
+    <w:p>
+      <w:pPr>
+        <w:spacing w:after="0" w:line="360" w:lineRule="auto"/>
+        <w:jc w:val="left"/>
+        <w:rPr>
+          <w:rFonts w:cs="Times New Roman"/>
+          <w:b/>
+          <w:szCs w:val="24"/>
+          <w:u w:val="single"/>
+        </w:rPr>
+      </w:pPr>
+    </w:p>
+    <w:p>
+      <w:pPr>
+        <w:spacing w:after="0" w:line="360" w:lineRule="auto"/>
+        <w:jc w:val="left"/>
+        <w:rPr>
+          <w:rFonts w:cs="Times New Roman"/>
+          <w:b/>
+          <w:szCs w:val="24"/>
+          <w:u w:val="single"/>
+        </w:rPr>
+      </w:pPr>
+    </w:p>
+    <w:p>
+      <w:pPr>
+        <w:spacing w:after="0" w:line="360" w:lineRule="auto"/>
+        <w:jc w:val="left"/>
+        <w:rPr>
+          <w:rFonts w:cs="Times New Roman"/>
+          <w:b/>
+          <w:szCs w:val="24"/>
+          <w:u w:val="single"/>
+        </w:rPr>
+      </w:pPr>
+    </w:p>
+    <w:p>
+      <w:pPr>
+        <w:spacing w:after="0" w:line="360" w:lineRule="auto"/>
+        <w:jc w:val="left"/>
+        <w:rPr>
+          <w:rFonts w:cs="Times New Roman"/>
+          <w:b/>
+          <w:szCs w:val="24"/>
+          <w:u w:val="single"/>
+        </w:rPr>
+      </w:pPr>
+    </w:p>
+    <w:p>
+      <w:pPr>
+        <w:spacing w:after="0" w:line="360" w:lineRule="auto"/>
+        <w:jc w:val="left"/>
+        <w:rPr>
+          <w:rFonts w:cs="Times New Roman"/>
+          <w:b/>
+          <w:szCs w:val="24"/>
+          <w:u w:val="single"/>
+        </w:rPr>
+      </w:pPr>
+    </w:p>
+    <w:p>
+      <w:pPr>
+        <w:spacing w:after="0" w:line="360" w:lineRule="auto"/>
+        <w:jc w:val="left"/>
+        <w:rPr>
+          <w:rFonts w:cs="Times New Roman"/>
+          <w:b/>
+          <w:szCs w:val="24"/>
+          <w:u w:val="single"/>
+        </w:rPr>
+      </w:pPr>
+      <w:r>
+        <w:rPr>
+          <w:rFonts w:cs="Times New Roman"/>
+          <w:b/>
+          <w:szCs w:val="24"/>
+          <w:u w:val="single"/>
+        </w:rPr>
+        <w:lastRenderedPageBreak/>
+        <w:t>Edit Profile</w:t>
+      </w:r>
+    </w:p>
+    <w:p>
+      <w:pPr>
+        <w:spacing w:after="0" w:line="360" w:lineRule="auto"/>
+        <w:jc w:val="left"/>
+        <w:rPr>
+          <w:rFonts w:cs="Times New Roman"/>
+          <w:b/>
+          <w:szCs w:val="24"/>
+          <w:u w:val="single"/>
+        </w:rPr>
+      </w:pPr>
+      <w:r>
+        <w:rPr>
+          <w:rFonts w:cs="Times New Roman"/>
+          <w:b/>
+          <w:noProof/>
+          <w:szCs w:val="24"/>
+          <w:u w:val="single"/>
+        </w:rPr>
+        <w:drawing>
+          <wp:inline distT="0" distB="0" distL="0" distR="0" wp14:anchorId="15CF31B1" wp14:editId="48B2043B">
+            <wp:extent cx="3429000" cy="6096000"/>
+            <wp:effectExtent l="0" t="0" r="0" b="0"/>
+            <wp:docPr id="37" name="Picture 37"/>
+            <wp:cNvGraphicFramePr>
+              <a:graphicFrameLocks xmlns:a="http://schemas.openxmlformats.org/drawingml/2006/main" noChangeAspect="1"/>
+            </wp:cNvGraphicFramePr>
+            <a:graphic xmlns:a="http://schemas.openxmlformats.org/drawingml/2006/main">
+              <a:graphicData uri="http://schemas.openxmlformats.org/drawingml/2006/picture">
+                <pic:pic xmlns:pic="http://schemas.openxmlformats.org/drawingml/2006/picture">
+                  <pic:nvPicPr>
+                    <pic:cNvPr id="0" name="Picture 9"/>
+                    <pic:cNvPicPr>
+                      <a:picLocks noChangeAspect="1" noChangeArrowheads="1"/>
+                    </pic:cNvPicPr>
+                  </pic:nvPicPr>
+                  <pic:blipFill>
+                    <a:blip r:embed="rId64">
+                      <a:extLst>
+                        <a:ext uri="{28A0092B-C50C-407E-A947-70E740481C1C}">
+                          <a14:useLocalDpi xmlns:a14="http://schemas.microsoft.com/office/drawing/2010/main" val="0"/>
+                        </a:ext>
+                      </a:extLst>
+                    </a:blip>
+                    <a:srcRect/>
+                    <a:stretch>
+                      <a:fillRect/>
+                    </a:stretch>
+                  </pic:blipFill>
+                  <pic:spPr bwMode="auto">
+                    <a:xfrm>
+                      <a:off x="0" y="0"/>
+                      <a:ext cx="3429000" cy="6096000"/>
+                    </a:xfrm>
+                    <a:prstGeom prst="rect">
+                      <a:avLst/>
+                    </a:prstGeom>
+                    <a:noFill/>
+                    <a:ln>
+                      <a:noFill/>
+                    </a:ln>
+                  </pic:spPr>
+                </pic:pic>
+              </a:graphicData>
+            </a:graphic>
+          </wp:inline>
+        </w:drawing>
+      </w:r>
+    </w:p>
+    <w:p>
+      <w:pPr>
+        <w:spacing w:after="0" w:line="360" w:lineRule="auto"/>
+        <w:jc w:val="left"/>
+        <w:rPr>
+          <w:rFonts w:cs="Times New Roman"/>
+          <w:b/>
+          <w:szCs w:val="24"/>
+          <w:u w:val="single"/>
+        </w:rPr>
+      </w:pPr>
+    </w:p>
+    <w:p>
+      <w:pPr>
+        <w:spacing w:after="0" w:line="360" w:lineRule="auto"/>
+        <w:jc w:val="left"/>
+        <w:rPr>
+          <w:rFonts w:cs="Times New Roman"/>
+          <w:b/>
+          <w:szCs w:val="24"/>
+          <w:u w:val="single"/>
+        </w:rPr>
+      </w:pPr>
+    </w:p>
+    <w:p>
+      <w:pPr>
+        <w:spacing w:after="0" w:line="360" w:lineRule="auto"/>
+        <w:jc w:val="left"/>
+        <w:rPr>
+          <w:rFonts w:cs="Times New Roman"/>
+          <w:b/>
+          <w:szCs w:val="24"/>
+          <w:u w:val="single"/>
+        </w:rPr>
+      </w:pPr>
+    </w:p>
+    <w:p>
+      <w:pPr>
+        <w:spacing w:after="0" w:line="360" w:lineRule="auto"/>
+        <w:jc w:val="left"/>
+        <w:rPr>
+          <w:rFonts w:cs="Times New Roman"/>
+          <w:b/>
+          <w:szCs w:val="24"/>
+          <w:u w:val="single"/>
+        </w:rPr>
+      </w:pPr>
+    </w:p>
+    <w:p>
+      <w:pPr>
+        <w:spacing w:after="0" w:line="360" w:lineRule="auto"/>
+        <w:jc w:val="left"/>
+        <w:rPr>
+          <w:rFonts w:cs="Times New Roman"/>
+          <w:b/>
+          <w:szCs w:val="24"/>
+          <w:u w:val="single"/>
+        </w:rPr>
+      </w:pPr>
+    </w:p>
+    <w:p>
+      <w:pPr>
+        <w:spacing w:after="0" w:line="360" w:lineRule="auto"/>
+        <w:jc w:val="left"/>
+        <w:rPr>
+          <w:rFonts w:cs="Times New Roman"/>
+          <w:b/>
+          <w:szCs w:val="24"/>
+          <w:u w:val="single"/>
+        </w:rPr>
+      </w:pPr>
+    </w:p>
+    <w:p>
+      <w:pPr>
+        <w:spacing w:after="0" w:line="360" w:lineRule="auto"/>
+        <w:jc w:val="left"/>
+        <w:rPr>
+          <w:rFonts w:cs="Times New Roman"/>
+          <w:b/>
+          <w:szCs w:val="24"/>
+          <w:u w:val="single"/>
+        </w:rPr>
+      </w:pPr>
+    </w:p>
+    <w:p>
+      <w:pPr>
+        <w:spacing w:after="0" w:line="360" w:lineRule="auto"/>
+        <w:jc w:val="left"/>
+        <w:rPr>
+          <w:rFonts w:cs="Times New Roman"/>
+          <w:b/>
+          <w:szCs w:val="24"/>
+          <w:u w:val="single"/>
+        </w:rPr>
+      </w:pPr>
+    </w:p>
+    <w:p>
+      <w:pPr>
+        <w:spacing w:after="0" w:line="360" w:lineRule="auto"/>
+        <w:jc w:val="left"/>
+        <w:rPr>
+          <w:rFonts w:cs="Times New Roman"/>
+          <w:b/>
+          <w:szCs w:val="24"/>
+          <w:u w:val="single"/>
+        </w:rPr>
+      </w:pPr>
+    </w:p>
+    <w:p>
+      <w:pPr>
+        <w:spacing w:after="0" w:line="360" w:lineRule="auto"/>
+        <w:jc w:val="left"/>
+        <w:rPr>
+          <w:rFonts w:cs="Times New Roman"/>
+          <w:b/>
+          <w:szCs w:val="24"/>
+          <w:u w:val="single"/>
+        </w:rPr>
+      </w:pPr>
+      <w:r>
+        <w:rPr>
+          <w:rFonts w:cs="Times New Roman"/>
+          <w:b/>
+          <w:szCs w:val="24"/>
+          <w:u w:val="single"/>
+        </w:rPr>
+        <w:lastRenderedPageBreak/>
+        <w:t>Log Work</w:t>
+      </w:r>
+    </w:p>
+    <w:p>
+      <w:pPr>
+        <w:spacing w:after="0" w:line="360" w:lineRule="auto"/>
+        <w:jc w:val="left"/>
+        <w:rPr>
+          <w:rFonts w:cs="Times New Roman"/>
+          <w:b/>
+          <w:szCs w:val="24"/>
+          <w:u w:val="single"/>
+        </w:rPr>
+      </w:pPr>
+      <w:r>
+        <w:rPr>
+          <w:rFonts w:cs="Times New Roman"/>
+          <w:b/>
+          <w:noProof/>
+          <w:szCs w:val="24"/>
+          <w:u w:val="single"/>
+        </w:rPr>
+        <w:drawing>
+          <wp:inline distT="0" distB="0" distL="0" distR="0" wp14:anchorId="1C070196" wp14:editId="53D4AA49">
+            <wp:extent cx="3429000" cy="6096000"/>
+            <wp:effectExtent l="0" t="0" r="0" b="0"/>
+            <wp:docPr id="38" name="Picture 38"/>
+            <wp:cNvGraphicFramePr>
+              <a:graphicFrameLocks xmlns:a="http://schemas.openxmlformats.org/drawingml/2006/main" noChangeAspect="1"/>
+            </wp:cNvGraphicFramePr>
+            <a:graphic xmlns:a="http://schemas.openxmlformats.org/drawingml/2006/main">
+              <a:graphicData uri="http://schemas.openxmlformats.org/drawingml/2006/picture">
+                <pic:pic xmlns:pic="http://schemas.openxmlformats.org/drawingml/2006/picture">
+                  <pic:nvPicPr>
+                    <pic:cNvPr id="0" name="Picture 10"/>
+                    <pic:cNvPicPr>
+                      <a:picLocks noChangeAspect="1" noChangeArrowheads="1"/>
+                    </pic:cNvPicPr>
+                  </pic:nvPicPr>
+                  <pic:blipFill>
+                    <a:blip r:embed="rId65">
+                      <a:extLst>
+                        <a:ext uri="{28A0092B-C50C-407E-A947-70E740481C1C}">
+                          <a14:useLocalDpi xmlns:a14="http://schemas.microsoft.com/office/drawing/2010/main" val="0"/>
+                        </a:ext>
+                      </a:extLst>
+                    </a:blip>
+                    <a:srcRect/>
+                    <a:stretch>
+                      <a:fillRect/>
+                    </a:stretch>
+                  </pic:blipFill>
+                  <pic:spPr bwMode="auto">
+                    <a:xfrm>
+                      <a:off x="0" y="0"/>
+                      <a:ext cx="3429000" cy="6096000"/>
+                    </a:xfrm>
+                    <a:prstGeom prst="rect">
+                      <a:avLst/>
+                    </a:prstGeom>
+                    <a:noFill/>
+                    <a:ln>
+                      <a:noFill/>
+                    </a:ln>
+                  </pic:spPr>
+                </pic:pic>
+              </a:graphicData>
+            </a:graphic>
+          </wp:inline>
+        </w:drawing>
+      </w:r>
+    </w:p>
+    <w:p>
+      <w:pPr>
+        <w:spacing w:after="0" w:line="360" w:lineRule="auto"/>
+        <w:jc w:val="left"/>
+        <w:rPr>
+          <w:rFonts w:cs="Times New Roman"/>
+          <w:b/>
+          <w:szCs w:val="24"/>
+          <w:u w:val="single"/>
+        </w:rPr>
+      </w:pPr>
+    </w:p>
+    <w:p>
+      <w:pPr>
+        <w:spacing w:after="0" w:line="360" w:lineRule="auto"/>
+        <w:jc w:val="left"/>
+        <w:rPr>
+          <w:rFonts w:cs="Times New Roman"/>
+          <w:b/>
+          <w:szCs w:val="24"/>
+          <w:u w:val="single"/>
+        </w:rPr>
+      </w:pPr>
+    </w:p>
+    <w:p>
+      <w:pPr>
+        <w:spacing w:after="0" w:line="360" w:lineRule="auto"/>
+        <w:jc w:val="left"/>
+        <w:rPr>
+          <w:rFonts w:cs="Times New Roman"/>
+          <w:b/>
+          <w:szCs w:val="24"/>
+          <w:u w:val="single"/>
+        </w:rPr>
+      </w:pPr>
+    </w:p>
+    <w:p>
+      <w:pPr>
+        <w:spacing w:after="0" w:line="360" w:lineRule="auto"/>
+        <w:jc w:val="left"/>
+        <w:rPr>
+          <w:rFonts w:cs="Times New Roman"/>
+          <w:b/>
+          <w:szCs w:val="24"/>
+          <w:u w:val="single"/>
+        </w:rPr>
+      </w:pPr>
+    </w:p>
+    <w:p>
+      <w:pPr>
+        <w:spacing w:after="0" w:line="360" w:lineRule="auto"/>
+        <w:jc w:val="left"/>
+        <w:rPr>
+          <w:rFonts w:cs="Times New Roman"/>
+          <w:b/>
+          <w:szCs w:val="24"/>
+          <w:u w:val="single"/>
+        </w:rPr>
+      </w:pPr>
+    </w:p>
+    <w:p>
+      <w:pPr>
+        <w:spacing w:after="0" w:line="360" w:lineRule="auto"/>
+        <w:jc w:val="left"/>
+        <w:rPr>
+          <w:rFonts w:cs="Times New Roman"/>
+          <w:b/>
+          <w:szCs w:val="24"/>
+          <w:u w:val="single"/>
+        </w:rPr>
+      </w:pPr>
+    </w:p>
+    <w:p>
+      <w:pPr>
+        <w:spacing w:after="0" w:line="360" w:lineRule="auto"/>
+        <w:jc w:val="left"/>
+        <w:rPr>
+          <w:rFonts w:cs="Times New Roman"/>
+          <w:b/>
+          <w:szCs w:val="24"/>
+          <w:u w:val="single"/>
+        </w:rPr>
+      </w:pPr>
+    </w:p>
+    <w:p>
+      <w:pPr>
+        <w:spacing w:after="0" w:line="360" w:lineRule="auto"/>
+        <w:jc w:val="left"/>
+        <w:rPr>
+          <w:rFonts w:cs="Times New Roman"/>
+          <w:b/>
+          <w:szCs w:val="24"/>
+          <w:u w:val="single"/>
+        </w:rPr>
+      </w:pPr>
+    </w:p>
+    <w:p>
+      <w:pPr>
+        <w:spacing w:after="0" w:line="360" w:lineRule="auto"/>
+        <w:jc w:val="left"/>
+        <w:rPr>
+          <w:rFonts w:cs="Times New Roman"/>
+          <w:b/>
+          <w:szCs w:val="24"/>
+          <w:u w:val="single"/>
+        </w:rPr>
+      </w:pPr>
+    </w:p>
+    <w:p>
+      <w:pPr>
+        <w:spacing w:after="0" w:line="360" w:lineRule="auto"/>
+        <w:jc w:val="left"/>
+        <w:rPr>
+          <w:rFonts w:cs="Times New Roman"/>
+          <w:b/>
+          <w:szCs w:val="24"/>
+          <w:u w:val="single"/>
+        </w:rPr>
+      </w:pPr>
+      <w:r>
+        <w:rPr>
+          <w:rFonts w:cs="Times New Roman"/>
+          <w:b/>
+          <w:szCs w:val="24"/>
+          <w:u w:val="single"/>
+        </w:rPr>
+        <w:lastRenderedPageBreak/>
+        <w:t>User Preferences</w:t>
+      </w:r>
+    </w:p>
+    <w:p>
+      <w:pPr>
+        <w:spacing w:after="0" w:line="360" w:lineRule="auto"/>
+        <w:jc w:val="left"/>
+        <w:rPr>
+          <w:rFonts w:cs="Times New Roman"/>
+          <w:b/>
+          <w:szCs w:val="24"/>
+          <w:u w:val="single"/>
+        </w:rPr>
+      </w:pPr>
+      <w:r>
+        <w:rPr>
+          <w:rFonts w:cs="Times New Roman"/>
+          <w:b/>
+          <w:noProof/>
+          <w:szCs w:val="24"/>
+          <w:u w:val="single"/>
+        </w:rPr>
+        <w:drawing>
+          <wp:inline distT="0" distB="0" distL="0" distR="0" wp14:anchorId="3A836178" wp14:editId="5D3F1966">
+            <wp:extent cx="3429000" cy="6096000"/>
+            <wp:effectExtent l="0" t="0" r="0" b="0"/>
+            <wp:docPr id="39" name="Picture 39"/>
+            <wp:cNvGraphicFramePr>
+              <a:graphicFrameLocks xmlns:a="http://schemas.openxmlformats.org/drawingml/2006/main" noChangeAspect="1"/>
+            </wp:cNvGraphicFramePr>
+            <a:graphic xmlns:a="http://schemas.openxmlformats.org/drawingml/2006/main">
+              <a:graphicData uri="http://schemas.openxmlformats.org/drawingml/2006/picture">
+                <pic:pic xmlns:pic="http://schemas.openxmlformats.org/drawingml/2006/picture">
+                  <pic:nvPicPr>
+                    <pic:cNvPr id="0" name="Picture 11"/>
+                    <pic:cNvPicPr>
+                      <a:picLocks noChangeAspect="1" noChangeArrowheads="1"/>
+                    </pic:cNvPicPr>
+                  </pic:nvPicPr>
+                  <pic:blipFill>
+                    <a:blip r:embed="rId66">
+                      <a:extLst>
+                        <a:ext uri="{28A0092B-C50C-407E-A947-70E740481C1C}">
+                          <a14:useLocalDpi xmlns:a14="http://schemas.microsoft.com/office/drawing/2010/main" val="0"/>
+                        </a:ext>
+                      </a:extLst>
+                    </a:blip>
+                    <a:srcRect/>
+                    <a:stretch>
+                      <a:fillRect/>
+                    </a:stretch>
+                  </pic:blipFill>
+                  <pic:spPr bwMode="auto">
+                    <a:xfrm>
+                      <a:off x="0" y="0"/>
+                      <a:ext cx="3429000" cy="6096000"/>
+                    </a:xfrm>
+                    <a:prstGeom prst="rect">
+                      <a:avLst/>
+                    </a:prstGeom>
+                    <a:noFill/>
+                    <a:ln>
+                      <a:noFill/>
+                    </a:ln>
+                  </pic:spPr>
+                </pic:pic>
+              </a:graphicData>
+            </a:graphic>
+          </wp:inline>
+        </w:drawing>
+      </w:r>
+    </w:p>
+    <w:p>
+      <w:pPr>
+        <w:spacing w:after="0" w:line="360" w:lineRule="auto"/>
+        <w:jc w:val="left"/>
+        <w:rPr>
+          <w:rFonts w:cs="Times New Roman"/>
+          <w:b/>
+          <w:szCs w:val="24"/>
+          <w:u w:val="single"/>
+        </w:rPr>
+      </w:pPr>
+    </w:p>
+    <w:p>
+      <w:pPr>
+        <w:spacing w:after="0" w:line="360" w:lineRule="auto"/>
+        <w:jc w:val="left"/>
+        <w:rPr>
+          <w:rFonts w:cs="Times New Roman"/>
+          <w:b/>
+          <w:szCs w:val="24"/>
+          <w:u w:val="single"/>
+        </w:rPr>
+      </w:pPr>
+    </w:p>
+    <w:p>
+      <w:pPr>
+        <w:spacing w:after="0" w:line="360" w:lineRule="auto"/>
+        <w:jc w:val="left"/>
+        <w:rPr>
+          <w:rFonts w:cs="Times New Roman"/>
+          <w:b/>
+          <w:szCs w:val="24"/>
+          <w:u w:val="single"/>
+        </w:rPr>
+      </w:pPr>
+    </w:p>
+    <w:p>
+      <w:pPr>
+        <w:spacing w:after="0" w:line="360" w:lineRule="auto"/>
+        <w:jc w:val="left"/>
+        <w:rPr>
+          <w:rFonts w:cs="Times New Roman"/>
+          <w:b/>
+          <w:szCs w:val="24"/>
+          <w:u w:val="single"/>
+        </w:rPr>
+      </w:pPr>
+    </w:p>
+    <w:p>
+      <w:pPr>
+        <w:spacing w:after="0" w:line="360" w:lineRule="auto"/>
+        <w:jc w:val="left"/>
+        <w:rPr>
+          <w:rFonts w:cs="Times New Roman"/>
+          <w:b/>
+          <w:szCs w:val="24"/>
+          <w:u w:val="single"/>
+        </w:rPr>
+      </w:pPr>
+    </w:p>
+    <w:p>
+      <w:pPr>
+        <w:spacing w:after="0" w:line="360" w:lineRule="auto"/>
+        <w:jc w:val="left"/>
+        <w:rPr>
+          <w:rFonts w:cs="Times New Roman"/>
+          <w:b/>
+          <w:szCs w:val="24"/>
+          <w:u w:val="single"/>
+        </w:rPr>
+      </w:pPr>
+    </w:p>
+    <w:p>
+      <w:pPr>
+        <w:spacing w:after="0" w:line="360" w:lineRule="auto"/>
+        <w:jc w:val="left"/>
+        <w:rPr>
+          <w:rFonts w:cs="Times New Roman"/>
+          <w:b/>
+          <w:szCs w:val="24"/>
+          <w:u w:val="single"/>
+        </w:rPr>
+      </w:pPr>
+    </w:p>
+    <w:p>
+      <w:pPr>
+        <w:spacing w:after="0" w:line="360" w:lineRule="auto"/>
+        <w:jc w:val="left"/>
+        <w:rPr>
+          <w:rFonts w:cs="Times New Roman"/>
+          <w:b/>
+          <w:szCs w:val="24"/>
+          <w:u w:val="single"/>
+        </w:rPr>
+      </w:pPr>
+    </w:p>
+    <w:p>
+      <w:pPr>
+        <w:spacing w:after="0" w:line="360" w:lineRule="auto"/>
+        <w:jc w:val="left"/>
+        <w:rPr>
+          <w:rFonts w:cs="Times New Roman"/>
+          <w:b/>
+          <w:szCs w:val="24"/>
+          <w:u w:val="single"/>
+        </w:rPr>
+      </w:pPr>
+    </w:p>
+    <w:p>
+      <w:pPr>
+        <w:spacing w:after="0" w:line="360" w:lineRule="auto"/>
+        <w:jc w:val="left"/>
+        <w:rPr>
+          <w:rFonts w:cs="Times New Roman"/>
+          <w:b/>
+          <w:szCs w:val="24"/>
+          <w:u w:val="single"/>
+        </w:rPr>
+      </w:pPr>
+      <w:r>
+        <w:rPr>
+          <w:rFonts w:cs="Times New Roman"/>
+          <w:b/>
+          <w:szCs w:val="24"/>
+          <w:u w:val="single"/>
+        </w:rPr>
+        <w:lastRenderedPageBreak/>
+        <w:t>Task Detail</w:t>
+      </w:r>
+    </w:p>
+    <w:p>
+      <w:pPr>
+        <w:spacing w:after="0" w:line="360" w:lineRule="auto"/>
+        <w:jc w:val="left"/>
+        <w:rPr>
+          <w:rFonts w:cs="Times New Roman"/>
+          <w:b/>
+          <w:szCs w:val="24"/>
+          <w:u w:val="single"/>
+        </w:rPr>
+      </w:pPr>
+      <w:r>
+        <w:rPr>
+          <w:rFonts w:cs="Times New Roman"/>
+          <w:b/>
+          <w:noProof/>
+          <w:szCs w:val="24"/>
+          <w:u w:val="single"/>
+        </w:rPr>
+        <w:drawing>
+          <wp:inline distT="0" distB="0" distL="0" distR="0" wp14:anchorId="2FBCFD46" wp14:editId="50DADCC0">
+            <wp:extent cx="3429000" cy="6096000"/>
+            <wp:effectExtent l="0" t="0" r="0" b="0"/>
+            <wp:docPr id="41" name="Picture 41"/>
+            <wp:cNvGraphicFramePr>
+              <a:graphicFrameLocks xmlns:a="http://schemas.openxmlformats.org/drawingml/2006/main" noChangeAspect="1"/>
+            </wp:cNvGraphicFramePr>
+            <a:graphic xmlns:a="http://schemas.openxmlformats.org/drawingml/2006/main">
+              <a:graphicData uri="http://schemas.openxmlformats.org/drawingml/2006/picture">
+                <pic:pic xmlns:pic="http://schemas.openxmlformats.org/drawingml/2006/picture">
+                  <pic:nvPicPr>
+                    <pic:cNvPr id="0" name="Picture 13"/>
+                    <pic:cNvPicPr>
+                      <a:picLocks noChangeAspect="1" noChangeArrowheads="1"/>
+                    </pic:cNvPicPr>
+                  </pic:nvPicPr>
+                  <pic:blipFill>
+                    <a:blip r:embed="rId67">
+                      <a:extLst>
+                        <a:ext uri="{28A0092B-C50C-407E-A947-70E740481C1C}">
+                          <a14:useLocalDpi xmlns:a14="http://schemas.microsoft.com/office/drawing/2010/main" val="0"/>
+                        </a:ext>
+                      </a:extLst>
+                    </a:blip>
+                    <a:srcRect/>
+                    <a:stretch>
+                      <a:fillRect/>
+                    </a:stretch>
+                  </pic:blipFill>
+                  <pic:spPr bwMode="auto">
+                    <a:xfrm>
+                      <a:off x="0" y="0"/>
+                      <a:ext cx="3429000" cy="6096000"/>
+                    </a:xfrm>
+                    <a:prstGeom prst="rect">
+                      <a:avLst/>
+                    </a:prstGeom>
+                    <a:noFill/>
+                    <a:ln>
+                      <a:noFill/>
+                    </a:ln>
+                  </pic:spPr>
+                </pic:pic>
+              </a:graphicData>
+            </a:graphic>
+          </wp:inline>
+        </w:drawing>
+      </w:r>
+    </w:p>
+    <w:p>
+      <w:pPr>
         <w:pStyle w:val="ListParagraph"/>
         <w:numPr>
           <w:ilvl w:val="0"/>
@@ -35258,7 +37702,6 @@
         <w:jc w:val="left"/>
       </w:pPr>
       <w:r>
-        <w:lastRenderedPageBreak/>
         <w:t>Provide a complete list of all documents referenced elsewhere in the RAD, or in a separate, specified document.</w:t>
       </w:r>
     </w:p>
@@ -35287,6 +37730,7 @@
         <w:jc w:val="left"/>
       </w:pPr>
       <w:r>
+        <w:lastRenderedPageBreak/>
         <w:t xml:space="preserve">Specify the sources from which the references can be obtained. </w:t>
       </w:r>
     </w:p>
@@ -35454,7 +37898,7 @@
       </w:r>
     </w:p>
     <w:sectPr>
-      <w:footerReference w:type="default" r:id="rId56"/>
+      <w:footerReference w:type="default" r:id="rId68"/>
       <w:pgSz w:w="11906" w:h="16838"/>
       <w:pgMar w:top="1417" w:right="1417" w:bottom="1417" w:left="1417" w:header="708" w:footer="708" w:gutter="0"/>
       <w:cols w:space="708"/>

</xml_diff>